<commit_message>
Gliederung im Dok erweitert
</commit_message>
<xml_diff>
--- a/Entwicklerhandbuch_SilverPen_V00.01.docx
+++ b/Entwicklerhandbuch_SilverPen_V00.01.docx
@@ -15,12 +15,11 @@
       <w:r>
         <w:fldChar w:fldCharType="separate"/>
       </w:r>
-      <w:r>
-        <w:t>Entwicklerhandbuch_</w:t>
-      </w:r>
-      <w:r>
-        <w:t>SilverPen</w:t>
-      </w:r>
+      <w:proofErr w:type="spellStart"/>
+      <w:r>
+        <w:t>Entwicklerhandbuch_PoliTime</w:t>
+      </w:r>
+      <w:proofErr w:type="spellEnd"/>
       <w:r>
         <w:fldChar w:fldCharType="end"/>
       </w:r>
@@ -29,9 +28,11 @@
       <w:pPr>
         <w:pStyle w:val="Untertitel"/>
       </w:pPr>
+      <w:proofErr w:type="spellStart"/>
       <w:r>
         <w:t>SilverPen</w:t>
       </w:r>
+      <w:proofErr w:type="spellEnd"/>
     </w:p>
     <w:p>
       <w:pPr>
@@ -42,30 +43,11 @@
       <w:pPr>
         <w:pStyle w:val="Titelseite-Dokumentversion"/>
       </w:pPr>
-      <w:r>
-        <w:fldChar w:fldCharType="begin"/>
-      </w:r>
-      <w:r>
-        <w:instrText xml:space="preserve"> COMMENTS  \* MERGEFORMAT </w:instrText>
-      </w:r>
-      <w:r>
-        <w:fldChar w:fldCharType="separate"/>
-      </w:r>
-      <w:r>
-        <w:t>&lt;V00.01</w:t>
-      </w:r>
-      <w:r>
-        <w:t xml:space="preserve"> vom 0</w:t>
-      </w:r>
-      <w:r>
-        <w:t>6</w:t>
-      </w:r>
-      <w:r>
-        <w:t>.07.2016&gt;</w:t>
-      </w:r>
-      <w:r>
-        <w:fldChar w:fldCharType="end"/>
-      </w:r>
+      <w:fldSimple w:instr=" COMMENTS  \* MERGEFORMAT ">
+        <w:r>
+          <w:t>&lt;V00.00 vom 01.07.2016&gt;</w:t>
+        </w:r>
+      </w:fldSimple>
     </w:p>
     <w:p>
       <w:pPr>
@@ -152,11 +134,23 @@
             <w:pPr>
               <w:pStyle w:val="TabelleFlietext"/>
             </w:pPr>
-            <w:fldSimple w:instr=" TITLE  \* MERGEFORMAT ">
-              <w:r>
-                <w:t>Entwicklerhandbuch_PoliTime</w:t>
-              </w:r>
-            </w:fldSimple>
+            <w:r>
+              <w:fldChar w:fldCharType="begin"/>
+            </w:r>
+            <w:r>
+              <w:instrText xml:space="preserve"> TITLE  \* MERGEFORMAT </w:instrText>
+            </w:r>
+            <w:r>
+              <w:fldChar w:fldCharType="separate"/>
+            </w:r>
+            <w:proofErr w:type="spellStart"/>
+            <w:r>
+              <w:t>Entwicklerhandbuch_PoliTime</w:t>
+            </w:r>
+            <w:proofErr w:type="spellEnd"/>
+            <w:r>
+              <w:fldChar w:fldCharType="end"/>
+            </w:r>
           </w:p>
         </w:tc>
       </w:tr>
@@ -199,11 +193,23 @@
             <w:pPr>
               <w:pStyle w:val="TabelleFlietext"/>
             </w:pPr>
-            <w:fldSimple w:instr=" SUBJECT  \* MERGEFORMAT ">
-              <w:r>
-                <w:t>PoliTime</w:t>
-              </w:r>
-            </w:fldSimple>
+            <w:r>
+              <w:fldChar w:fldCharType="begin"/>
+            </w:r>
+            <w:r>
+              <w:instrText xml:space="preserve"> SUBJECT  \* MERGEFORMAT </w:instrText>
+            </w:r>
+            <w:r>
+              <w:fldChar w:fldCharType="separate"/>
+            </w:r>
+            <w:proofErr w:type="spellStart"/>
+            <w:r>
+              <w:t>PoliTime</w:t>
+            </w:r>
+            <w:proofErr w:type="spellEnd"/>
+            <w:r>
+              <w:fldChar w:fldCharType="end"/>
+            </w:r>
           </w:p>
         </w:tc>
       </w:tr>
@@ -246,21 +252,11 @@
             <w:pPr>
               <w:pStyle w:val="TabelleFlietext"/>
             </w:pPr>
-            <w:r>
-              <w:fldChar w:fldCharType="begin"/>
-            </w:r>
-            <w:r>
-              <w:instrText xml:space="preserve"> KEYWORDS  \* MERGEFORMAT </w:instrText>
-            </w:r>
-            <w:r>
-              <w:fldChar w:fldCharType="separate"/>
-            </w:r>
-            <w:r>
-              <w:t>P160701.PEN</w:t>
-            </w:r>
-            <w:r>
-              <w:fldChar w:fldCharType="end"/>
-            </w:r>
+            <w:fldSimple w:instr=" KEYWORDS  \* MERGEFORMAT ">
+              <w:r>
+                <w:t>P160701.PEN</w:t>
+              </w:r>
+            </w:fldSimple>
           </w:p>
         </w:tc>
       </w:tr>
@@ -303,34 +299,23 @@
             <w:pPr>
               <w:pStyle w:val="TabelleFlietext"/>
             </w:pPr>
-            <w:r>
-              <w:fldChar w:fldCharType="begin"/>
-            </w:r>
-            <w:r>
-              <w:instrText xml:space="preserve"> AUTHOR  \* MERGEFORMAT </w:instrText>
-            </w:r>
-            <w:r>
-              <w:fldChar w:fldCharType="separate"/>
-            </w:r>
-            <w:r>
-              <w:rPr>
-                <w:noProof/>
-              </w:rPr>
-              <w:t>Bankiel, Thomas</w:t>
-            </w:r>
-            <w:r>
-              <w:rPr>
-                <w:noProof/>
-              </w:rPr>
-              <w:fldChar w:fldCharType="end"/>
-            </w:r>
+            <w:fldSimple w:instr=" AUTHOR  \* MERGEFORMAT ">
+              <w:r>
+                <w:rPr>
+                  <w:noProof/>
+                </w:rPr>
+                <w:t>Bankiel, Thomas;bjoern.baumgarten@pentasys.de</w:t>
+              </w:r>
+            </w:fldSimple>
             <w:r>
               <w:t xml:space="preserve">; Baumgarten, </w:t>
             </w:r>
             <w:hyperlink r:id="rId11" w:history="1">
+              <w:proofErr w:type="spellStart"/>
               <w:r>
                 <w:t>Bjørn</w:t>
               </w:r>
+              <w:proofErr w:type="spellEnd"/>
             </w:hyperlink>
           </w:p>
         </w:tc>
@@ -378,9 +363,11 @@
               <w:t xml:space="preserve">Baumgarten, </w:t>
             </w:r>
             <w:hyperlink r:id="rId12" w:history="1">
+              <w:proofErr w:type="spellStart"/>
               <w:r>
                 <w:t>Bjørn</w:t>
               </w:r>
+              <w:proofErr w:type="spellEnd"/>
             </w:hyperlink>
           </w:p>
         </w:tc>
@@ -519,27 +506,14 @@
             <w:pPr>
               <w:pStyle w:val="TabelleFlietext"/>
             </w:pPr>
-            <w:r>
-              <w:fldChar w:fldCharType="begin"/>
-            </w:r>
-            <w:r>
-              <w:instrText xml:space="preserve"> NUMPAGES  \* MERGEFORMAT </w:instrText>
-            </w:r>
-            <w:r>
-              <w:fldChar w:fldCharType="separate"/>
-            </w:r>
-            <w:r>
-              <w:rPr>
-                <w:noProof/>
-              </w:rPr>
-              <w:t>15</w:t>
-            </w:r>
-            <w:r>
-              <w:rPr>
-                <w:noProof/>
-              </w:rPr>
-              <w:fldChar w:fldCharType="end"/>
-            </w:r>
+            <w:fldSimple w:instr=" NUMPAGES  \* MERGEFORMAT ">
+              <w:r>
+                <w:rPr>
+                  <w:noProof/>
+                </w:rPr>
+                <w:t>15</w:t>
+              </w:r>
+            </w:fldSimple>
           </w:p>
         </w:tc>
       </w:tr>
@@ -582,27 +556,14 @@
             <w:pPr>
               <w:pStyle w:val="TabelleFlietext"/>
             </w:pPr>
-            <w:r>
-              <w:fldChar w:fldCharType="begin"/>
-            </w:r>
-            <w:r>
-              <w:instrText xml:space="preserve"> DATE  \* MERGEFORMAT </w:instrText>
-            </w:r>
-            <w:r>
-              <w:fldChar w:fldCharType="separate"/>
-            </w:r>
-            <w:r>
-              <w:rPr>
-                <w:noProof/>
-              </w:rPr>
-              <w:t>07.07.2016</w:t>
-            </w:r>
-            <w:r>
-              <w:rPr>
-                <w:noProof/>
-              </w:rPr>
-              <w:fldChar w:fldCharType="end"/>
-            </w:r>
+            <w:fldSimple w:instr=" DATE  \* MERGEFORMAT ">
+              <w:r>
+                <w:rPr>
+                  <w:noProof/>
+                </w:rPr>
+                <w:t>07.07.2016</w:t>
+              </w:r>
+            </w:fldSimple>
           </w:p>
         </w:tc>
       </w:tr>
@@ -645,36 +606,14 @@
             <w:pPr>
               <w:pStyle w:val="TabelleFlietext"/>
             </w:pPr>
-            <w:r>
-              <w:fldChar w:fldCharType="begin"/>
-            </w:r>
-            <w:r>
-              <w:instrText xml:space="preserve"> FILENAME  \* MERGEFORMAT </w:instrText>
-            </w:r>
-            <w:r>
-              <w:fldChar w:fldCharType="separate"/>
-            </w:r>
-            <w:r>
-              <w:rPr>
-                <w:noProof/>
-              </w:rPr>
-              <w:t>Entwicklerhandbuch_</w:t>
-            </w:r>
-            <w:r>
-              <w:t>SilverPen</w:t>
-            </w:r>
-            <w:r>
-              <w:rPr>
-                <w:noProof/>
-              </w:rPr>
-              <w:t>_V00.0</w:t>
-            </w:r>
-            <w:r>
-              <w:rPr>
-                <w:noProof/>
-              </w:rPr>
-              <w:fldChar w:fldCharType="end"/>
-            </w:r>
+            <w:fldSimple w:instr=" FILENAME  \* MERGEFORMAT ">
+              <w:r>
+                <w:rPr>
+                  <w:noProof/>
+                </w:rPr>
+                <w:t>Entwicklerhandbuch_SilverPen_V00.02.docx</w:t>
+              </w:r>
+            </w:fldSimple>
             <w:r>
               <w:t>1</w:t>
             </w:r>
@@ -903,9 +842,11 @@
             <w:pPr>
               <w:pStyle w:val="TabelleFlietext"/>
             </w:pPr>
+            <w:proofErr w:type="spellStart"/>
             <w:r>
               <w:t>ThBa</w:t>
             </w:r>
+            <w:proofErr w:type="spellEnd"/>
           </w:p>
         </w:tc>
       </w:tr>
@@ -986,8 +927,13 @@
               <w:pStyle w:val="TabelleFlietext"/>
             </w:pPr>
             <w:r>
-              <w:t>Kapitel 3 IDE, DB, AppServer</w:t>
+              <w:t xml:space="preserve">Kapitel 3 IDE, DB, </w:t>
             </w:r>
+            <w:proofErr w:type="spellStart"/>
+            <w:r>
+              <w:t>AppServer</w:t>
+            </w:r>
+            <w:proofErr w:type="spellEnd"/>
           </w:p>
         </w:tc>
         <w:tc>
@@ -1004,9 +950,11 @@
             <w:pPr>
               <w:pStyle w:val="TabelleFlietext"/>
             </w:pPr>
+            <w:proofErr w:type="spellStart"/>
             <w:r>
               <w:t>BjBa</w:t>
             </w:r>
+            <w:proofErr w:type="spellEnd"/>
           </w:p>
         </w:tc>
       </w:tr>
@@ -1600,8 +1548,13 @@
               <w:pStyle w:val="TabelleFlietext"/>
             </w:pPr>
             <w:r>
-              <w:t>Jonas Edhair</w:t>
+              <w:t xml:space="preserve">Jonas </w:t>
             </w:r>
+            <w:proofErr w:type="spellStart"/>
+            <w:r>
+              <w:t>Edhair</w:t>
+            </w:r>
+            <w:proofErr w:type="spellEnd"/>
           </w:p>
           <w:p>
             <w:pPr>
@@ -1641,9 +1594,19 @@
             <w:pPr>
               <w:pStyle w:val="TabelleFlietext"/>
             </w:pPr>
+            <w:proofErr w:type="spellStart"/>
             <w:r>
-              <w:t>Product Owner</w:t>
+              <w:t>Product</w:t>
             </w:r>
+            <w:proofErr w:type="spellEnd"/>
+            <w:r>
+              <w:t xml:space="preserve"> </w:t>
+            </w:r>
+            <w:proofErr w:type="spellStart"/>
+            <w:r>
+              <w:t>Owner</w:t>
+            </w:r>
+            <w:proofErr w:type="spellEnd"/>
           </w:p>
           <w:p>
             <w:pPr>
@@ -1688,9 +1651,14 @@
       <w:r>
         <w:br w:type="page"/>
       </w:r>
+      <w:proofErr w:type="spellStart"/>
       <w:r>
         <w:lastRenderedPageBreak/>
-        <w:t>To Do-Verzeichnis</w:t>
+        <w:t>To</w:t>
+      </w:r>
+      <w:proofErr w:type="spellEnd"/>
+      <w:r>
+        <w:t xml:space="preserve"> Do-Verzeichnis</w:t>
       </w:r>
     </w:p>
     <w:p/>
@@ -1730,7 +1698,7 @@
         <w:fldChar w:fldCharType="begin"/>
       </w:r>
       <w:r>
-        <w:instrText xml:space="preserve"> PAGEREF _Toc455249048 \h </w:instrText>
+        <w:instrText xml:space="preserve"> PAGEREF _Toc455666938 \h </w:instrText>
       </w:r>
       <w:r>
         <w:fldChar w:fldCharType="separate"/>
@@ -1744,10 +1712,36 @@
     </w:p>
     <w:p>
       <w:pPr>
-        <w:rPr>
-          <w:lang w:val="en-US"/>
+        <w:pStyle w:val="Verzeichnis3"/>
+        <w:rPr>
+          <w:rFonts w:asciiTheme="minorHAnsi" w:eastAsiaTheme="minorEastAsia" w:hAnsiTheme="minorHAnsi" w:cstheme="minorBidi"/>
+          <w:sz w:val="22"/>
         </w:rPr>
       </w:pPr>
+      <w:r>
+        <w:rPr>
+          <w:color w:val="FF0000"/>
+        </w:rPr>
+        <w:t>To do:</w:t>
+      </w:r>
+      <w:r>
+        <w:t xml:space="preserve"> ACHTUNG!!! Der Datenbankschemaname in zweile zwei (hier pentastart) muss auf den Schemanamen der ProduktivDB geändert werden!</w:t>
+      </w:r>
+      <w:r>
+        <w:tab/>
+      </w:r>
+      <w:r>
+        <w:fldChar w:fldCharType="begin"/>
+      </w:r>
+      <w:r>
+        <w:instrText xml:space="preserve"> PAGEREF _Toc455666939 \h </w:instrText>
+      </w:r>
+      <w:r>
+        <w:fldChar w:fldCharType="separate"/>
+      </w:r>
+      <w:r>
+        <w:t>9</w:t>
+      </w:r>
       <w:r>
         <w:fldChar w:fldCharType="end"/>
       </w:r>
@@ -1755,14 +1749,11 @@
     <w:p>
       <w:pPr>
         <w:rPr>
-          <w:rStyle w:val="SchwacheHervorhebung"/>
+          <w:lang w:val="en-US"/>
         </w:rPr>
       </w:pPr>
       <w:r>
-        <w:rPr>
-          <w:rStyle w:val="SchwacheHervorhebung"/>
-        </w:rPr>
-        <w:t>&lt;Noch zu bearbeitende Kapitel können im Dokument durch die Formatvorlage „To be done“ gekennzeichnet werden. Durch manuelle Aktualisierung des obigen Verzeichnisses kann so eine Liste der noch zu erledigenden Aufgaben für dieses Dokument gepflegt werden.</w:t>
+        <w:fldChar w:fldCharType="end"/>
       </w:r>
     </w:p>
     <w:p>
@@ -1775,13 +1766,110 @@
         <w:rPr>
           <w:rStyle w:val="SchwacheHervorhebung"/>
         </w:rPr>
-        <w:t xml:space="preserve">Das unten stehende beispielhaft eingefügte To do kann entfernt werden. Nach Fertigstellung </w:t>
-      </w:r>
+        <w:t>&lt;Noch zu bearbeitende Kapitel können im Dokument durch die Formatvorlage „</w:t>
+      </w:r>
+      <w:proofErr w:type="spellStart"/>
       <w:r>
         <w:rPr>
           <w:rStyle w:val="SchwacheHervorhebung"/>
         </w:rPr>
-        <w:t>des Dokuments kann auch das To D</w:t>
+        <w:t>To</w:t>
+      </w:r>
+      <w:proofErr w:type="spellEnd"/>
+      <w:r>
+        <w:rPr>
+          <w:rStyle w:val="SchwacheHervorhebung"/>
+        </w:rPr>
+        <w:t xml:space="preserve"> </w:t>
+      </w:r>
+      <w:proofErr w:type="spellStart"/>
+      <w:r>
+        <w:rPr>
+          <w:rStyle w:val="SchwacheHervorhebung"/>
+        </w:rPr>
+        <w:t>be</w:t>
+      </w:r>
+      <w:proofErr w:type="spellEnd"/>
+      <w:r>
+        <w:rPr>
+          <w:rStyle w:val="SchwacheHervorhebung"/>
+        </w:rPr>
+        <w:t xml:space="preserve"> </w:t>
+      </w:r>
+      <w:proofErr w:type="spellStart"/>
+      <w:r>
+        <w:rPr>
+          <w:rStyle w:val="SchwacheHervorhebung"/>
+        </w:rPr>
+        <w:t>done</w:t>
+      </w:r>
+      <w:proofErr w:type="spellEnd"/>
+      <w:r>
+        <w:rPr>
+          <w:rStyle w:val="SchwacheHervorhebung"/>
+        </w:rPr>
+        <w:t>“ gekennzeichnet werden. Durch manuelle Aktualisierung des obigen Verzeichnisses kann so eine Liste der noch zu erledigenden Aufgaben für dieses Dokument gepflegt werden.</w:t>
+      </w:r>
+    </w:p>
+    <w:p>
+      <w:pPr>
+        <w:rPr>
+          <w:rStyle w:val="SchwacheHervorhebung"/>
+        </w:rPr>
+      </w:pPr>
+      <w:r>
+        <w:rPr>
+          <w:rStyle w:val="SchwacheHervorhebung"/>
+        </w:rPr>
+        <w:t xml:space="preserve">Das </w:t>
+      </w:r>
+      <w:proofErr w:type="gramStart"/>
+      <w:r>
+        <w:rPr>
+          <w:rStyle w:val="SchwacheHervorhebung"/>
+        </w:rPr>
+        <w:t>unten stehende</w:t>
+      </w:r>
+      <w:proofErr w:type="gramEnd"/>
+      <w:r>
+        <w:rPr>
+          <w:rStyle w:val="SchwacheHervorhebung"/>
+        </w:rPr>
+        <w:t xml:space="preserve"> beispielhaft eingefügte </w:t>
+      </w:r>
+      <w:proofErr w:type="spellStart"/>
+      <w:r>
+        <w:rPr>
+          <w:rStyle w:val="SchwacheHervorhebung"/>
+        </w:rPr>
+        <w:t>To</w:t>
+      </w:r>
+      <w:proofErr w:type="spellEnd"/>
+      <w:r>
+        <w:rPr>
+          <w:rStyle w:val="SchwacheHervorhebung"/>
+        </w:rPr>
+        <w:t xml:space="preserve"> do kann entfernt werden. Nach Fertigstellung </w:t>
+      </w:r>
+      <w:r>
+        <w:rPr>
+          <w:rStyle w:val="SchwacheHervorhebung"/>
+        </w:rPr>
+        <w:t xml:space="preserve">des Dokuments kann auch das </w:t>
+      </w:r>
+      <w:proofErr w:type="spellStart"/>
+      <w:r>
+        <w:rPr>
+          <w:rStyle w:val="SchwacheHervorhebung"/>
+        </w:rPr>
+        <w:t>To</w:t>
+      </w:r>
+      <w:proofErr w:type="spellEnd"/>
+      <w:r>
+        <w:rPr>
+          <w:rStyle w:val="SchwacheHervorhebung"/>
+        </w:rPr>
+        <w:t xml:space="preserve"> D</w:t>
       </w:r>
       <w:r>
         <w:rPr>
@@ -1794,7 +1882,7 @@
       <w:pPr>
         <w:pStyle w:val="Tobedone"/>
       </w:pPr>
-      <w:bookmarkStart w:id="0" w:name="_Toc455249048"/>
+      <w:bookmarkStart w:id="0" w:name="_Toc455666938"/>
       <w:r>
         <w:t>Offenen Task</w:t>
       </w:r>
@@ -1810,7 +1898,7 @@
       <w:r>
         <w:br w:type="page"/>
       </w:r>
-      <w:bookmarkStart w:id="1" w:name="_Toc455663274"/>
+      <w:bookmarkStart w:id="1" w:name="_Toc455666940"/>
       <w:r>
         <w:lastRenderedPageBreak/>
         <w:t>Inhaltsverzeichnis</w:t>
@@ -1875,7 +1963,7 @@
         <w:rPr>
           <w:noProof/>
         </w:rPr>
-        <w:instrText xml:space="preserve"> PAGEREF _Toc455663274 \h </w:instrText>
+        <w:instrText xml:space="preserve"> PAGEREF _Toc455666940 \h </w:instrText>
       </w:r>
       <w:r>
         <w:rPr>
@@ -1946,7 +2034,7 @@
         <w:rPr>
           <w:noProof/>
         </w:rPr>
-        <w:instrText xml:space="preserve"> PAGEREF _Toc455663275 \h </w:instrText>
+        <w:instrText xml:space="preserve"> PAGEREF _Toc455666941 \h </w:instrText>
       </w:r>
       <w:r>
         <w:rPr>
@@ -2017,7 +2105,7 @@
         <w:rPr>
           <w:noProof/>
         </w:rPr>
-        <w:instrText xml:space="preserve"> PAGEREF _Toc455663276 \h </w:instrText>
+        <w:instrText xml:space="preserve"> PAGEREF _Toc455666942 \h </w:instrText>
       </w:r>
       <w:r>
         <w:rPr>
@@ -2088,7 +2176,78 @@
         <w:rPr>
           <w:noProof/>
         </w:rPr>
-        <w:instrText xml:space="preserve"> PAGEREF _Toc455663277 \h </w:instrText>
+        <w:instrText xml:space="preserve"> PAGEREF _Toc455666943 \h </w:instrText>
+      </w:r>
+      <w:r>
+        <w:rPr>
+          <w:noProof/>
+        </w:rPr>
+      </w:r>
+      <w:r>
+        <w:rPr>
+          <w:noProof/>
+        </w:rPr>
+        <w:fldChar w:fldCharType="separate"/>
+      </w:r>
+      <w:r>
+        <w:rPr>
+          <w:noProof/>
+        </w:rPr>
+        <w:t>8</w:t>
+      </w:r>
+      <w:r>
+        <w:rPr>
+          <w:noProof/>
+        </w:rPr>
+        <w:fldChar w:fldCharType="end"/>
+      </w:r>
+    </w:p>
+    <w:p>
+      <w:pPr>
+        <w:pStyle w:val="Verzeichnis2"/>
+        <w:rPr>
+          <w:rFonts w:asciiTheme="minorHAnsi" w:eastAsiaTheme="minorEastAsia" w:hAnsiTheme="minorHAnsi" w:cstheme="minorBidi"/>
+          <w:noProof/>
+          <w:sz w:val="22"/>
+        </w:rPr>
+      </w:pPr>
+      <w:r>
+        <w:rPr>
+          <w:noProof/>
+        </w:rPr>
+        <w:t>2.1</w:t>
+      </w:r>
+      <w:r>
+        <w:rPr>
+          <w:rFonts w:asciiTheme="minorHAnsi" w:eastAsiaTheme="minorEastAsia" w:hAnsiTheme="minorHAnsi" w:cstheme="minorBidi"/>
+          <w:noProof/>
+          <w:sz w:val="22"/>
+        </w:rPr>
+        <w:tab/>
+      </w:r>
+      <w:r>
+        <w:rPr>
+          <w:noProof/>
+        </w:rPr>
+        <w:t>Ressourcen</w:t>
+      </w:r>
+      <w:r>
+        <w:rPr>
+          <w:noProof/>
+        </w:rPr>
+        <w:tab/>
+      </w:r>
+      <w:r>
+        <w:rPr>
+          <w:noProof/>
+        </w:rPr>
+        <w:fldChar w:fldCharType="begin"/>
+      </w:r>
+      <w:r>
+        <w:rPr>
+          <w:noProof/>
+        </w:rPr>
+        <w:instrText xml:space="preserve"> PAGEREF _Toc455666944 \h </w:instrText>
       </w:r>
       <w:r>
         <w:rPr>
@@ -2141,7 +2300,7 @@
         <w:rPr>
           <w:noProof/>
         </w:rPr>
-        <w:t>Vorgehen zur Realisierung und Realisierungsumgebung</w:t>
+        <w:t>Vorgehen zur Realisierung</w:t>
       </w:r>
       <w:r>
         <w:rPr>
@@ -2159,7 +2318,7 @@
         <w:rPr>
           <w:noProof/>
         </w:rPr>
-        <w:instrText xml:space="preserve"> PAGEREF _Toc455663278 \h </w:instrText>
+        <w:instrText xml:space="preserve"> PAGEREF _Toc455666945 \h </w:instrText>
       </w:r>
       <w:r>
         <w:rPr>
@@ -2212,7 +2371,7 @@
         <w:rPr>
           <w:noProof/>
         </w:rPr>
-        <w:t>Entwicklungsumgebung</w:t>
+        <w:t>Setup Installationspackage</w:t>
       </w:r>
       <w:r>
         <w:rPr>
@@ -2230,7 +2389,78 @@
         <w:rPr>
           <w:noProof/>
         </w:rPr>
-        <w:instrText xml:space="preserve"> PAGEREF _Toc455663279 \h </w:instrText>
+        <w:instrText xml:space="preserve"> PAGEREF _Toc455666946 \h </w:instrText>
+      </w:r>
+      <w:r>
+        <w:rPr>
+          <w:noProof/>
+        </w:rPr>
+      </w:r>
+      <w:r>
+        <w:rPr>
+          <w:noProof/>
+        </w:rPr>
+        <w:fldChar w:fldCharType="separate"/>
+      </w:r>
+      <w:r>
+        <w:rPr>
+          <w:noProof/>
+        </w:rPr>
+        <w:t>9</w:t>
+      </w:r>
+      <w:r>
+        <w:rPr>
+          <w:noProof/>
+        </w:rPr>
+        <w:fldChar w:fldCharType="end"/>
+      </w:r>
+    </w:p>
+    <w:p>
+      <w:pPr>
+        <w:pStyle w:val="Verzeichnis1"/>
+        <w:rPr>
+          <w:rFonts w:asciiTheme="minorHAnsi" w:eastAsiaTheme="minorEastAsia" w:hAnsiTheme="minorHAnsi" w:cstheme="minorBidi"/>
+          <w:noProof/>
+          <w:sz w:val="22"/>
+        </w:rPr>
+      </w:pPr>
+      <w:r>
+        <w:rPr>
+          <w:noProof/>
+        </w:rPr>
+        <w:t>4</w:t>
+      </w:r>
+      <w:r>
+        <w:rPr>
+          <w:rFonts w:asciiTheme="minorHAnsi" w:eastAsiaTheme="minorEastAsia" w:hAnsiTheme="minorHAnsi" w:cstheme="minorBidi"/>
+          <w:noProof/>
+          <w:sz w:val="22"/>
+        </w:rPr>
+        <w:tab/>
+      </w:r>
+      <w:r>
+        <w:rPr>
+          <w:noProof/>
+        </w:rPr>
+        <w:t>Realisierungsumgebung</w:t>
+      </w:r>
+      <w:r>
+        <w:rPr>
+          <w:noProof/>
+        </w:rPr>
+        <w:tab/>
+      </w:r>
+      <w:r>
+        <w:rPr>
+          <w:noProof/>
+        </w:rPr>
+        <w:fldChar w:fldCharType="begin"/>
+      </w:r>
+      <w:r>
+        <w:rPr>
+          <w:noProof/>
+        </w:rPr>
+        <w:instrText xml:space="preserve"> PAGEREF _Toc455666947 \h </w:instrText>
       </w:r>
       <w:r>
         <w:rPr>
@@ -2269,7 +2499,7 @@
         <w:rPr>
           <w:noProof/>
         </w:rPr>
-        <w:t>3.2</w:t>
+        <w:t>4.1</w:t>
       </w:r>
       <w:r>
         <w:rPr>
@@ -2283,7 +2513,7 @@
         <w:rPr>
           <w:noProof/>
         </w:rPr>
-        <w:t>Datenbank</w:t>
+        <w:t>Entwicklungsumgebung</w:t>
       </w:r>
       <w:r>
         <w:rPr>
@@ -2301,7 +2531,7 @@
         <w:rPr>
           <w:noProof/>
         </w:rPr>
-        <w:instrText xml:space="preserve"> PAGEREF _Toc455663280 \h </w:instrText>
+        <w:instrText xml:space="preserve"> PAGEREF _Toc455666948 \h </w:instrText>
       </w:r>
       <w:r>
         <w:rPr>
@@ -2340,7 +2570,7 @@
         <w:rPr>
           <w:noProof/>
         </w:rPr>
-        <w:t>3.3</w:t>
+        <w:t>4.2</w:t>
       </w:r>
       <w:r>
         <w:rPr>
@@ -2354,6 +2584,77 @@
         <w:rPr>
           <w:noProof/>
         </w:rPr>
+        <w:t>Datenbank</w:t>
+      </w:r>
+      <w:r>
+        <w:rPr>
+          <w:noProof/>
+        </w:rPr>
+        <w:tab/>
+      </w:r>
+      <w:r>
+        <w:rPr>
+          <w:noProof/>
+        </w:rPr>
+        <w:fldChar w:fldCharType="begin"/>
+      </w:r>
+      <w:r>
+        <w:rPr>
+          <w:noProof/>
+        </w:rPr>
+        <w:instrText xml:space="preserve"> PAGEREF _Toc455666949 \h </w:instrText>
+      </w:r>
+      <w:r>
+        <w:rPr>
+          <w:noProof/>
+        </w:rPr>
+      </w:r>
+      <w:r>
+        <w:rPr>
+          <w:noProof/>
+        </w:rPr>
+        <w:fldChar w:fldCharType="separate"/>
+      </w:r>
+      <w:r>
+        <w:rPr>
+          <w:noProof/>
+        </w:rPr>
+        <w:t>9</w:t>
+      </w:r>
+      <w:r>
+        <w:rPr>
+          <w:noProof/>
+        </w:rPr>
+        <w:fldChar w:fldCharType="end"/>
+      </w:r>
+    </w:p>
+    <w:p>
+      <w:pPr>
+        <w:pStyle w:val="Verzeichnis2"/>
+        <w:rPr>
+          <w:rFonts w:asciiTheme="minorHAnsi" w:eastAsiaTheme="minorEastAsia" w:hAnsiTheme="minorHAnsi" w:cstheme="minorBidi"/>
+          <w:noProof/>
+          <w:sz w:val="22"/>
+        </w:rPr>
+      </w:pPr>
+      <w:r>
+        <w:rPr>
+          <w:noProof/>
+        </w:rPr>
+        <w:t>4.3</w:t>
+      </w:r>
+      <w:r>
+        <w:rPr>
+          <w:rFonts w:asciiTheme="minorHAnsi" w:eastAsiaTheme="minorEastAsia" w:hAnsiTheme="minorHAnsi" w:cstheme="minorBidi"/>
+          <w:noProof/>
+          <w:sz w:val="22"/>
+        </w:rPr>
+        <w:tab/>
+      </w:r>
+      <w:r>
+        <w:rPr>
+          <w:noProof/>
+        </w:rPr>
         <w:t>Application Server</w:t>
       </w:r>
       <w:r>
@@ -2372,7 +2673,7 @@
         <w:rPr>
           <w:noProof/>
         </w:rPr>
-        <w:instrText xml:space="preserve"> PAGEREF _Toc455663281 \h </w:instrText>
+        <w:instrText xml:space="preserve"> PAGEREF _Toc455666950 \h </w:instrText>
       </w:r>
       <w:r>
         <w:rPr>
@@ -2411,7 +2712,7 @@
         <w:rPr>
           <w:noProof/>
         </w:rPr>
-        <w:t>4</w:t>
+        <w:t>5</w:t>
       </w:r>
       <w:r>
         <w:rPr>
@@ -2443,7 +2744,7 @@
         <w:rPr>
           <w:noProof/>
         </w:rPr>
-        <w:instrText xml:space="preserve"> PAGEREF _Toc455663282 \h </w:instrText>
+        <w:instrText xml:space="preserve"> PAGEREF _Toc455666951 \h </w:instrText>
       </w:r>
       <w:r>
         <w:rPr>
@@ -2482,7 +2783,7 @@
         <w:rPr>
           <w:noProof/>
         </w:rPr>
-        <w:t>5</w:t>
+        <w:t>6</w:t>
       </w:r>
       <w:r>
         <w:rPr>
@@ -2496,7 +2797,7 @@
         <w:rPr>
           <w:noProof/>
         </w:rPr>
-        <w:t>Vorgehen zur Integration und Integrationsbauplan</w:t>
+        <w:t>Vorgehen zur Integration und Integrationsbauplan (CI)</w:t>
       </w:r>
       <w:r>
         <w:rPr>
@@ -2514,7 +2815,7 @@
         <w:rPr>
           <w:noProof/>
         </w:rPr>
-        <w:instrText xml:space="preserve"> PAGEREF _Toc455663283 \h </w:instrText>
+        <w:instrText xml:space="preserve"> PAGEREF _Toc455666952 \h </w:instrText>
       </w:r>
       <w:r>
         <w:rPr>
@@ -2553,7 +2854,7 @@
         <w:rPr>
           <w:noProof/>
         </w:rPr>
-        <w:t>6</w:t>
+        <w:t>7</w:t>
       </w:r>
       <w:r>
         <w:rPr>
@@ -2585,7 +2886,7 @@
         <w:rPr>
           <w:noProof/>
         </w:rPr>
-        <w:instrText xml:space="preserve"> PAGEREF _Toc455663284 \h </w:instrText>
+        <w:instrText xml:space="preserve"> PAGEREF _Toc455666953 \h </w:instrText>
       </w:r>
       <w:r>
         <w:rPr>
@@ -2624,7 +2925,7 @@
         <w:rPr>
           <w:noProof/>
         </w:rPr>
-        <w:t>7</w:t>
+        <w:t>8</w:t>
       </w:r>
       <w:r>
         <w:rPr>
@@ -2638,7 +2939,7 @@
         <w:rPr>
           <w:noProof/>
         </w:rPr>
-        <w:t>Vorgehen zur Prüfung und Prüfstrategie</w:t>
+        <w:t>Qualitätsmanagement</w:t>
       </w:r>
       <w:r>
         <w:rPr>
@@ -2656,7 +2957,220 @@
         <w:rPr>
           <w:noProof/>
         </w:rPr>
-        <w:instrText xml:space="preserve"> PAGEREF _Toc455663285 \h </w:instrText>
+        <w:instrText xml:space="preserve"> PAGEREF _Toc455666954 \h </w:instrText>
+      </w:r>
+      <w:r>
+        <w:rPr>
+          <w:noProof/>
+        </w:rPr>
+      </w:r>
+      <w:r>
+        <w:rPr>
+          <w:noProof/>
+        </w:rPr>
+        <w:fldChar w:fldCharType="separate"/>
+      </w:r>
+      <w:r>
+        <w:rPr>
+          <w:noProof/>
+        </w:rPr>
+        <w:t>13</w:t>
+      </w:r>
+      <w:r>
+        <w:rPr>
+          <w:noProof/>
+        </w:rPr>
+        <w:fldChar w:fldCharType="end"/>
+      </w:r>
+    </w:p>
+    <w:p>
+      <w:pPr>
+        <w:pStyle w:val="Verzeichnis2"/>
+        <w:rPr>
+          <w:rFonts w:asciiTheme="minorHAnsi" w:eastAsiaTheme="minorEastAsia" w:hAnsiTheme="minorHAnsi" w:cstheme="minorBidi"/>
+          <w:noProof/>
+          <w:sz w:val="22"/>
+        </w:rPr>
+      </w:pPr>
+      <w:r>
+        <w:rPr>
+          <w:noProof/>
+        </w:rPr>
+        <w:t>8.1</w:t>
+      </w:r>
+      <w:r>
+        <w:rPr>
+          <w:rFonts w:asciiTheme="minorHAnsi" w:eastAsiaTheme="minorEastAsia" w:hAnsiTheme="minorHAnsi" w:cstheme="minorBidi"/>
+          <w:noProof/>
+          <w:sz w:val="22"/>
+        </w:rPr>
+        <w:tab/>
+      </w:r>
+      <w:r>
+        <w:rPr>
+          <w:noProof/>
+        </w:rPr>
+        <w:t>Prüfstrategie</w:t>
+      </w:r>
+      <w:r>
+        <w:rPr>
+          <w:noProof/>
+        </w:rPr>
+        <w:tab/>
+      </w:r>
+      <w:r>
+        <w:rPr>
+          <w:noProof/>
+        </w:rPr>
+        <w:fldChar w:fldCharType="begin"/>
+      </w:r>
+      <w:r>
+        <w:rPr>
+          <w:noProof/>
+        </w:rPr>
+        <w:instrText xml:space="preserve"> PAGEREF _Toc455666955 \h </w:instrText>
+      </w:r>
+      <w:r>
+        <w:rPr>
+          <w:noProof/>
+        </w:rPr>
+      </w:r>
+      <w:r>
+        <w:rPr>
+          <w:noProof/>
+        </w:rPr>
+        <w:fldChar w:fldCharType="separate"/>
+      </w:r>
+      <w:r>
+        <w:rPr>
+          <w:noProof/>
+        </w:rPr>
+        <w:t>13</w:t>
+      </w:r>
+      <w:r>
+        <w:rPr>
+          <w:noProof/>
+        </w:rPr>
+        <w:fldChar w:fldCharType="end"/>
+      </w:r>
+    </w:p>
+    <w:p>
+      <w:pPr>
+        <w:pStyle w:val="Verzeichnis2"/>
+        <w:rPr>
+          <w:rFonts w:asciiTheme="minorHAnsi" w:eastAsiaTheme="minorEastAsia" w:hAnsiTheme="minorHAnsi" w:cstheme="minorBidi"/>
+          <w:noProof/>
+          <w:sz w:val="22"/>
+        </w:rPr>
+      </w:pPr>
+      <w:r>
+        <w:rPr>
+          <w:noProof/>
+        </w:rPr>
+        <w:t>8.2</w:t>
+      </w:r>
+      <w:r>
+        <w:rPr>
+          <w:rFonts w:asciiTheme="minorHAnsi" w:eastAsiaTheme="minorEastAsia" w:hAnsiTheme="minorHAnsi" w:cstheme="minorBidi"/>
+          <w:noProof/>
+          <w:sz w:val="22"/>
+        </w:rPr>
+        <w:tab/>
+      </w:r>
+      <w:r>
+        <w:rPr>
+          <w:noProof/>
+        </w:rPr>
+        <w:t>Vorgehen zur Prüfung</w:t>
+      </w:r>
+      <w:r>
+        <w:rPr>
+          <w:noProof/>
+        </w:rPr>
+        <w:tab/>
+      </w:r>
+      <w:r>
+        <w:rPr>
+          <w:noProof/>
+        </w:rPr>
+        <w:fldChar w:fldCharType="begin"/>
+      </w:r>
+      <w:r>
+        <w:rPr>
+          <w:noProof/>
+        </w:rPr>
+        <w:instrText xml:space="preserve"> PAGEREF _Toc455666956 \h </w:instrText>
+      </w:r>
+      <w:r>
+        <w:rPr>
+          <w:noProof/>
+        </w:rPr>
+      </w:r>
+      <w:r>
+        <w:rPr>
+          <w:noProof/>
+        </w:rPr>
+        <w:fldChar w:fldCharType="separate"/>
+      </w:r>
+      <w:r>
+        <w:rPr>
+          <w:noProof/>
+        </w:rPr>
+        <w:t>13</w:t>
+      </w:r>
+      <w:r>
+        <w:rPr>
+          <w:noProof/>
+        </w:rPr>
+        <w:fldChar w:fldCharType="end"/>
+      </w:r>
+    </w:p>
+    <w:p>
+      <w:pPr>
+        <w:pStyle w:val="Verzeichnis2"/>
+        <w:rPr>
+          <w:rFonts w:asciiTheme="minorHAnsi" w:eastAsiaTheme="minorEastAsia" w:hAnsiTheme="minorHAnsi" w:cstheme="minorBidi"/>
+          <w:noProof/>
+          <w:sz w:val="22"/>
+        </w:rPr>
+      </w:pPr>
+      <w:r>
+        <w:rPr>
+          <w:noProof/>
+        </w:rPr>
+        <w:t>8.3</w:t>
+      </w:r>
+      <w:r>
+        <w:rPr>
+          <w:rFonts w:asciiTheme="minorHAnsi" w:eastAsiaTheme="minorEastAsia" w:hAnsiTheme="minorHAnsi" w:cstheme="minorBidi"/>
+          <w:noProof/>
+          <w:sz w:val="22"/>
+        </w:rPr>
+        <w:tab/>
+      </w:r>
+      <w:r>
+        <w:rPr>
+          <w:noProof/>
+        </w:rPr>
+        <w:t>Zu prüfende Systemelemente</w:t>
+      </w:r>
+      <w:r>
+        <w:rPr>
+          <w:noProof/>
+        </w:rPr>
+        <w:tab/>
+      </w:r>
+      <w:r>
+        <w:rPr>
+          <w:noProof/>
+        </w:rPr>
+        <w:fldChar w:fldCharType="begin"/>
+      </w:r>
+      <w:r>
+        <w:rPr>
+          <w:noProof/>
+        </w:rPr>
+        <w:instrText xml:space="preserve"> PAGEREF _Toc455666957 \h </w:instrText>
       </w:r>
       <w:r>
         <w:rPr>
@@ -2695,7 +3209,7 @@
         <w:rPr>
           <w:noProof/>
         </w:rPr>
-        <w:t>8</w:t>
+        <w:t>9</w:t>
       </w:r>
       <w:r>
         <w:rPr>
@@ -2709,7 +3223,7 @@
         <w:rPr>
           <w:noProof/>
         </w:rPr>
-        <w:t>Zu prüfende Systemelemente</w:t>
+        <w:t>Referenzdokumente</w:t>
       </w:r>
       <w:r>
         <w:rPr>
@@ -2727,7 +3241,7 @@
         <w:rPr>
           <w:noProof/>
         </w:rPr>
-        <w:instrText xml:space="preserve"> PAGEREF _Toc455663286 \h </w:instrText>
+        <w:instrText xml:space="preserve"> PAGEREF _Toc455666958 \h </w:instrText>
       </w:r>
       <w:r>
         <w:rPr>
@@ -2744,7 +3258,7 @@
         <w:rPr>
           <w:noProof/>
         </w:rPr>
-        <w:t>14</w:t>
+        <w:t>15</w:t>
       </w:r>
       <w:r>
         <w:rPr>
@@ -2766,7 +3280,7 @@
         <w:rPr>
           <w:noProof/>
         </w:rPr>
-        <w:t>9</w:t>
+        <w:t>10</w:t>
       </w:r>
       <w:r>
         <w:rPr>
@@ -2780,7 +3294,7 @@
         <w:rPr>
           <w:noProof/>
         </w:rPr>
-        <w:t>Referenzdokumente</w:t>
+        <w:t>Abkürzungsverzeichnis</w:t>
       </w:r>
       <w:r>
         <w:rPr>
@@ -2798,7 +3312,7 @@
         <w:rPr>
           <w:noProof/>
         </w:rPr>
-        <w:instrText xml:space="preserve"> PAGEREF _Toc455663287 \h </w:instrText>
+        <w:instrText xml:space="preserve"> PAGEREF _Toc455666959 \h </w:instrText>
       </w:r>
       <w:r>
         <w:rPr>
@@ -2837,7 +3351,7 @@
         <w:rPr>
           <w:noProof/>
         </w:rPr>
-        <w:t>10</w:t>
+        <w:t>11</w:t>
       </w:r>
       <w:r>
         <w:rPr>
@@ -2851,7 +3365,7 @@
         <w:rPr>
           <w:noProof/>
         </w:rPr>
-        <w:t>Abkürzungsverzeichnis</w:t>
+        <w:t>Literaturverzeichnis</w:t>
       </w:r>
       <w:r>
         <w:rPr>
@@ -2869,78 +3383,7 @@
         <w:rPr>
           <w:noProof/>
         </w:rPr>
-        <w:instrText xml:space="preserve"> PAGEREF _Toc455663288 \h </w:instrText>
-      </w:r>
-      <w:r>
-        <w:rPr>
-          <w:noProof/>
-        </w:rPr>
-      </w:r>
-      <w:r>
-        <w:rPr>
-          <w:noProof/>
-        </w:rPr>
-        <w:fldChar w:fldCharType="separate"/>
-      </w:r>
-      <w:r>
-        <w:rPr>
-          <w:noProof/>
-        </w:rPr>
-        <w:t>15</w:t>
-      </w:r>
-      <w:r>
-        <w:rPr>
-          <w:noProof/>
-        </w:rPr>
-        <w:fldChar w:fldCharType="end"/>
-      </w:r>
-    </w:p>
-    <w:p>
-      <w:pPr>
-        <w:pStyle w:val="Verzeichnis1"/>
-        <w:rPr>
-          <w:rFonts w:asciiTheme="minorHAnsi" w:eastAsiaTheme="minorEastAsia" w:hAnsiTheme="minorHAnsi" w:cstheme="minorBidi"/>
-          <w:noProof/>
-          <w:sz w:val="22"/>
-        </w:rPr>
-      </w:pPr>
-      <w:r>
-        <w:rPr>
-          <w:noProof/>
-        </w:rPr>
-        <w:t>11</w:t>
-      </w:r>
-      <w:r>
-        <w:rPr>
-          <w:rFonts w:asciiTheme="minorHAnsi" w:eastAsiaTheme="minorEastAsia" w:hAnsiTheme="minorHAnsi" w:cstheme="minorBidi"/>
-          <w:noProof/>
-          <w:sz w:val="22"/>
-        </w:rPr>
-        <w:tab/>
-      </w:r>
-      <w:r>
-        <w:rPr>
-          <w:noProof/>
-        </w:rPr>
-        <w:t>Literaturverzeichnis</w:t>
-      </w:r>
-      <w:r>
-        <w:rPr>
-          <w:noProof/>
-        </w:rPr>
-        <w:tab/>
-      </w:r>
-      <w:r>
-        <w:rPr>
-          <w:noProof/>
-        </w:rPr>
-        <w:fldChar w:fldCharType="begin"/>
-      </w:r>
-      <w:r>
-        <w:rPr>
-          <w:noProof/>
-        </w:rPr>
-        <w:instrText xml:space="preserve"> PAGEREF _Toc455663289 \h </w:instrText>
+        <w:instrText xml:space="preserve"> PAGEREF _Toc455666960 \h </w:instrText>
       </w:r>
       <w:r>
         <w:rPr>
@@ -2975,15 +3418,17 @@
       <w:pPr>
         <w:pStyle w:val="berschrift2"/>
       </w:pPr>
+      <w:bookmarkStart w:id="2" w:name="_GoBack"/>
+      <w:bookmarkEnd w:id="2"/>
       <w:r>
         <w:br w:type="page"/>
       </w:r>
-      <w:bookmarkStart w:id="2" w:name="_Toc455663275"/>
+      <w:bookmarkStart w:id="3" w:name="_Toc455666941"/>
       <w:r>
         <w:lastRenderedPageBreak/>
         <w:t>Tabellenverzeichnis</w:t>
       </w:r>
-      <w:bookmarkEnd w:id="2"/>
+      <w:bookmarkEnd w:id="3"/>
     </w:p>
     <w:p>
       <w:pPr>
@@ -3007,7 +3452,7 @@
       <w:r>
         <w:fldChar w:fldCharType="separate"/>
       </w:r>
-      <w:hyperlink w:anchor="_Toc455249061" w:history="1">
+      <w:hyperlink w:anchor="_Toc455666961" w:history="1">
         <w:r>
           <w:rPr>
             <w:rStyle w:val="Hyperlink"/>
@@ -3030,7 +3475,7 @@
           <w:rPr>
             <w:webHidden/>
           </w:rPr>
-          <w:instrText xml:space="preserve"> PAGEREF _Toc455249061 \h </w:instrText>
+          <w:instrText xml:space="preserve"> PAGEREF _Toc455666961 \h </w:instrText>
         </w:r>
         <w:r>
           <w:rPr>
@@ -3065,7 +3510,7 @@
           <w:sz w:val="22"/>
         </w:rPr>
       </w:pPr>
-      <w:hyperlink w:anchor="_Toc455249062" w:history="1">
+      <w:hyperlink w:anchor="_Toc455666962" w:history="1">
         <w:r>
           <w:rPr>
             <w:rStyle w:val="Hyperlink"/>
@@ -3088,7 +3533,7 @@
           <w:rPr>
             <w:webHidden/>
           </w:rPr>
-          <w:instrText xml:space="preserve"> PAGEREF _Toc455249062 \h </w:instrText>
+          <w:instrText xml:space="preserve"> PAGEREF _Toc455666962 \h </w:instrText>
         </w:r>
         <w:r>
           <w:rPr>
@@ -3127,12 +3572,12 @@
       <w:r>
         <w:br w:type="page"/>
       </w:r>
-      <w:bookmarkStart w:id="3" w:name="_Toc455663276"/>
+      <w:bookmarkStart w:id="4" w:name="_Toc455666942"/>
       <w:r>
         <w:lastRenderedPageBreak/>
         <w:t>Abbildungsverzeichnis</w:t>
       </w:r>
-      <w:bookmarkEnd w:id="3"/>
+      <w:bookmarkEnd w:id="4"/>
     </w:p>
     <w:p/>
     <w:p>
@@ -3152,7 +3597,7 @@
       <w:r>
         <w:fldChar w:fldCharType="separate"/>
       </w:r>
-      <w:hyperlink w:anchor="_Toc455576174" w:history="1">
+      <w:hyperlink w:anchor="_Toc455666963" w:history="1">
         <w:r>
           <w:rPr>
             <w:rStyle w:val="Hyperlink"/>
@@ -3175,7 +3620,7 @@
           <w:rPr>
             <w:webHidden/>
           </w:rPr>
-          <w:instrText xml:space="preserve"> PAGEREF _Toc455576174 \h </w:instrText>
+          <w:instrText xml:space="preserve"> PAGEREF _Toc455666963 \h </w:instrText>
         </w:r>
         <w:r>
           <w:rPr>
@@ -3210,7 +3655,7 @@
           <w:sz w:val="22"/>
         </w:rPr>
       </w:pPr>
-      <w:hyperlink w:anchor="_Toc455576175" w:history="1">
+      <w:hyperlink w:anchor="_Toc455666964" w:history="1">
         <w:r>
           <w:rPr>
             <w:rStyle w:val="Hyperlink"/>
@@ -3233,7 +3678,7 @@
           <w:rPr>
             <w:webHidden/>
           </w:rPr>
-          <w:instrText xml:space="preserve"> PAGEREF _Toc455576175 \h </w:instrText>
+          <w:instrText xml:space="preserve"> PAGEREF _Toc455666964 \h </w:instrText>
         </w:r>
         <w:r>
           <w:rPr>
@@ -3268,7 +3713,7 @@
           <w:sz w:val="22"/>
         </w:rPr>
       </w:pPr>
-      <w:hyperlink w:anchor="_Toc455576176" w:history="1">
+      <w:hyperlink w:anchor="_Toc455666965" w:history="1">
         <w:r>
           <w:rPr>
             <w:rStyle w:val="Hyperlink"/>
@@ -3291,7 +3736,7 @@
           <w:rPr>
             <w:webHidden/>
           </w:rPr>
-          <w:instrText xml:space="preserve"> PAGEREF _Toc455576176 \h </w:instrText>
+          <w:instrText xml:space="preserve"> PAGEREF _Toc455666965 \h </w:instrText>
         </w:r>
         <w:r>
           <w:rPr>
@@ -3333,16 +3778,16 @@
       <w:r>
         <w:br w:type="page"/>
       </w:r>
-      <w:bookmarkStart w:id="4" w:name="_Toc237419067"/>
-      <w:bookmarkStart w:id="5" w:name="_Toc249166613"/>
-      <w:bookmarkStart w:id="6" w:name="_Toc455663277"/>
+      <w:bookmarkStart w:id="5" w:name="_Toc237419067"/>
+      <w:bookmarkStart w:id="6" w:name="_Toc249166613"/>
+      <w:bookmarkStart w:id="7" w:name="_Toc455666943"/>
       <w:r>
         <w:lastRenderedPageBreak/>
         <w:t>Sinn und Zweck</w:t>
       </w:r>
-      <w:bookmarkEnd w:id="4"/>
       <w:bookmarkEnd w:id="5"/>
       <w:bookmarkEnd w:id="6"/>
+      <w:bookmarkEnd w:id="7"/>
     </w:p>
     <w:p>
       <w:r>
@@ -3355,98 +3800,236 @@
         <w:t xml:space="preserve">der Abstimmung im Entwicklungsteam. Neben den notwendigen Tools und den Bezugsquellen sind auch </w:t>
       </w:r>
       <w:r>
-        <w:t>Speicherorte, Konfigurationen, Coding Conventions und Styleguides enthalten.</w:t>
+        <w:t xml:space="preserve">Speicherorte, Konfigurationen, </w:t>
+      </w:r>
+      <w:proofErr w:type="spellStart"/>
+      <w:r>
+        <w:t>Coding</w:t>
+      </w:r>
+      <w:proofErr w:type="spellEnd"/>
+      <w:r>
+        <w:t xml:space="preserve"> </w:t>
+      </w:r>
+      <w:proofErr w:type="spellStart"/>
+      <w:r>
+        <w:t>Conventions</w:t>
+      </w:r>
+      <w:proofErr w:type="spellEnd"/>
+      <w:r>
+        <w:t xml:space="preserve"> und </w:t>
+      </w:r>
+      <w:proofErr w:type="spellStart"/>
+      <w:r>
+        <w:t>Styleguides</w:t>
+      </w:r>
+      <w:proofErr w:type="spellEnd"/>
+      <w:r>
+        <w:t xml:space="preserve"> enthalten.</w:t>
       </w:r>
     </w:p>
     <w:p/>
     <w:p>
       <w:pPr>
+        <w:pStyle w:val="berschrift2"/>
+      </w:pPr>
+      <w:bookmarkStart w:id="8" w:name="_Toc455666944"/>
+      <w:r>
+        <w:t>Ressourcen</w:t>
+      </w:r>
+      <w:bookmarkEnd w:id="8"/>
+    </w:p>
+    <w:p>
+      <w:pPr>
         <w:pStyle w:val="berschrift1"/>
       </w:pPr>
       <w:r>
         <w:br w:type="page"/>
       </w:r>
-      <w:bookmarkStart w:id="7" w:name="_Toc249238783"/>
-      <w:bookmarkStart w:id="8" w:name="_Toc455663278"/>
+      <w:bookmarkStart w:id="9" w:name="_Toc249238783"/>
+      <w:bookmarkStart w:id="10" w:name="_Toc455666945"/>
       <w:r>
         <w:lastRenderedPageBreak/>
-        <w:t>Vorgehen zur Realisierung und Realisierungsumgebung</w:t>
-      </w:r>
-      <w:bookmarkEnd w:id="7"/>
-      <w:bookmarkEnd w:id="8"/>
+        <w:t>Vorgehen zur Realisierung</w:t>
+      </w:r>
+      <w:bookmarkEnd w:id="10"/>
     </w:p>
     <w:p>
       <w:pPr>
         <w:pStyle w:val="berschrift2"/>
       </w:pPr>
-      <w:bookmarkStart w:id="9" w:name="_Toc455663279"/>
-      <w:r>
-        <w:t>Entwicklungsumgebung</w:t>
-      </w:r>
-      <w:bookmarkEnd w:id="9"/>
+      <w:bookmarkStart w:id="11" w:name="_Toc455666946"/>
+      <w:r>
+        <w:t xml:space="preserve">Setup </w:t>
+      </w:r>
+      <w:proofErr w:type="spellStart"/>
+      <w:r>
+        <w:t>Installationspackage</w:t>
+      </w:r>
+      <w:bookmarkEnd w:id="11"/>
+      <w:proofErr w:type="spellEnd"/>
     </w:p>
     <w:p>
-      <w:r>
-        <w:t>Als Entwicklungsumgebung wurde Eclipse Version 4.6 gewählt. Als Plugin sind die JBoss Tools 4.4.0 Final zu installieren.</w:t>
-      </w:r>
+      <w:pPr>
+        <w:pStyle w:val="berschrift1"/>
+      </w:pPr>
+      <w:bookmarkStart w:id="12" w:name="_Toc455666947"/>
+      <w:r>
+        <w:t>Realisierungsumgebung</w:t>
+      </w:r>
+      <w:bookmarkEnd w:id="9"/>
+      <w:bookmarkEnd w:id="12"/>
     </w:p>
     <w:p>
       <w:pPr>
         <w:pStyle w:val="berschrift2"/>
       </w:pPr>
-      <w:bookmarkStart w:id="10" w:name="_Toc455663280"/>
-      <w:r>
-        <w:t>Datenbank</w:t>
-      </w:r>
-      <w:bookmarkEnd w:id="10"/>
+      <w:bookmarkStart w:id="13" w:name="_Toc455666948"/>
+      <w:r>
+        <w:t>Entwicklungsumgebung</w:t>
+      </w:r>
+      <w:bookmarkEnd w:id="13"/>
     </w:p>
     <w:p>
       <w:r>
-        <w:t>Es wird eine MySQL Datenbank in der Version?? Verwendet.</w:t>
-      </w:r>
-    </w:p>
-    <w:p>
-      <w:r>
-        <w:t>DB-Schema: silverpen_db</w:t>
-      </w:r>
-      <w:bookmarkStart w:id="11" w:name="_GoBack"/>
-      <w:bookmarkEnd w:id="11"/>
+        <w:t xml:space="preserve">Als Entwicklungsumgebung wurde </w:t>
+      </w:r>
+      <w:proofErr w:type="spellStart"/>
+      <w:r>
+        <w:t>Eclipse</w:t>
+      </w:r>
+      <w:proofErr w:type="spellEnd"/>
+      <w:r>
+        <w:t xml:space="preserve"> Version 4.6 gewählt. Als </w:t>
+      </w:r>
+      <w:proofErr w:type="spellStart"/>
+      <w:r>
+        <w:t>Plugin</w:t>
+      </w:r>
+      <w:proofErr w:type="spellEnd"/>
+      <w:r>
+        <w:t xml:space="preserve"> sind die </w:t>
+      </w:r>
+      <w:proofErr w:type="spellStart"/>
+      <w:r>
+        <w:t>JBoss</w:t>
+      </w:r>
+      <w:proofErr w:type="spellEnd"/>
+      <w:r>
+        <w:t xml:space="preserve"> Tools 4.4.0 Final zu installieren.</w:t>
+      </w:r>
     </w:p>
     <w:p>
       <w:pPr>
         <w:pStyle w:val="berschrift2"/>
       </w:pPr>
-      <w:bookmarkStart w:id="12" w:name="_Toc455663281"/>
-      <w:r>
-        <w:t>Application Server</w:t>
-      </w:r>
-      <w:bookmarkEnd w:id="12"/>
+      <w:bookmarkStart w:id="14" w:name="_Toc455666949"/>
+      <w:r>
+        <w:t>Datenbank</w:t>
+      </w:r>
+      <w:bookmarkEnd w:id="14"/>
     </w:p>
     <w:p>
       <w:r>
-        <w:t>Eingesetzt wird der JBoss Wildfly 10 Application Server</w:t>
-      </w:r>
-      <w:r>
-        <w:t xml:space="preserve">. </w:t>
+        <w:t>Es wird eine MySQL Datenbank in der Version?? Verwendet.</w:t>
       </w:r>
     </w:p>
     <w:p>
       <w:r>
-        <w:t>Login: root</w:t>
-      </w:r>
+        <w:t xml:space="preserve">DB-Schema: </w:t>
+      </w:r>
+      <w:proofErr w:type="spellStart"/>
+      <w:r>
+        <w:t>silverpen_db</w:t>
+      </w:r>
+      <w:proofErr w:type="spellEnd"/>
     </w:p>
     <w:p>
-      <w:r>
-        <w:t>Passwd: pentasys</w:t>
-      </w:r>
+      <w:pPr>
+        <w:pStyle w:val="berschrift2"/>
+      </w:pPr>
+      <w:bookmarkStart w:id="15" w:name="_Toc455666950"/>
+      <w:proofErr w:type="spellStart"/>
+      <w:r>
+        <w:t>Application</w:t>
+      </w:r>
+      <w:proofErr w:type="spellEnd"/>
+      <w:r>
+        <w:t xml:space="preserve"> Server</w:t>
+      </w:r>
+      <w:bookmarkEnd w:id="15"/>
+    </w:p>
+    <w:p>
+      <w:r>
+        <w:t xml:space="preserve">Eingesetzt wird der </w:t>
+      </w:r>
+      <w:proofErr w:type="spellStart"/>
+      <w:r>
+        <w:t>JBoss</w:t>
+      </w:r>
+      <w:proofErr w:type="spellEnd"/>
+      <w:r>
+        <w:t xml:space="preserve"> </w:t>
+      </w:r>
+      <w:proofErr w:type="spellStart"/>
+      <w:r>
+        <w:t>Wildfly</w:t>
+      </w:r>
+      <w:proofErr w:type="spellEnd"/>
+      <w:r>
+        <w:t xml:space="preserve"> 10 </w:t>
+      </w:r>
+      <w:proofErr w:type="spellStart"/>
+      <w:r>
+        <w:t>Application</w:t>
+      </w:r>
+      <w:proofErr w:type="spellEnd"/>
+      <w:r>
+        <w:t xml:space="preserve"> Server</w:t>
+      </w:r>
+      <w:r>
+        <w:t xml:space="preserve">. </w:t>
+      </w:r>
+    </w:p>
+    <w:p>
+      <w:r>
+        <w:t xml:space="preserve">Login: </w:t>
+      </w:r>
+      <w:proofErr w:type="spellStart"/>
+      <w:r>
+        <w:t>root</w:t>
+      </w:r>
+      <w:proofErr w:type="spellEnd"/>
+    </w:p>
+    <w:p>
+      <w:proofErr w:type="spellStart"/>
+      <w:r>
+        <w:t>Passwd</w:t>
+      </w:r>
+      <w:proofErr w:type="spellEnd"/>
+      <w:r>
+        <w:t xml:space="preserve">: </w:t>
+      </w:r>
+      <w:proofErr w:type="spellStart"/>
+      <w:r>
+        <w:t>pentasys</w:t>
+      </w:r>
+      <w:proofErr w:type="spellEnd"/>
     </w:p>
     <w:p/>
     <w:p>
       <w:r>
-        <w:t>In der Serverconfiguration</w:t>
-      </w:r>
-      <w:r>
-        <w:t>sdatei standalone.xml</w:t>
+        <w:t xml:space="preserve">In der </w:t>
+      </w:r>
+      <w:proofErr w:type="spellStart"/>
+      <w:r>
+        <w:t>Serverconfiguration</w:t>
+      </w:r>
+      <w:r>
+        <w:t>sdatei</w:t>
+      </w:r>
+      <w:proofErr w:type="spellEnd"/>
+      <w:r>
+        <w:t xml:space="preserve"> standalone.xml</w:t>
       </w:r>
       <w:r>
         <w:t xml:space="preserve"> ist die Datenquelle zur MySQL Datenbank wie folgt einzutragen:</w:t>
@@ -3508,7 +4091,7 @@
       <w:pPr>
         <w:pStyle w:val="Beschriftung"/>
       </w:pPr>
-      <w:bookmarkStart w:id="13" w:name="_Toc455576174"/>
+      <w:bookmarkStart w:id="16" w:name="_Toc455666963"/>
       <w:r>
         <w:t xml:space="preserve">Abbildung </w:t>
       </w:r>
@@ -3534,9 +4117,17 @@
         <w:fldChar w:fldCharType="end"/>
       </w:r>
       <w:r>
-        <w:t xml:space="preserve"> datasource in standalone.xml</w:t>
-      </w:r>
-      <w:bookmarkEnd w:id="13"/>
+        <w:t xml:space="preserve"> </w:t>
+      </w:r>
+      <w:proofErr w:type="spellStart"/>
+      <w:r>
+        <w:t>datasource</w:t>
+      </w:r>
+      <w:proofErr w:type="spellEnd"/>
+      <w:r>
+        <w:t xml:space="preserve"> in standalone.xml</w:t>
+      </w:r>
+      <w:bookmarkEnd w:id="16"/>
     </w:p>
     <w:p/>
     <w:p>
@@ -3546,25 +4137,80 @@
     </w:p>
     <w:p>
       <w:r>
-        <w:t>&lt;&lt;Wildfly-Root-directory&gt;&gt;\standa</w:t>
-      </w:r>
-      <w:r>
-        <w:t>lone\configuration</w:t>
-      </w:r>
+        <w:t>&lt;&lt;</w:t>
+      </w:r>
+      <w:proofErr w:type="spellStart"/>
+      <w:r>
+        <w:t>Wildfly</w:t>
+      </w:r>
+      <w:proofErr w:type="spellEnd"/>
+      <w:r>
+        <w:t>-Root-directory&gt;&gt;\</w:t>
+      </w:r>
+      <w:proofErr w:type="spellStart"/>
+      <w:r>
+        <w:t>standa</w:t>
+      </w:r>
+      <w:r>
+        <w:t>lone</w:t>
+      </w:r>
+      <w:proofErr w:type="spellEnd"/>
+      <w:r>
+        <w:t>\</w:t>
+      </w:r>
+      <w:proofErr w:type="spellStart"/>
+      <w:r>
+        <w:t>configuration</w:t>
+      </w:r>
+      <w:proofErr w:type="spellEnd"/>
     </w:p>
     <w:p/>
     <w:p>
       <w:pPr>
         <w:pStyle w:val="Tobedone"/>
       </w:pPr>
-      <w:r>
-        <w:t>ACHTUNG!!! Der Datenbankschemaname in zweile zwei (hier pentastart) muss auf den Schemanamen der ProduktivDB geändert werden!</w:t>
-      </w:r>
+      <w:bookmarkStart w:id="17" w:name="_Toc455666939"/>
+      <w:r>
+        <w:t xml:space="preserve">ACHTUNG!!! Der Datenbankschemaname in </w:t>
+      </w:r>
+      <w:proofErr w:type="spellStart"/>
+      <w:r>
+        <w:t>zweile</w:t>
+      </w:r>
+      <w:proofErr w:type="spellEnd"/>
+      <w:r>
+        <w:t xml:space="preserve"> zwei (hier </w:t>
+      </w:r>
+      <w:proofErr w:type="spellStart"/>
+      <w:r>
+        <w:t>pentastart</w:t>
+      </w:r>
+      <w:proofErr w:type="spellEnd"/>
+      <w:r>
+        <w:t xml:space="preserve">) muss auf den Schemanamen der </w:t>
+      </w:r>
+      <w:proofErr w:type="spellStart"/>
+      <w:r>
+        <w:t>ProduktivDB</w:t>
+      </w:r>
+      <w:proofErr w:type="spellEnd"/>
+      <w:r>
+        <w:t xml:space="preserve"> geändert werden!</w:t>
+      </w:r>
+      <w:bookmarkEnd w:id="17"/>
     </w:p>
     <w:p/>
     <w:p>
       <w:r>
-        <w:t>Der in datasource angegebene Treiber wird folgendermaßen definiert:</w:t>
+        <w:t xml:space="preserve">Der in </w:t>
+      </w:r>
+      <w:proofErr w:type="spellStart"/>
+      <w:r>
+        <w:t>datasource</w:t>
+      </w:r>
+      <w:proofErr w:type="spellEnd"/>
+      <w:r>
+        <w:t xml:space="preserve"> angegebene Treiber wird folgendermaßen definiert:</w:t>
       </w:r>
     </w:p>
     <w:p/>
@@ -3623,7 +4269,7 @@
       <w:pPr>
         <w:pStyle w:val="Beschriftung"/>
       </w:pPr>
-      <w:bookmarkStart w:id="14" w:name="_Toc455576175"/>
+      <w:bookmarkStart w:id="18" w:name="_Toc455666964"/>
       <w:r>
         <w:t xml:space="preserve">Abbildung </w:t>
       </w:r>
@@ -3649,18 +4295,96 @@
         <w:fldChar w:fldCharType="end"/>
       </w:r>
       <w:r>
-        <w:t xml:space="preserve"> driver in standalone.xml</w:t>
-      </w:r>
-      <w:bookmarkEnd w:id="14"/>
+        <w:t xml:space="preserve"> </w:t>
+      </w:r>
+      <w:proofErr w:type="spellStart"/>
+      <w:r>
+        <w:t>driver</w:t>
+      </w:r>
+      <w:proofErr w:type="spellEnd"/>
+      <w:r>
+        <w:t xml:space="preserve"> in standalone.xml</w:t>
+      </w:r>
+      <w:bookmarkEnd w:id="18"/>
     </w:p>
     <w:p/>
     <w:p>
       <w:r>
-        <w:t xml:space="preserve">Der jdbc-Treiber muss als Modul auf dem Server vorhanden sein. Um dies zu realisieren wird folgende Verzeichnisstruktur angelegt: &lt;&lt;Wildfly-Root-directory&gt;&gt; </w:t>
-      </w:r>
-      <w:r>
-        <w:t>\modules\system\layers\base\com\mysql\main</w:t>
-      </w:r>
+        <w:lastRenderedPageBreak/>
+        <w:t xml:space="preserve">Der </w:t>
+      </w:r>
+      <w:proofErr w:type="spellStart"/>
+      <w:r>
+        <w:t>jdbc</w:t>
+      </w:r>
+      <w:proofErr w:type="spellEnd"/>
+      <w:r>
+        <w:t>-Treiber muss als Modul auf dem Server vorhanden sein. Um dies zu realisieren wird folgende Verzeichnisstruktur angelegt: &lt;&lt;</w:t>
+      </w:r>
+      <w:proofErr w:type="spellStart"/>
+      <w:r>
+        <w:t>Wildfly</w:t>
+      </w:r>
+      <w:proofErr w:type="spellEnd"/>
+      <w:r>
+        <w:t xml:space="preserve">-Root-directory&gt;&gt; </w:t>
+      </w:r>
+      <w:r>
+        <w:t>\</w:t>
+      </w:r>
+      <w:proofErr w:type="spellStart"/>
+      <w:r>
+        <w:t>modules</w:t>
+      </w:r>
+      <w:proofErr w:type="spellEnd"/>
+      <w:r>
+        <w:t>\</w:t>
+      </w:r>
+      <w:proofErr w:type="spellStart"/>
+      <w:r>
+        <w:t>system</w:t>
+      </w:r>
+      <w:proofErr w:type="spellEnd"/>
+      <w:r>
+        <w:t>\</w:t>
+      </w:r>
+      <w:proofErr w:type="spellStart"/>
+      <w:r>
+        <w:t>layers</w:t>
+      </w:r>
+      <w:proofErr w:type="spellEnd"/>
+      <w:r>
+        <w:t>\</w:t>
+      </w:r>
+      <w:proofErr w:type="spellStart"/>
+      <w:r>
+        <w:t>base</w:t>
+      </w:r>
+      <w:proofErr w:type="spellEnd"/>
+      <w:r>
+        <w:t>\</w:t>
+      </w:r>
+      <w:proofErr w:type="spellStart"/>
+      <w:r>
+        <w:t>com</w:t>
+      </w:r>
+      <w:proofErr w:type="spellEnd"/>
+      <w:r>
+        <w:t>\</w:t>
+      </w:r>
+      <w:proofErr w:type="spellStart"/>
+      <w:r>
+        <w:t>mysql</w:t>
+      </w:r>
+      <w:proofErr w:type="spellEnd"/>
+      <w:r>
+        <w:t>\</w:t>
+      </w:r>
+      <w:proofErr w:type="spellStart"/>
+      <w:r>
+        <w:t>main</w:t>
+      </w:r>
+      <w:proofErr w:type="spellEnd"/>
     </w:p>
     <w:p>
       <w:r>
@@ -3682,7 +4406,6 @@
         <w:rPr>
           <w:noProof/>
         </w:rPr>
-        <w:lastRenderedPageBreak/>
         <w:drawing>
           <wp:inline distT="0" distB="0" distL="0" distR="0" wp14:anchorId="372F3F13" wp14:editId="0C59FB97">
             <wp:extent cx="4601217" cy="1648055"/>
@@ -3730,7 +4453,7 @@
       <w:pPr>
         <w:pStyle w:val="Beschriftung"/>
       </w:pPr>
-      <w:bookmarkStart w:id="15" w:name="_Toc455576176"/>
+      <w:bookmarkStart w:id="19" w:name="_Toc455666965"/>
       <w:r>
         <w:t xml:space="preserve">Abbildung </w:t>
       </w:r>
@@ -3758,7 +4481,7 @@
       <w:r>
         <w:t xml:space="preserve"> module.xml</w:t>
       </w:r>
-      <w:bookmarkEnd w:id="15"/>
+      <w:bookmarkEnd w:id="19"/>
     </w:p>
     <w:p/>
     <w:p>
@@ -3767,8 +4490,13 @@
       </w:r>
     </w:p>
     <w:p>
-      <w:r>
-        <w:t>Scrum-Light</w:t>
+      <w:proofErr w:type="spellStart"/>
+      <w:r>
+        <w:t>Scrum</w:t>
+      </w:r>
+      <w:proofErr w:type="spellEnd"/>
+      <w:r>
+        <w:t>-Light</w:t>
       </w:r>
     </w:p>
     <w:p/>
@@ -3776,12 +4504,30 @@
       <w:pPr>
         <w:pStyle w:val="berschrift1"/>
       </w:pPr>
-      <w:bookmarkStart w:id="16" w:name="_Toc237419069"/>
-      <w:bookmarkStart w:id="17" w:name="_Toc455663282"/>
-      <w:r>
-        <w:t>Coding Conventions und Styleguides</w:t>
-      </w:r>
-      <w:bookmarkEnd w:id="17"/>
+      <w:bookmarkStart w:id="20" w:name="_Toc237419069"/>
+      <w:bookmarkStart w:id="21" w:name="_Toc455666951"/>
+      <w:proofErr w:type="spellStart"/>
+      <w:r>
+        <w:t>Coding</w:t>
+      </w:r>
+      <w:proofErr w:type="spellEnd"/>
+      <w:r>
+        <w:t xml:space="preserve"> </w:t>
+      </w:r>
+      <w:proofErr w:type="spellStart"/>
+      <w:r>
+        <w:t>Conventions</w:t>
+      </w:r>
+      <w:proofErr w:type="spellEnd"/>
+      <w:r>
+        <w:t xml:space="preserve"> und </w:t>
+      </w:r>
+      <w:proofErr w:type="spellStart"/>
+      <w:r>
+        <w:t>Styleguides</w:t>
+      </w:r>
+      <w:bookmarkEnd w:id="21"/>
+      <w:proofErr w:type="spellEnd"/>
     </w:p>
     <w:p/>
     <w:p/>
@@ -3793,15 +4539,18 @@
       <w:r>
         <w:br w:type="page"/>
       </w:r>
-      <w:bookmarkStart w:id="18" w:name="_Toc249238784"/>
-      <w:bookmarkStart w:id="19" w:name="_Toc455663283"/>
-      <w:bookmarkEnd w:id="16"/>
+      <w:bookmarkStart w:id="22" w:name="_Toc249238784"/>
+      <w:bookmarkStart w:id="23" w:name="_Toc455666952"/>
+      <w:bookmarkEnd w:id="20"/>
       <w:r>
         <w:lastRenderedPageBreak/>
         <w:t>Vorgehen zur Integration und Integrationsbauplan</w:t>
       </w:r>
-      <w:bookmarkEnd w:id="18"/>
-      <w:bookmarkEnd w:id="19"/>
+      <w:bookmarkEnd w:id="22"/>
+      <w:r>
+        <w:t xml:space="preserve"> (CI)</w:t>
+      </w:r>
+      <w:bookmarkEnd w:id="23"/>
     </w:p>
     <w:p>
       <w:r>
@@ -3815,14 +4564,14 @@
       <w:r>
         <w:br w:type="page"/>
       </w:r>
-      <w:bookmarkStart w:id="20" w:name="_Toc249238785"/>
-      <w:bookmarkStart w:id="21" w:name="_Toc455663284"/>
+      <w:bookmarkStart w:id="24" w:name="_Toc249238785"/>
+      <w:bookmarkStart w:id="25" w:name="_Toc455666953"/>
       <w:r>
         <w:lastRenderedPageBreak/>
         <w:t>Vorgehen zur Installation und Zielumgebungen</w:t>
       </w:r>
-      <w:bookmarkEnd w:id="20"/>
-      <w:bookmarkEnd w:id="21"/>
+      <w:bookmarkEnd w:id="24"/>
+      <w:bookmarkEnd w:id="25"/>
     </w:p>
     <w:p>
       <w:r>
@@ -3849,23 +4598,59 @@
       <w:r>
         <w:br w:type="page"/>
       </w:r>
-      <w:bookmarkStart w:id="22" w:name="_Toc249238786"/>
-      <w:bookmarkStart w:id="23" w:name="_Toc455663285"/>
+      <w:bookmarkStart w:id="26" w:name="_Toc249238786"/>
+      <w:bookmarkStart w:id="27" w:name="_Toc455666954"/>
       <w:r>
         <w:lastRenderedPageBreak/>
-        <w:t>Vorgehen zur Prüfung und Prüfstrategie</w:t>
-      </w:r>
-      <w:bookmarkEnd w:id="22"/>
-      <w:bookmarkEnd w:id="23"/>
+        <w:t>Qualitätsmanagement</w:t>
+      </w:r>
+      <w:bookmarkEnd w:id="27"/>
+      <w:r>
+        <w:t xml:space="preserve"> </w:t>
+      </w:r>
     </w:p>
     <w:p>
-      <w:r>
-        <w:t>Prüfprozess:</w:t>
-      </w:r>
+      <w:pPr>
+        <w:pStyle w:val="berschrift2"/>
+      </w:pPr>
+      <w:bookmarkStart w:id="28" w:name="_Toc455666955"/>
+      <w:r>
+        <w:t>Prüfstrategie</w:t>
+      </w:r>
+      <w:bookmarkEnd w:id="26"/>
+      <w:bookmarkEnd w:id="28"/>
     </w:p>
     <w:p>
-      <w:r>
-        <w:t>Algorithmen, Prüfwerkzeuge, Prüfmethoden</w:t>
+      <w:pPr>
+        <w:pStyle w:val="berschrift2"/>
+      </w:pPr>
+      <w:bookmarkStart w:id="29" w:name="_Toc455666956"/>
+      <w:r>
+        <w:t>Vorgehen zur Prüfung</w:t>
+      </w:r>
+      <w:bookmarkEnd w:id="29"/>
+    </w:p>
+    <w:p>
+      <w:pPr>
+        <w:pStyle w:val="berschrift2"/>
+      </w:pPr>
+      <w:bookmarkStart w:id="30" w:name="_Toc455666957"/>
+      <w:r>
+        <w:t>Zu prüfende Systemelemente</w:t>
+      </w:r>
+      <w:bookmarkEnd w:id="30"/>
+    </w:p>
+    <w:p>
+      <w:pPr>
+        <w:pStyle w:val="berschrift1"/>
+        <w:numPr>
+          <w:ilvl w:val="0"/>
+          <w:numId w:val="0"/>
+        </w:numPr>
+        <w:ind w:left="907"/>
+      </w:pPr>
+      <w:r>
+        <w:br w:type="page"/>
       </w:r>
     </w:p>
     <w:p>
@@ -3873,50 +4658,19 @@
         <w:pStyle w:val="berschrift1"/>
       </w:pPr>
       <w:r>
+        <w:lastRenderedPageBreak/>
         <w:br w:type="page"/>
       </w:r>
-      <w:bookmarkStart w:id="24" w:name="_Toc249238787"/>
-      <w:bookmarkStart w:id="25" w:name="_Toc455663286"/>
-      <w:r>
-        <w:lastRenderedPageBreak/>
-        <w:t>Zu prüfende Systemelemente</w:t>
-      </w:r>
-      <w:bookmarkEnd w:id="24"/>
-      <w:bookmarkEnd w:id="25"/>
-    </w:p>
-    <w:p>
-      <w:r>
-        <w:t>Benutzeroberfläche</w:t>
-      </w:r>
-    </w:p>
-    <w:p>
-      <w:r>
-        <w:t>Geschäftslogik</w:t>
-      </w:r>
-    </w:p>
-    <w:p>
-      <w:r>
-        <w:t>Datenanbindung</w:t>
-      </w:r>
-    </w:p>
-    <w:p/>
-    <w:p>
-      <w:pPr>
-        <w:pStyle w:val="berschrift1"/>
-      </w:pPr>
-      <w:r>
-        <w:br w:type="page"/>
-      </w:r>
-      <w:bookmarkStart w:id="26" w:name="_Toc237419129"/>
-      <w:bookmarkStart w:id="27" w:name="_Toc249166620"/>
-      <w:bookmarkStart w:id="28" w:name="_Toc455663287"/>
+      <w:bookmarkStart w:id="31" w:name="_Toc237419129"/>
+      <w:bookmarkStart w:id="32" w:name="_Toc249166620"/>
+      <w:bookmarkStart w:id="33" w:name="_Toc455666958"/>
       <w:r>
         <w:lastRenderedPageBreak/>
         <w:t>Referenzdokumente</w:t>
       </w:r>
-      <w:bookmarkEnd w:id="26"/>
-      <w:bookmarkEnd w:id="27"/>
-      <w:bookmarkEnd w:id="28"/>
+      <w:bookmarkEnd w:id="31"/>
+      <w:bookmarkEnd w:id="32"/>
+      <w:bookmarkEnd w:id="33"/>
     </w:p>
     <w:p>
       <w:r>
@@ -3927,8 +4681,8 @@
       <w:pPr>
         <w:pStyle w:val="AuflistungEbene1"/>
       </w:pPr>
-      <w:bookmarkStart w:id="29" w:name="_Toc237419130"/>
-      <w:bookmarkStart w:id="30" w:name="_Toc249166621"/>
+      <w:bookmarkStart w:id="34" w:name="_Toc237419130"/>
+      <w:bookmarkStart w:id="35" w:name="_Toc249166621"/>
       <w:r>
         <w:t>&lt;Programmierrichtlinien XY&gt;</w:t>
       </w:r>
@@ -3945,13 +4699,13 @@
       <w:pPr>
         <w:pStyle w:val="berschrift1"/>
       </w:pPr>
-      <w:bookmarkStart w:id="31" w:name="_Toc455663288"/>
+      <w:bookmarkStart w:id="36" w:name="_Toc455666959"/>
       <w:r>
         <w:t>Abkürzungsverzeichnis</w:t>
       </w:r>
-      <w:bookmarkEnd w:id="29"/>
-      <w:bookmarkEnd w:id="30"/>
-      <w:bookmarkEnd w:id="31"/>
+      <w:bookmarkEnd w:id="34"/>
+      <w:bookmarkEnd w:id="35"/>
+      <w:bookmarkEnd w:id="36"/>
     </w:p>
     <w:tbl>
       <w:tblPr>
@@ -4055,36 +4809,49 @@
       <w:pPr>
         <w:pStyle w:val="Beschriftung"/>
       </w:pPr>
-      <w:bookmarkStart w:id="32" w:name="_Toc249166606"/>
-      <w:bookmarkStart w:id="33" w:name="_Toc455249061"/>
+      <w:bookmarkStart w:id="37" w:name="_Toc249166606"/>
+      <w:bookmarkStart w:id="38" w:name="_Toc455666961"/>
       <w:r>
         <w:t xml:space="preserve">Tabelle </w:t>
       </w:r>
-      <w:fldSimple w:instr=" SEQ Tabelle \* ARABIC ">
-        <w:r>
-          <w:rPr>
-            <w:noProof/>
-          </w:rPr>
-          <w:t>1</w:t>
-        </w:r>
-      </w:fldSimple>
+      <w:r>
+        <w:fldChar w:fldCharType="begin"/>
+      </w:r>
+      <w:r>
+        <w:instrText xml:space="preserve"> SEQ Tabelle \* ARABIC </w:instrText>
+      </w:r>
+      <w:r>
+        <w:fldChar w:fldCharType="separate"/>
+      </w:r>
+      <w:r>
+        <w:rPr>
+          <w:noProof/>
+        </w:rPr>
+        <w:t>1</w:t>
+      </w:r>
+      <w:r>
+        <w:rPr>
+          <w:noProof/>
+        </w:rPr>
+        <w:fldChar w:fldCharType="end"/>
+      </w:r>
       <w:r>
         <w:t xml:space="preserve"> - Abkürzungsverzeichnis</w:t>
       </w:r>
-      <w:bookmarkEnd w:id="32"/>
-      <w:bookmarkEnd w:id="33"/>
+      <w:bookmarkEnd w:id="37"/>
+      <w:bookmarkEnd w:id="38"/>
     </w:p>
     <w:p>
       <w:pPr>
         <w:pStyle w:val="berschrift1"/>
       </w:pPr>
-      <w:bookmarkStart w:id="34" w:name="_Toc249166622"/>
-      <w:bookmarkStart w:id="35" w:name="_Toc455663289"/>
+      <w:bookmarkStart w:id="39" w:name="_Toc249166622"/>
+      <w:bookmarkStart w:id="40" w:name="_Toc455666960"/>
       <w:r>
         <w:t>Literaturverzeichnis</w:t>
       </w:r>
-      <w:bookmarkEnd w:id="34"/>
-      <w:bookmarkEnd w:id="35"/>
+      <w:bookmarkEnd w:id="39"/>
+      <w:bookmarkEnd w:id="40"/>
     </w:p>
     <w:tbl>
       <w:tblPr>
@@ -4194,22 +4961,35 @@
       <w:pPr>
         <w:pStyle w:val="Beschriftung"/>
       </w:pPr>
-      <w:bookmarkStart w:id="36" w:name="_Toc455249062"/>
+      <w:bookmarkStart w:id="41" w:name="_Toc455666962"/>
       <w:r>
         <w:t xml:space="preserve">Tabelle </w:t>
       </w:r>
-      <w:fldSimple w:instr=" SEQ Tabelle \* ARABIC ">
-        <w:r>
-          <w:rPr>
-            <w:noProof/>
-          </w:rPr>
-          <w:t>2</w:t>
-        </w:r>
-      </w:fldSimple>
+      <w:r>
+        <w:fldChar w:fldCharType="begin"/>
+      </w:r>
+      <w:r>
+        <w:instrText xml:space="preserve"> SEQ Tabelle \* ARABIC </w:instrText>
+      </w:r>
+      <w:r>
+        <w:fldChar w:fldCharType="separate"/>
+      </w:r>
+      <w:r>
+        <w:rPr>
+          <w:noProof/>
+        </w:rPr>
+        <w:t>2</w:t>
+      </w:r>
+      <w:r>
+        <w:rPr>
+          <w:noProof/>
+        </w:rPr>
+        <w:fldChar w:fldCharType="end"/>
+      </w:r>
       <w:r>
         <w:t xml:space="preserve"> - Literaturverzeichnis</w:t>
       </w:r>
-      <w:bookmarkEnd w:id="36"/>
+      <w:bookmarkEnd w:id="41"/>
     </w:p>
     <w:sectPr>
       <w:headerReference w:type="default" r:id="rId17"/>
@@ -4251,14 +5031,27 @@
     <w:pPr>
       <w:pStyle w:val="Fuzeile"/>
     </w:pPr>
-    <w:fldSimple w:instr=" FILENAME  \* MERGEFORMAT ">
-      <w:r>
-        <w:rPr>
-          <w:noProof/>
-        </w:rPr>
-        <w:t>Entwicklerhandbuch_SilverPen_V00.01.docx</w:t>
-      </w:r>
-    </w:fldSimple>
+    <w:r>
+      <w:fldChar w:fldCharType="begin"/>
+    </w:r>
+    <w:r>
+      <w:instrText xml:space="preserve"> FILENAME  \* MERGEFORMAT </w:instrText>
+    </w:r>
+    <w:r>
+      <w:fldChar w:fldCharType="separate"/>
+    </w:r>
+    <w:r>
+      <w:rPr>
+        <w:noProof/>
+      </w:rPr>
+      <w:t>Entwicklerhandbuch_SilverPen_V00.01.docx</w:t>
+    </w:r>
+    <w:r>
+      <w:rPr>
+        <w:noProof/>
+      </w:rPr>
+      <w:fldChar w:fldCharType="end"/>
+    </w:r>
     <w:r>
       <w:tab/>
       <w:t xml:space="preserve">Seite </w:t>
@@ -4276,7 +5069,7 @@
       <w:rPr>
         <w:noProof/>
       </w:rPr>
-      <w:t>7</w:t>
+      <w:t>6</w:t>
     </w:r>
     <w:r>
       <w:fldChar w:fldCharType="end"/>
@@ -4284,22 +5077,45 @@
     <w:r>
       <w:t xml:space="preserve"> von </w:t>
     </w:r>
-    <w:fldSimple w:instr=" NUMPAGES  \* MERGEFORMAT ">
-      <w:r>
-        <w:rPr>
-          <w:noProof/>
-        </w:rPr>
-        <w:t>15</w:t>
-      </w:r>
-    </w:fldSimple>
+    <w:r>
+      <w:fldChar w:fldCharType="begin"/>
+    </w:r>
+    <w:r>
+      <w:instrText xml:space="preserve"> NUMPAGES  \* MERGEFORMAT </w:instrText>
+    </w:r>
+    <w:r>
+      <w:fldChar w:fldCharType="separate"/>
+    </w:r>
+    <w:r>
+      <w:rPr>
+        <w:noProof/>
+      </w:rPr>
+      <w:t>15</w:t>
+    </w:r>
+    <w:r>
+      <w:rPr>
+        <w:noProof/>
+      </w:rPr>
+      <w:fldChar w:fldCharType="end"/>
+    </w:r>
     <w:r>
       <w:tab/>
     </w:r>
-    <w:fldSimple w:instr=" COMMENTS  \* MERGEFORMAT ">
-      <w:r>
-        <w:t>&lt;V00.00 vom 01.07.2016&gt;</w:t>
-      </w:r>
-    </w:fldSimple>
+    <w:r>
+      <w:fldChar w:fldCharType="begin"/>
+    </w:r>
+    <w:r>
+      <w:instrText xml:space="preserve"> COMMENTS  \* MERGEFORMAT </w:instrText>
+    </w:r>
+    <w:r>
+      <w:fldChar w:fldCharType="separate"/>
+    </w:r>
+    <w:r>
+      <w:t>&lt;V00.00 vom 01.07.2016&gt;</w:t>
+    </w:r>
+    <w:r>
+      <w:fldChar w:fldCharType="end"/>
+    </w:r>
   </w:p>
 </w:ftr>
 </file>
@@ -19093,11 +19909,23 @@
           <w:pPr>
             <w:pStyle w:val="Kopfzeile"/>
           </w:pPr>
-          <w:fldSimple w:instr=" TITLE  \* MERGEFORMAT ">
-            <w:r>
-              <w:t>Entwicklerhandbuch_PoliTime</w:t>
-            </w:r>
-          </w:fldSimple>
+          <w:r>
+            <w:fldChar w:fldCharType="begin"/>
+          </w:r>
+          <w:r>
+            <w:instrText xml:space="preserve"> TITLE  \* MERGEFORMAT </w:instrText>
+          </w:r>
+          <w:r>
+            <w:fldChar w:fldCharType="separate"/>
+          </w:r>
+          <w:proofErr w:type="spellStart"/>
+          <w:r>
+            <w:t>Entwicklerhandbuch_PoliTime</w:t>
+          </w:r>
+          <w:proofErr w:type="spellEnd"/>
+          <w:r>
+            <w:fldChar w:fldCharType="end"/>
+          </w:r>
         </w:p>
       </w:tc>
     </w:tr>
@@ -19135,11 +19963,21 @@
           <w:pPr>
             <w:pStyle w:val="Kopfzeile"/>
           </w:pPr>
-          <w:fldSimple w:instr=" KEYWORDS   \* MERGEFORMAT ">
-            <w:r>
-              <w:t>P160701.PEN</w:t>
-            </w:r>
-          </w:fldSimple>
+          <w:r>
+            <w:fldChar w:fldCharType="begin"/>
+          </w:r>
+          <w:r>
+            <w:instrText xml:space="preserve"> KEYWORDS   \* MERGEFORMAT </w:instrText>
+          </w:r>
+          <w:r>
+            <w:fldChar w:fldCharType="separate"/>
+          </w:r>
+          <w:r>
+            <w:t>P160701.PEN</w:t>
+          </w:r>
+          <w:r>
+            <w:fldChar w:fldCharType="end"/>
+          </w:r>
         </w:p>
       </w:tc>
       <w:tc>
@@ -19157,9 +19995,11 @@
           <w:pPr>
             <w:pStyle w:val="Kopfzeile"/>
           </w:pPr>
+          <w:proofErr w:type="spellStart"/>
           <w:r>
             <w:t>SilverPen</w:t>
           </w:r>
+          <w:proofErr w:type="spellEnd"/>
         </w:p>
       </w:tc>
     </w:tr>
@@ -22359,15 +23199,6 @@
 </file>
 
 <file path=customXml/item1.xml><?xml version="1.0" encoding="utf-8"?>
-<?mso-contentType ?>
-<FormTemplates xmlns="http://schemas.microsoft.com/sharepoint/v3/contenttype/forms">
-  <Display>DocumentLibraryForm</Display>
-  <Edit>DocumentLibraryForm</Edit>
-  <New>DocumentLibraryForm</New>
-</FormTemplates>
-</file>
-
-<file path=customXml/item2.xml><?xml version="1.0" encoding="utf-8"?>
 <ct:contentTypeSchema xmlns:ct="http://schemas.microsoft.com/office/2006/metadata/contentType" xmlns:ma="http://schemas.microsoft.com/office/2006/metadata/properties/metaAttributes" ct:_="" ma:_="" ma:contentTypeName="Dokument" ma:contentTypeID="0x0101002BC631C72B84434BBE5554B19BEE5545" ma:contentTypeVersion="0" ma:contentTypeDescription="Ein neues Dokument erstellen." ma:contentTypeScope="" ma:versionID="cafef27970227a90b94435ec49f2ea2e">
   <xsd:schema xmlns:xsd="http://www.w3.org/2001/XMLSchema" xmlns:xs="http://www.w3.org/2001/XMLSchema" xmlns:p="http://schemas.microsoft.com/office/2006/metadata/properties" targetNamespace="http://schemas.microsoft.com/office/2006/metadata/properties" ma:root="true" ma:fieldsID="8019e8bc3990267f9284cd5e1b576598">
     <xsd:element name="properties">
@@ -22481,6 +23312,15 @@
 </ct:contentTypeSchema>
 </file>
 
+<file path=customXml/item2.xml><?xml version="1.0" encoding="utf-8"?>
+<?mso-contentType ?>
+<FormTemplates xmlns="http://schemas.microsoft.com/sharepoint/v3/contenttype/forms">
+  <Display>DocumentLibraryForm</Display>
+  <Edit>DocumentLibraryForm</Edit>
+  <New>DocumentLibraryForm</New>
+</FormTemplates>
+</file>
+
 <file path=customXml/item3.xml><?xml version="1.0" encoding="utf-8"?>
 <p:properties xmlns:p="http://schemas.microsoft.com/office/2006/metadata/properties" xmlns:xsi="http://www.w3.org/2001/XMLSchema-instance">
   <documentManagement/>
@@ -22492,14 +23332,6 @@
 </file>
 
 <file path=customXml/itemProps1.xml><?xml version="1.0" encoding="utf-8"?>
-<ds:datastoreItem xmlns:ds="http://schemas.openxmlformats.org/officeDocument/2006/customXml" ds:itemID="{8DD1C30B-DE65-427A-8C9F-8C229DA721F7}">
-  <ds:schemaRefs>
-    <ds:schemaRef ds:uri="http://schemas.microsoft.com/sharepoint/v3/contenttype/forms"/>
-  </ds:schemaRefs>
-</ds:datastoreItem>
-</file>
-
-<file path=customXml/itemProps2.xml><?xml version="1.0" encoding="utf-8"?>
 <ds:datastoreItem xmlns:ds="http://schemas.openxmlformats.org/officeDocument/2006/customXml" ds:itemID="{E056282B-0140-4F54-BB9D-033CA3D818C0}">
   <ds:schemaRefs>
     <ds:schemaRef ds:uri="http://schemas.microsoft.com/office/2006/metadata/contentType"/>
@@ -22515,23 +23347,24 @@
 </ds:datastoreItem>
 </file>
 
+<file path=customXml/itemProps2.xml><?xml version="1.0" encoding="utf-8"?>
+<ds:datastoreItem xmlns:ds="http://schemas.openxmlformats.org/officeDocument/2006/customXml" ds:itemID="{8DD1C30B-DE65-427A-8C9F-8C229DA721F7}">
+  <ds:schemaRefs>
+    <ds:schemaRef ds:uri="http://schemas.microsoft.com/sharepoint/v3/contenttype/forms"/>
+  </ds:schemaRefs>
+</ds:datastoreItem>
+</file>
+
 <file path=customXml/itemProps3.xml><?xml version="1.0" encoding="utf-8"?>
 <ds:datastoreItem xmlns:ds="http://schemas.openxmlformats.org/officeDocument/2006/customXml" ds:itemID="{10C9B738-6FB6-4334-87CD-9F5065109D29}">
   <ds:schemaRefs>
-    <ds:schemaRef ds:uri="http://purl.org/dc/elements/1.1/"/>
     <ds:schemaRef ds:uri="http://schemas.microsoft.com/office/2006/metadata/properties"/>
-    <ds:schemaRef ds:uri="http://purl.org/dc/terms/"/>
-    <ds:schemaRef ds:uri="http://schemas.openxmlformats.org/package/2006/metadata/core-properties"/>
-    <ds:schemaRef ds:uri="http://purl.org/dc/dcmitype/"/>
-    <ds:schemaRef ds:uri="http://schemas.microsoft.com/office/2006/documentManagement/types"/>
-    <ds:schemaRef ds:uri="http://schemas.microsoft.com/office/infopath/2007/PartnerControls"/>
-    <ds:schemaRef ds:uri="http://www.w3.org/XML/1998/namespace"/>
   </ds:schemaRefs>
 </ds:datastoreItem>
 </file>
 
 <file path=customXml/itemProps4.xml><?xml version="1.0" encoding="utf-8"?>
-<ds:datastoreItem xmlns:ds="http://schemas.openxmlformats.org/officeDocument/2006/customXml" ds:itemID="{F004D088-D945-4EA3-ACAA-2460D95CDCB3}">
+<ds:datastoreItem xmlns:ds="http://schemas.openxmlformats.org/officeDocument/2006/customXml" ds:itemID="{C8380009-6F87-4151-995B-A996BE9B31AE}">
   <ds:schemaRefs>
     <ds:schemaRef ds:uri="http://schemas.openxmlformats.org/officeDocument/2006/bibliography"/>
   </ds:schemaRefs>

</xml_diff>

<commit_message>
Kapitel "Vorgehen zur Realisierung" fertiggestellt.
</commit_message>
<xml_diff>
--- a/Entwicklerhandbuch_SilverPen_V00.01.docx
+++ b/Entwicklerhandbuch_SilverPen_V00.01.docx
@@ -43,11 +43,21 @@
       <w:pPr>
         <w:pStyle w:val="Titelseite-Dokumentversion"/>
       </w:pPr>
-      <w:fldSimple w:instr=" COMMENTS  \* MERGEFORMAT ">
-        <w:r>
-          <w:t>&lt;V00.00 vom 01.07.2016&gt;</w:t>
-        </w:r>
-      </w:fldSimple>
+      <w:r>
+        <w:fldChar w:fldCharType="begin"/>
+      </w:r>
+      <w:r>
+        <w:instrText xml:space="preserve"> COMMENTS  \* MERGEFORMAT </w:instrText>
+      </w:r>
+      <w:r>
+        <w:fldChar w:fldCharType="separate"/>
+      </w:r>
+      <w:r>
+        <w:t>&lt;V00.00 vom 01.07.2016&gt;</w:t>
+      </w:r>
+      <w:r>
+        <w:fldChar w:fldCharType="end"/>
+      </w:r>
     </w:p>
     <w:p>
       <w:pPr>
@@ -252,11 +262,21 @@
             <w:pPr>
               <w:pStyle w:val="TabelleFlietext"/>
             </w:pPr>
-            <w:fldSimple w:instr=" KEYWORDS  \* MERGEFORMAT ">
-              <w:r>
-                <w:t>P160701.PEN</w:t>
-              </w:r>
-            </w:fldSimple>
+            <w:r>
+              <w:fldChar w:fldCharType="begin"/>
+            </w:r>
+            <w:r>
+              <w:instrText xml:space="preserve"> KEYWORDS  \* MERGEFORMAT </w:instrText>
+            </w:r>
+            <w:r>
+              <w:fldChar w:fldCharType="separate"/>
+            </w:r>
+            <w:r>
+              <w:t>P160701.PEN</w:t>
+            </w:r>
+            <w:r>
+              <w:fldChar w:fldCharType="end"/>
+            </w:r>
           </w:p>
         </w:tc>
       </w:tr>
@@ -299,14 +319,27 @@
             <w:pPr>
               <w:pStyle w:val="TabelleFlietext"/>
             </w:pPr>
-            <w:fldSimple w:instr=" AUTHOR  \* MERGEFORMAT ">
-              <w:r>
-                <w:rPr>
-                  <w:noProof/>
-                </w:rPr>
-                <w:t>Bankiel, Thomas;bjoern.baumgarten@pentasys.de</w:t>
-              </w:r>
-            </w:fldSimple>
+            <w:r>
+              <w:fldChar w:fldCharType="begin"/>
+            </w:r>
+            <w:r>
+              <w:instrText xml:space="preserve"> AUTHOR  \* MERGEFORMAT </w:instrText>
+            </w:r>
+            <w:r>
+              <w:fldChar w:fldCharType="separate"/>
+            </w:r>
+            <w:r>
+              <w:rPr>
+                <w:noProof/>
+              </w:rPr>
+              <w:t>Bankiel, Thomas;bjoern.baumgarten@pentasys.de</w:t>
+            </w:r>
+            <w:r>
+              <w:rPr>
+                <w:noProof/>
+              </w:rPr>
+              <w:fldChar w:fldCharType="end"/>
+            </w:r>
             <w:r>
               <w:t xml:space="preserve">; Baumgarten, </w:t>
             </w:r>
@@ -506,14 +539,27 @@
             <w:pPr>
               <w:pStyle w:val="TabelleFlietext"/>
             </w:pPr>
-            <w:fldSimple w:instr=" NUMPAGES  \* MERGEFORMAT ">
-              <w:r>
-                <w:rPr>
-                  <w:noProof/>
-                </w:rPr>
-                <w:t>15</w:t>
-              </w:r>
-            </w:fldSimple>
+            <w:r>
+              <w:fldChar w:fldCharType="begin"/>
+            </w:r>
+            <w:r>
+              <w:instrText xml:space="preserve"> NUMPAGES  \* MERGEFORMAT </w:instrText>
+            </w:r>
+            <w:r>
+              <w:fldChar w:fldCharType="separate"/>
+            </w:r>
+            <w:r>
+              <w:rPr>
+                <w:noProof/>
+              </w:rPr>
+              <w:t>15</w:t>
+            </w:r>
+            <w:r>
+              <w:rPr>
+                <w:noProof/>
+              </w:rPr>
+              <w:fldChar w:fldCharType="end"/>
+            </w:r>
           </w:p>
         </w:tc>
       </w:tr>
@@ -556,14 +602,27 @@
             <w:pPr>
               <w:pStyle w:val="TabelleFlietext"/>
             </w:pPr>
-            <w:fldSimple w:instr=" DATE  \* MERGEFORMAT ">
-              <w:r>
-                <w:rPr>
-                  <w:noProof/>
-                </w:rPr>
-                <w:t>07.07.2016</w:t>
-              </w:r>
-            </w:fldSimple>
+            <w:r>
+              <w:fldChar w:fldCharType="begin"/>
+            </w:r>
+            <w:r>
+              <w:instrText xml:space="preserve"> DATE  \* MERGEFORMAT </w:instrText>
+            </w:r>
+            <w:r>
+              <w:fldChar w:fldCharType="separate"/>
+            </w:r>
+            <w:r>
+              <w:rPr>
+                <w:noProof/>
+              </w:rPr>
+              <w:t>07.07.2016</w:t>
+            </w:r>
+            <w:r>
+              <w:rPr>
+                <w:noProof/>
+              </w:rPr>
+              <w:fldChar w:fldCharType="end"/>
+            </w:r>
           </w:p>
         </w:tc>
       </w:tr>
@@ -606,14 +665,27 @@
             <w:pPr>
               <w:pStyle w:val="TabelleFlietext"/>
             </w:pPr>
-            <w:fldSimple w:instr=" FILENAME  \* MERGEFORMAT ">
-              <w:r>
-                <w:rPr>
-                  <w:noProof/>
-                </w:rPr>
-                <w:t>Entwicklerhandbuch_SilverPen_V00.02.docx</w:t>
-              </w:r>
-            </w:fldSimple>
+            <w:r>
+              <w:fldChar w:fldCharType="begin"/>
+            </w:r>
+            <w:r>
+              <w:instrText xml:space="preserve"> FILENAME  \* MERGEFORMAT </w:instrText>
+            </w:r>
+            <w:r>
+              <w:fldChar w:fldCharType="separate"/>
+            </w:r>
+            <w:r>
+              <w:rPr>
+                <w:noProof/>
+              </w:rPr>
+              <w:t>Entwicklerhandbuch_SilverPen_V00.02.docx</w:t>
+            </w:r>
+            <w:r>
+              <w:rPr>
+                <w:noProof/>
+              </w:rPr>
+              <w:fldChar w:fldCharType="end"/>
+            </w:r>
             <w:r>
               <w:t>1</w:t>
             </w:r>
@@ -3418,17 +3490,15 @@
       <w:pPr>
         <w:pStyle w:val="berschrift2"/>
       </w:pPr>
-      <w:bookmarkStart w:id="2" w:name="_GoBack"/>
-      <w:bookmarkEnd w:id="2"/>
       <w:r>
         <w:br w:type="page"/>
       </w:r>
-      <w:bookmarkStart w:id="3" w:name="_Toc455666941"/>
+      <w:bookmarkStart w:id="2" w:name="_Toc455666941"/>
       <w:r>
         <w:lastRenderedPageBreak/>
         <w:t>Tabellenverzeichnis</w:t>
       </w:r>
-      <w:bookmarkEnd w:id="3"/>
+      <w:bookmarkEnd w:id="2"/>
     </w:p>
     <w:p>
       <w:pPr>
@@ -3572,12 +3642,12 @@
       <w:r>
         <w:br w:type="page"/>
       </w:r>
-      <w:bookmarkStart w:id="4" w:name="_Toc455666942"/>
+      <w:bookmarkStart w:id="3" w:name="_Toc455666942"/>
       <w:r>
         <w:lastRenderedPageBreak/>
         <w:t>Abbildungsverzeichnis</w:t>
       </w:r>
-      <w:bookmarkEnd w:id="4"/>
+      <w:bookmarkEnd w:id="3"/>
     </w:p>
     <w:p/>
     <w:p>
@@ -3597,12 +3667,12 @@
       <w:r>
         <w:fldChar w:fldCharType="separate"/>
       </w:r>
-      <w:hyperlink w:anchor="_Toc455666963" w:history="1">
+      <w:hyperlink w:anchor="_Toc455668712" w:history="1">
         <w:r>
           <w:rPr>
             <w:rStyle w:val="Hyperlink"/>
           </w:rPr>
-          <w:t>Abbildung 1 datasource in standalone.xml</w:t>
+          <w:t>Abbildung 1 Verzeichnisstruktur des Installationspackages</w:t>
         </w:r>
         <w:r>
           <w:rPr>
@@ -3620,7 +3690,7 @@
           <w:rPr>
             <w:webHidden/>
           </w:rPr>
-          <w:instrText xml:space="preserve"> PAGEREF _Toc455666963 \h </w:instrText>
+          <w:instrText xml:space="preserve"> PAGEREF _Toc455668712 \h </w:instrText>
         </w:r>
         <w:r>
           <w:rPr>
@@ -3655,12 +3725,12 @@
           <w:sz w:val="22"/>
         </w:rPr>
       </w:pPr>
-      <w:hyperlink w:anchor="_Toc455666964" w:history="1">
+      <w:hyperlink w:anchor="_Toc455668713" w:history="1">
         <w:r>
           <w:rPr>
             <w:rStyle w:val="Hyperlink"/>
           </w:rPr>
-          <w:t>Abbildung 2 driver in standalone.xml</w:t>
+          <w:t>Abbildung 2 datasource in standalone.xml</w:t>
         </w:r>
         <w:r>
           <w:rPr>
@@ -3678,65 +3748,7 @@
           <w:rPr>
             <w:webHidden/>
           </w:rPr>
-          <w:instrText xml:space="preserve"> PAGEREF _Toc455666964 \h </w:instrText>
-        </w:r>
-        <w:r>
-          <w:rPr>
-            <w:webHidden/>
-          </w:rPr>
-        </w:r>
-        <w:r>
-          <w:rPr>
-            <w:webHidden/>
-          </w:rPr>
-          <w:fldChar w:fldCharType="separate"/>
-        </w:r>
-        <w:r>
-          <w:rPr>
-            <w:webHidden/>
-          </w:rPr>
-          <w:t>9</w:t>
-        </w:r>
-        <w:r>
-          <w:rPr>
-            <w:webHidden/>
-          </w:rPr>
-          <w:fldChar w:fldCharType="end"/>
-        </w:r>
-      </w:hyperlink>
-    </w:p>
-    <w:p>
-      <w:pPr>
-        <w:pStyle w:val="Abbildungsverzeichnis"/>
-        <w:rPr>
-          <w:rFonts w:asciiTheme="minorHAnsi" w:eastAsiaTheme="minorEastAsia" w:hAnsiTheme="minorHAnsi" w:cstheme="minorBidi"/>
-          <w:sz w:val="22"/>
-        </w:rPr>
-      </w:pPr>
-      <w:hyperlink w:anchor="_Toc455666965" w:history="1">
-        <w:r>
-          <w:rPr>
-            <w:rStyle w:val="Hyperlink"/>
-          </w:rPr>
-          <w:t>Abbildung 3 module.xml</w:t>
-        </w:r>
-        <w:r>
-          <w:rPr>
-            <w:webHidden/>
-          </w:rPr>
-          <w:tab/>
-        </w:r>
-        <w:r>
-          <w:rPr>
-            <w:webHidden/>
-          </w:rPr>
-          <w:fldChar w:fldCharType="begin"/>
-        </w:r>
-        <w:r>
-          <w:rPr>
-            <w:webHidden/>
-          </w:rPr>
-          <w:instrText xml:space="preserve"> PAGEREF _Toc455666965 \h </w:instrText>
+          <w:instrText xml:space="preserve"> PAGEREF _Toc455668713 \h </w:instrText>
         </w:r>
         <w:r>
           <w:rPr>
@@ -3765,6 +3777,122 @@
     </w:p>
     <w:p>
       <w:pPr>
+        <w:pStyle w:val="Abbildungsverzeichnis"/>
+        <w:rPr>
+          <w:rFonts w:asciiTheme="minorHAnsi" w:eastAsiaTheme="minorEastAsia" w:hAnsiTheme="minorHAnsi" w:cstheme="minorBidi"/>
+          <w:sz w:val="22"/>
+        </w:rPr>
+      </w:pPr>
+      <w:hyperlink w:anchor="_Toc455668714" w:history="1">
+        <w:r>
+          <w:rPr>
+            <w:rStyle w:val="Hyperlink"/>
+          </w:rPr>
+          <w:t>Abbildung 3 driver in standalone.xml</w:t>
+        </w:r>
+        <w:r>
+          <w:rPr>
+            <w:webHidden/>
+          </w:rPr>
+          <w:tab/>
+        </w:r>
+        <w:r>
+          <w:rPr>
+            <w:webHidden/>
+          </w:rPr>
+          <w:fldChar w:fldCharType="begin"/>
+        </w:r>
+        <w:r>
+          <w:rPr>
+            <w:webHidden/>
+          </w:rPr>
+          <w:instrText xml:space="preserve"> PAGEREF _Toc455668714 \h </w:instrText>
+        </w:r>
+        <w:r>
+          <w:rPr>
+            <w:webHidden/>
+          </w:rPr>
+        </w:r>
+        <w:r>
+          <w:rPr>
+            <w:webHidden/>
+          </w:rPr>
+          <w:fldChar w:fldCharType="separate"/>
+        </w:r>
+        <w:r>
+          <w:rPr>
+            <w:webHidden/>
+          </w:rPr>
+          <w:t>10</w:t>
+        </w:r>
+        <w:r>
+          <w:rPr>
+            <w:webHidden/>
+          </w:rPr>
+          <w:fldChar w:fldCharType="end"/>
+        </w:r>
+      </w:hyperlink>
+    </w:p>
+    <w:p>
+      <w:pPr>
+        <w:pStyle w:val="Abbildungsverzeichnis"/>
+        <w:rPr>
+          <w:rFonts w:asciiTheme="minorHAnsi" w:eastAsiaTheme="minorEastAsia" w:hAnsiTheme="minorHAnsi" w:cstheme="minorBidi"/>
+          <w:sz w:val="22"/>
+        </w:rPr>
+      </w:pPr>
+      <w:hyperlink w:anchor="_Toc455668715" w:history="1">
+        <w:r>
+          <w:rPr>
+            <w:rStyle w:val="Hyperlink"/>
+          </w:rPr>
+          <w:t>Abbildung 4 module.xml</w:t>
+        </w:r>
+        <w:r>
+          <w:rPr>
+            <w:webHidden/>
+          </w:rPr>
+          <w:tab/>
+        </w:r>
+        <w:r>
+          <w:rPr>
+            <w:webHidden/>
+          </w:rPr>
+          <w:fldChar w:fldCharType="begin"/>
+        </w:r>
+        <w:r>
+          <w:rPr>
+            <w:webHidden/>
+          </w:rPr>
+          <w:instrText xml:space="preserve"> PAGEREF _Toc455668715 \h </w:instrText>
+        </w:r>
+        <w:r>
+          <w:rPr>
+            <w:webHidden/>
+          </w:rPr>
+        </w:r>
+        <w:r>
+          <w:rPr>
+            <w:webHidden/>
+          </w:rPr>
+          <w:fldChar w:fldCharType="separate"/>
+        </w:r>
+        <w:r>
+          <w:rPr>
+            <w:webHidden/>
+          </w:rPr>
+          <w:t>11</w:t>
+        </w:r>
+        <w:r>
+          <w:rPr>
+            <w:webHidden/>
+          </w:rPr>
+          <w:fldChar w:fldCharType="end"/>
+        </w:r>
+      </w:hyperlink>
+    </w:p>
+    <w:p>
+      <w:pPr>
         <w:pStyle w:val="Verzeichnis3"/>
       </w:pPr>
       <w:r>
@@ -3778,16 +3906,16 @@
       <w:r>
         <w:br w:type="page"/>
       </w:r>
-      <w:bookmarkStart w:id="5" w:name="_Toc237419067"/>
-      <w:bookmarkStart w:id="6" w:name="_Toc249166613"/>
-      <w:bookmarkStart w:id="7" w:name="_Toc455666943"/>
+      <w:bookmarkStart w:id="4" w:name="_Toc237419067"/>
+      <w:bookmarkStart w:id="5" w:name="_Toc249166613"/>
+      <w:bookmarkStart w:id="6" w:name="_Toc455666943"/>
       <w:r>
         <w:lastRenderedPageBreak/>
         <w:t>Sinn und Zweck</w:t>
       </w:r>
+      <w:bookmarkEnd w:id="4"/>
       <w:bookmarkEnd w:id="5"/>
       <w:bookmarkEnd w:id="6"/>
-      <w:bookmarkEnd w:id="7"/>
     </w:p>
     <w:p>
       <w:r>
@@ -3832,11 +3960,11 @@
       <w:pPr>
         <w:pStyle w:val="berschrift2"/>
       </w:pPr>
-      <w:bookmarkStart w:id="8" w:name="_Toc455666944"/>
+      <w:bookmarkStart w:id="7" w:name="_Toc455666944"/>
       <w:r>
         <w:t>Ressourcen</w:t>
       </w:r>
-      <w:bookmarkEnd w:id="8"/>
+      <w:bookmarkEnd w:id="7"/>
     </w:p>
     <w:p>
       <w:pPr>
@@ -3845,49 +3973,328 @@
       <w:r>
         <w:br w:type="page"/>
       </w:r>
+      <w:bookmarkStart w:id="8" w:name="_Toc455666945"/>
       <w:bookmarkStart w:id="9" w:name="_Toc249238783"/>
-      <w:bookmarkStart w:id="10" w:name="_Toc455666945"/>
+      <w:bookmarkStart w:id="10" w:name="_Ref455668760"/>
       <w:r>
         <w:lastRenderedPageBreak/>
         <w:t>Vorgehen zur Realisierung</w:t>
       </w:r>
+      <w:bookmarkEnd w:id="8"/>
       <w:bookmarkEnd w:id="10"/>
+    </w:p>
+    <w:p>
+      <w:r>
+        <w:t xml:space="preserve">Damit eine einfache Installation der Realisierungsumgebung gewährleistet werden kann, wurde ein </w:t>
+      </w:r>
+      <w:proofErr w:type="spellStart"/>
+      <w:r>
+        <w:t>Installationspackage</w:t>
+      </w:r>
+      <w:proofErr w:type="spellEnd"/>
+      <w:r>
+        <w:t xml:space="preserve"> zur Verfügung gestellt. </w:t>
+      </w:r>
+      <w:r>
+        <w:t>D</w:t>
+      </w:r>
+      <w:r>
+        <w:t>ieses</w:t>
+      </w:r>
+      <w:r>
+        <w:t xml:space="preserve"> </w:t>
+      </w:r>
+      <w:proofErr w:type="spellStart"/>
+      <w:r>
+        <w:t>Installationspackage</w:t>
+      </w:r>
+      <w:proofErr w:type="spellEnd"/>
+      <w:r>
+        <w:t xml:space="preserve"> ist </w:t>
+      </w:r>
+      <w:proofErr w:type="gramStart"/>
+      <w:r>
+        <w:t>n</w:t>
+      </w:r>
+      <w:r>
+        <w:t>ach folgendem</w:t>
+      </w:r>
+      <w:proofErr w:type="gramEnd"/>
+      <w:r>
+        <w:t xml:space="preserve"> Schema aufgebaut:</w:t>
+      </w:r>
+    </w:p>
+    <w:p>
+      <w:pPr>
+        <w:keepNext/>
+      </w:pPr>
+      <w:r>
+        <w:rPr>
+          <w:noProof/>
+        </w:rPr>
+        <w:drawing>
+          <wp:inline distT="0" distB="0" distL="0" distR="0" wp14:anchorId="2EA59FE1" wp14:editId="315D9854">
+            <wp:extent cx="4210638" cy="2057687"/>
+            <wp:effectExtent l="0" t="0" r="0" b="0"/>
+            <wp:docPr id="69" name="Grafik 69"/>
+            <wp:cNvGraphicFramePr>
+              <a:graphicFrameLocks xmlns:a="http://schemas.openxmlformats.org/drawingml/2006/main" noChangeAspect="1"/>
+            </wp:cNvGraphicFramePr>
+            <a:graphic xmlns:a="http://schemas.openxmlformats.org/drawingml/2006/main">
+              <a:graphicData uri="http://schemas.openxmlformats.org/drawingml/2006/picture">
+                <pic:pic xmlns:pic="http://schemas.openxmlformats.org/drawingml/2006/picture">
+                  <pic:nvPicPr>
+                    <pic:cNvPr id="69" name="setup_directory.PNG"/>
+                    <pic:cNvPicPr/>
+                  </pic:nvPicPr>
+                  <pic:blipFill>
+                    <a:blip r:embed="rId14">
+                      <a:extLst>
+                        <a:ext uri="{28A0092B-C50C-407E-A947-70E740481C1C}">
+                          <a14:useLocalDpi xmlns:a14="http://schemas.microsoft.com/office/drawing/2010/main" val="0"/>
+                        </a:ext>
+                      </a:extLst>
+                    </a:blip>
+                    <a:stretch>
+                      <a:fillRect/>
+                    </a:stretch>
+                  </pic:blipFill>
+                  <pic:spPr>
+                    <a:xfrm>
+                      <a:off x="0" y="0"/>
+                      <a:ext cx="4210638" cy="2057687"/>
+                    </a:xfrm>
+                    <a:prstGeom prst="rect">
+                      <a:avLst/>
+                    </a:prstGeom>
+                  </pic:spPr>
+                </pic:pic>
+              </a:graphicData>
+            </a:graphic>
+          </wp:inline>
+        </w:drawing>
+      </w:r>
+    </w:p>
+    <w:p>
+      <w:pPr>
+        <w:pStyle w:val="Beschriftung"/>
+      </w:pPr>
+      <w:bookmarkStart w:id="11" w:name="_Toc455668712"/>
+      <w:r>
+        <w:t xml:space="preserve">Abbildung </w:t>
+      </w:r>
+      <w:fldSimple w:instr=" SEQ Abbildung \* ARABIC ">
+        <w:r>
+          <w:rPr>
+            <w:noProof/>
+          </w:rPr>
+          <w:t>1</w:t>
+        </w:r>
+      </w:fldSimple>
+      <w:r>
+        <w:t xml:space="preserve"> Verzeichnisstru</w:t>
+      </w:r>
+      <w:r>
+        <w:t>ktur des Installationspackages</w:t>
+      </w:r>
+      <w:bookmarkEnd w:id="11"/>
+    </w:p>
+    <w:p/>
+    <w:p>
+      <w:pPr>
+        <w:pStyle w:val="berschrift2"/>
+      </w:pPr>
+      <w:r>
+        <w:t>Development</w:t>
+      </w:r>
+    </w:p>
+    <w:p>
+      <w:r>
+        <w:t xml:space="preserve">In diesem Verzeichnis befindet sich eine fertig konfigurierte </w:t>
+      </w:r>
+      <w:proofErr w:type="spellStart"/>
+      <w:r>
+        <w:t>Eclipse</w:t>
+      </w:r>
+      <w:proofErr w:type="spellEnd"/>
+      <w:r>
+        <w:t xml:space="preserve">-Version, sowie der dazugehörige Workspace. Dieses komplette Verzeichnis an einen nach freier Wahl verschieben. </w:t>
+      </w:r>
+      <w:proofErr w:type="spellStart"/>
+      <w:r>
+        <w:t>Eclipse</w:t>
+      </w:r>
+      <w:proofErr w:type="spellEnd"/>
+      <w:r>
+        <w:t xml:space="preserve"> ist so konfiguriert, dass der Workspace schon vorgegeben ist, sofern er im </w:t>
+      </w:r>
+      <w:proofErr w:type="spellStart"/>
+      <w:r>
+        <w:t>Developmentordner</w:t>
+      </w:r>
+      <w:proofErr w:type="spellEnd"/>
+      <w:r>
+        <w:t xml:space="preserve"> bleibt.</w:t>
+      </w:r>
+    </w:p>
+    <w:p>
+      <w:r>
+        <w:t xml:space="preserve">Die </w:t>
+      </w:r>
+      <w:proofErr w:type="spellStart"/>
+      <w:r>
+        <w:t>JBoss</w:t>
+      </w:r>
+      <w:proofErr w:type="spellEnd"/>
+      <w:r>
+        <w:t xml:space="preserve"> Tools sind installiert und der </w:t>
+      </w:r>
+      <w:proofErr w:type="spellStart"/>
+      <w:r>
+        <w:t>Wildfly</w:t>
+      </w:r>
+      <w:proofErr w:type="spellEnd"/>
+      <w:r>
+        <w:t xml:space="preserve">-Server ist angelegt. Dieser muss nicht mehr konfiguriert werden, sofern er wie in </w:t>
+      </w:r>
+      <w:r>
+        <w:fldChar w:fldCharType="begin"/>
+      </w:r>
+      <w:r>
+        <w:instrText xml:space="preserve"> REF _Ref455668312 \r \h </w:instrText>
+      </w:r>
+      <w:r>
+        <w:fldChar w:fldCharType="separate"/>
+      </w:r>
+      <w:r>
+        <w:t>3.1.4</w:t>
+      </w:r>
+      <w:r>
+        <w:fldChar w:fldCharType="end"/>
+      </w:r>
+      <w:r>
+        <w:t xml:space="preserve"> beschrieben aufgesetzt wird.</w:t>
+      </w:r>
     </w:p>
     <w:p>
       <w:pPr>
         <w:pStyle w:val="berschrift2"/>
       </w:pPr>
-      <w:bookmarkStart w:id="11" w:name="_Toc455666946"/>
-      <w:r>
-        <w:t xml:space="preserve">Setup </w:t>
-      </w:r>
       <w:proofErr w:type="spellStart"/>
       <w:r>
-        <w:t>Installationspackage</w:t>
-      </w:r>
-      <w:bookmarkEnd w:id="11"/>
+        <w:t>install</w:t>
+      </w:r>
       <w:proofErr w:type="spellEnd"/>
+    </w:p>
+    <w:p>
+      <w:r>
+        <w:t xml:space="preserve">Dieses Verzeichnis </w:t>
+      </w:r>
+      <w:proofErr w:type="spellStart"/>
+      <w:r>
+        <w:t>behinhaltet</w:t>
+      </w:r>
+      <w:proofErr w:type="spellEnd"/>
+      <w:r>
+        <w:t xml:space="preserve"> die Installer zur </w:t>
+      </w:r>
+      <w:proofErr w:type="spellStart"/>
+      <w:r>
+        <w:t>MySql-Workbench</w:t>
+      </w:r>
+      <w:proofErr w:type="spellEnd"/>
+      <w:r>
+        <w:t>, XAMPP und dem Java JDK 1.8.91. Diese müssen einfach nur installiert werden.</w:t>
+      </w:r>
+    </w:p>
+    <w:p>
+      <w:pPr>
+        <w:pStyle w:val="berschrift2"/>
+      </w:pPr>
+      <w:r>
+        <w:t>mysql.zip</w:t>
+      </w:r>
+    </w:p>
+    <w:p>
+      <w:r>
+        <w:t xml:space="preserve">Nach der Installation von XAMPP ist das Verzeichnis </w:t>
+      </w:r>
+      <w:proofErr w:type="spellStart"/>
+      <w:r>
+        <w:t>mysql</w:t>
+      </w:r>
+      <w:proofErr w:type="spellEnd"/>
+      <w:r>
+        <w:t xml:space="preserve"> in C:\xampp mit dem hier gezippten Verzeichnis auszutauschen. Das Datenbankschema </w:t>
+      </w:r>
+      <w:proofErr w:type="spellStart"/>
+      <w:r>
+        <w:t>silverpen_db</w:t>
+      </w:r>
+      <w:proofErr w:type="spellEnd"/>
+      <w:r>
+        <w:t xml:space="preserve"> ist hier bereits definiert und wird von </w:t>
+      </w:r>
+      <w:proofErr w:type="spellStart"/>
+      <w:r>
+        <w:t>Eclipse</w:t>
+      </w:r>
+      <w:proofErr w:type="spellEnd"/>
+      <w:r>
+        <w:t xml:space="preserve"> und dem </w:t>
+      </w:r>
+      <w:proofErr w:type="spellStart"/>
+      <w:r>
+        <w:t>Wildfly</w:t>
+      </w:r>
+      <w:proofErr w:type="spellEnd"/>
+      <w:r>
+        <w:t>-Server erkannt.</w:t>
+      </w:r>
+    </w:p>
+    <w:p>
+      <w:pPr>
+        <w:pStyle w:val="berschrift2"/>
+      </w:pPr>
+      <w:bookmarkStart w:id="12" w:name="_Ref455668312"/>
+      <w:r>
+        <w:t>wildfly-10.0.0.Final.zip</w:t>
+      </w:r>
+      <w:bookmarkEnd w:id="12"/>
+    </w:p>
+    <w:p>
+      <w:r>
+        <w:t xml:space="preserve">Dieses </w:t>
+      </w:r>
+      <w:proofErr w:type="spellStart"/>
+      <w:r>
+        <w:t>zip</w:t>
+      </w:r>
+      <w:proofErr w:type="spellEnd"/>
+      <w:r>
+        <w:t>-File muss nur nach C:\ entpackt werden. Die nötigen Konfigurationen sind bereits durchgeführt.</w:t>
+      </w:r>
     </w:p>
     <w:p>
       <w:pPr>
         <w:pStyle w:val="berschrift1"/>
       </w:pPr>
-      <w:bookmarkStart w:id="12" w:name="_Toc455666947"/>
+      <w:bookmarkStart w:id="13" w:name="_Toc455666947"/>
       <w:r>
         <w:t>Realisierungsumgebung</w:t>
       </w:r>
       <w:bookmarkEnd w:id="9"/>
-      <w:bookmarkEnd w:id="12"/>
+      <w:bookmarkEnd w:id="13"/>
     </w:p>
     <w:p>
       <w:pPr>
         <w:pStyle w:val="berschrift2"/>
       </w:pPr>
-      <w:bookmarkStart w:id="13" w:name="_Toc455666948"/>
+      <w:bookmarkStart w:id="14" w:name="_Toc455666948"/>
       <w:r>
         <w:t>Entwicklungsumgebung</w:t>
       </w:r>
-      <w:bookmarkEnd w:id="13"/>
+      <w:bookmarkEnd w:id="14"/>
     </w:p>
     <w:p>
       <w:r>
@@ -3899,34 +4306,42 @@
       </w:r>
       <w:proofErr w:type="spellEnd"/>
       <w:r>
-        <w:t xml:space="preserve"> Version 4.6 gewählt. Als </w:t>
-      </w:r>
-      <w:proofErr w:type="spellStart"/>
-      <w:r>
-        <w:t>Plugin</w:t>
-      </w:r>
-      <w:proofErr w:type="spellEnd"/>
-      <w:r>
-        <w:t xml:space="preserve"> sind die </w:t>
-      </w:r>
-      <w:proofErr w:type="spellStart"/>
-      <w:r>
-        <w:t>JBoss</w:t>
-      </w:r>
-      <w:proofErr w:type="spellEnd"/>
-      <w:r>
-        <w:t xml:space="preserve"> Tools 4.4.0 Final zu installieren.</w:t>
-      </w:r>
+        <w:t xml:space="preserve"> Version 4.6 gewählt. </w:t>
+      </w:r>
+      <w:r>
+        <w:t xml:space="preserve">Wie in Kapitel </w:t>
+      </w:r>
+      <w:r>
+        <w:fldChar w:fldCharType="begin"/>
+      </w:r>
+      <w:r>
+        <w:instrText xml:space="preserve"> REF _Ref455668760 \r \h </w:instrText>
+      </w:r>
+      <w:r>
+        <w:fldChar w:fldCharType="separate"/>
+      </w:r>
+      <w:r>
+        <w:t>3</w:t>
+      </w:r>
+      <w:r>
+        <w:fldChar w:fldCharType="end"/>
+      </w:r>
+      <w:r>
+        <w:t xml:space="preserve"> beschrieben sind bereits alle Konfigurationen durchgeführt</w:t>
+      </w:r>
+      <w:bookmarkStart w:id="15" w:name="_GoBack"/>
+      <w:bookmarkEnd w:id="15"/>
     </w:p>
     <w:p>
       <w:pPr>
         <w:pStyle w:val="berschrift2"/>
       </w:pPr>
-      <w:bookmarkStart w:id="14" w:name="_Toc455666949"/>
-      <w:r>
+      <w:bookmarkStart w:id="16" w:name="_Toc455666949"/>
+      <w:r>
+        <w:lastRenderedPageBreak/>
         <w:t>Datenbank</w:t>
       </w:r>
-      <w:bookmarkEnd w:id="14"/>
+      <w:bookmarkEnd w:id="16"/>
     </w:p>
     <w:p>
       <w:r>
@@ -3947,7 +4362,7 @@
       <w:pPr>
         <w:pStyle w:val="berschrift2"/>
       </w:pPr>
-      <w:bookmarkStart w:id="15" w:name="_Toc455666950"/>
+      <w:bookmarkStart w:id="17" w:name="_Toc455666950"/>
       <w:proofErr w:type="spellStart"/>
       <w:r>
         <w:t>Application</w:t>
@@ -3956,7 +4371,7 @@
       <w:r>
         <w:t xml:space="preserve"> Server</w:t>
       </w:r>
-      <w:bookmarkEnd w:id="15"/>
+      <w:bookmarkEnd w:id="17"/>
     </w:p>
     <w:p>
       <w:r>
@@ -4060,7 +4475,7 @@
                     <pic:cNvPicPr/>
                   </pic:nvPicPr>
                   <pic:blipFill>
-                    <a:blip r:embed="rId14">
+                    <a:blip r:embed="rId15">
                       <a:extLst>
                         <a:ext uri="{28A0092B-C50C-407E-A947-70E740481C1C}">
                           <a14:useLocalDpi xmlns:a14="http://schemas.microsoft.com/office/drawing/2010/main" val="0"/>
@@ -4091,31 +4506,18 @@
       <w:pPr>
         <w:pStyle w:val="Beschriftung"/>
       </w:pPr>
-      <w:bookmarkStart w:id="16" w:name="_Toc455666963"/>
+      <w:bookmarkStart w:id="18" w:name="_Toc455668713"/>
       <w:r>
         <w:t xml:space="preserve">Abbildung </w:t>
       </w:r>
-      <w:r>
-        <w:fldChar w:fldCharType="begin"/>
-      </w:r>
-      <w:r>
-        <w:instrText xml:space="preserve"> SEQ Abbildung \* ARABIC </w:instrText>
-      </w:r>
-      <w:r>
-        <w:fldChar w:fldCharType="separate"/>
-      </w:r>
-      <w:r>
-        <w:rPr>
-          <w:noProof/>
-        </w:rPr>
-        <w:t>1</w:t>
-      </w:r>
-      <w:r>
-        <w:rPr>
-          <w:noProof/>
-        </w:rPr>
-        <w:fldChar w:fldCharType="end"/>
-      </w:r>
+      <w:fldSimple w:instr=" SEQ Abbildung \* ARABIC ">
+        <w:r>
+          <w:rPr>
+            <w:noProof/>
+          </w:rPr>
+          <w:t>2</w:t>
+        </w:r>
+      </w:fldSimple>
       <w:r>
         <w:t xml:space="preserve"> </w:t>
       </w:r>
@@ -4127,7 +4529,7 @@
       <w:r>
         <w:t xml:space="preserve"> in standalone.xml</w:t>
       </w:r>
-      <w:bookmarkEnd w:id="16"/>
+      <w:bookmarkEnd w:id="18"/>
     </w:p>
     <w:p/>
     <w:p>
@@ -4169,7 +4571,7 @@
       <w:pPr>
         <w:pStyle w:val="Tobedone"/>
       </w:pPr>
-      <w:bookmarkStart w:id="17" w:name="_Toc455666939"/>
+      <w:bookmarkStart w:id="19" w:name="_Toc455666939"/>
       <w:r>
         <w:t xml:space="preserve">ACHTUNG!!! Der Datenbankschemaname in </w:t>
       </w:r>
@@ -4197,7 +4599,7 @@
       <w:r>
         <w:t xml:space="preserve"> geändert werden!</w:t>
       </w:r>
-      <w:bookmarkEnd w:id="17"/>
+      <w:bookmarkEnd w:id="19"/>
     </w:p>
     <w:p/>
     <w:p>
@@ -4238,7 +4640,7 @@
                     <pic:cNvPicPr/>
                   </pic:nvPicPr>
                   <pic:blipFill>
-                    <a:blip r:embed="rId15">
+                    <a:blip r:embed="rId16">
                       <a:extLst>
                         <a:ext uri="{28A0092B-C50C-407E-A947-70E740481C1C}">
                           <a14:useLocalDpi xmlns:a14="http://schemas.microsoft.com/office/drawing/2010/main" val="0"/>
@@ -4269,31 +4671,18 @@
       <w:pPr>
         <w:pStyle w:val="Beschriftung"/>
       </w:pPr>
-      <w:bookmarkStart w:id="18" w:name="_Toc455666964"/>
+      <w:bookmarkStart w:id="20" w:name="_Toc455668714"/>
       <w:r>
         <w:t xml:space="preserve">Abbildung </w:t>
       </w:r>
-      <w:r>
-        <w:fldChar w:fldCharType="begin"/>
-      </w:r>
-      <w:r>
-        <w:instrText xml:space="preserve"> SEQ Abbildung \* ARABIC </w:instrText>
-      </w:r>
-      <w:r>
-        <w:fldChar w:fldCharType="separate"/>
-      </w:r>
-      <w:r>
-        <w:rPr>
-          <w:noProof/>
-        </w:rPr>
-        <w:t>2</w:t>
-      </w:r>
-      <w:r>
-        <w:rPr>
-          <w:noProof/>
-        </w:rPr>
-        <w:fldChar w:fldCharType="end"/>
-      </w:r>
+      <w:fldSimple w:instr=" SEQ Abbildung \* ARABIC ">
+        <w:r>
+          <w:rPr>
+            <w:noProof/>
+          </w:rPr>
+          <w:t>3</w:t>
+        </w:r>
+      </w:fldSimple>
       <w:r>
         <w:t xml:space="preserve"> </w:t>
       </w:r>
@@ -4305,12 +4694,11 @@
       <w:r>
         <w:t xml:space="preserve"> in standalone.xml</w:t>
       </w:r>
-      <w:bookmarkEnd w:id="18"/>
+      <w:bookmarkEnd w:id="20"/>
     </w:p>
     <w:p/>
     <w:p>
       <w:r>
-        <w:lastRenderedPageBreak/>
         <w:t xml:space="preserve">Der </w:t>
       </w:r>
       <w:proofErr w:type="spellStart"/>
@@ -4406,6 +4794,7 @@
         <w:rPr>
           <w:noProof/>
         </w:rPr>
+        <w:lastRenderedPageBreak/>
         <w:drawing>
           <wp:inline distT="0" distB="0" distL="0" distR="0" wp14:anchorId="372F3F13" wp14:editId="0C59FB97">
             <wp:extent cx="4601217" cy="1648055"/>
@@ -4422,7 +4811,7 @@
                     <pic:cNvPicPr/>
                   </pic:nvPicPr>
                   <pic:blipFill>
-                    <a:blip r:embed="rId16">
+                    <a:blip r:embed="rId17">
                       <a:extLst>
                         <a:ext uri="{28A0092B-C50C-407E-A947-70E740481C1C}">
                           <a14:useLocalDpi xmlns:a14="http://schemas.microsoft.com/office/drawing/2010/main" val="0"/>
@@ -4453,35 +4842,22 @@
       <w:pPr>
         <w:pStyle w:val="Beschriftung"/>
       </w:pPr>
-      <w:bookmarkStart w:id="19" w:name="_Toc455666965"/>
+      <w:bookmarkStart w:id="21" w:name="_Toc455668715"/>
       <w:r>
         <w:t xml:space="preserve">Abbildung </w:t>
       </w:r>
-      <w:r>
-        <w:fldChar w:fldCharType="begin"/>
-      </w:r>
-      <w:r>
-        <w:instrText xml:space="preserve"> SEQ Abbildung \* ARABIC </w:instrText>
-      </w:r>
-      <w:r>
-        <w:fldChar w:fldCharType="separate"/>
-      </w:r>
-      <w:r>
-        <w:rPr>
-          <w:noProof/>
-        </w:rPr>
-        <w:t>3</w:t>
-      </w:r>
-      <w:r>
-        <w:rPr>
-          <w:noProof/>
-        </w:rPr>
-        <w:fldChar w:fldCharType="end"/>
-      </w:r>
+      <w:fldSimple w:instr=" SEQ Abbildung \* ARABIC ">
+        <w:r>
+          <w:rPr>
+            <w:noProof/>
+          </w:rPr>
+          <w:t>4</w:t>
+        </w:r>
+      </w:fldSimple>
       <w:r>
         <w:t xml:space="preserve"> module.xml</w:t>
       </w:r>
-      <w:bookmarkEnd w:id="19"/>
+      <w:bookmarkEnd w:id="21"/>
     </w:p>
     <w:p/>
     <w:p>
@@ -4504,8 +4880,8 @@
       <w:pPr>
         <w:pStyle w:val="berschrift1"/>
       </w:pPr>
-      <w:bookmarkStart w:id="20" w:name="_Toc237419069"/>
-      <w:bookmarkStart w:id="21" w:name="_Toc455666951"/>
+      <w:bookmarkStart w:id="22" w:name="_Toc455666951"/>
+      <w:bookmarkStart w:id="23" w:name="_Toc237419069"/>
       <w:proofErr w:type="spellStart"/>
       <w:r>
         <w:t>Coding</w:t>
@@ -4526,7 +4902,7 @@
       <w:r>
         <w:t>Styleguides</w:t>
       </w:r>
-      <w:bookmarkEnd w:id="21"/>
+      <w:bookmarkEnd w:id="22"/>
       <w:proofErr w:type="spellEnd"/>
     </w:p>
     <w:p/>
@@ -4539,18 +4915,18 @@
       <w:r>
         <w:br w:type="page"/>
       </w:r>
-      <w:bookmarkStart w:id="22" w:name="_Toc249238784"/>
-      <w:bookmarkStart w:id="23" w:name="_Toc455666952"/>
-      <w:bookmarkEnd w:id="20"/>
+      <w:bookmarkStart w:id="24" w:name="_Toc249238784"/>
+      <w:bookmarkStart w:id="25" w:name="_Toc455666952"/>
+      <w:bookmarkEnd w:id="23"/>
       <w:r>
         <w:lastRenderedPageBreak/>
         <w:t>Vorgehen zur Integration und Integrationsbauplan</w:t>
       </w:r>
-      <w:bookmarkEnd w:id="22"/>
+      <w:bookmarkEnd w:id="24"/>
       <w:r>
         <w:t xml:space="preserve"> (CI)</w:t>
       </w:r>
-      <w:bookmarkEnd w:id="23"/>
+      <w:bookmarkEnd w:id="25"/>
     </w:p>
     <w:p>
       <w:r>
@@ -4564,14 +4940,14 @@
       <w:r>
         <w:br w:type="page"/>
       </w:r>
-      <w:bookmarkStart w:id="24" w:name="_Toc249238785"/>
-      <w:bookmarkStart w:id="25" w:name="_Toc455666953"/>
+      <w:bookmarkStart w:id="26" w:name="_Toc249238785"/>
+      <w:bookmarkStart w:id="27" w:name="_Toc455666953"/>
       <w:r>
         <w:lastRenderedPageBreak/>
         <w:t>Vorgehen zur Installation und Zielumgebungen</w:t>
       </w:r>
-      <w:bookmarkEnd w:id="24"/>
-      <w:bookmarkEnd w:id="25"/>
+      <w:bookmarkEnd w:id="26"/>
+      <w:bookmarkEnd w:id="27"/>
     </w:p>
     <w:p>
       <w:r>
@@ -4598,13 +4974,13 @@
       <w:r>
         <w:br w:type="page"/>
       </w:r>
-      <w:bookmarkStart w:id="26" w:name="_Toc249238786"/>
-      <w:bookmarkStart w:id="27" w:name="_Toc455666954"/>
+      <w:bookmarkStart w:id="28" w:name="_Toc455666954"/>
+      <w:bookmarkStart w:id="29" w:name="_Toc249238786"/>
       <w:r>
         <w:lastRenderedPageBreak/>
         <w:t>Qualitätsmanagement</w:t>
       </w:r>
-      <w:bookmarkEnd w:id="27"/>
+      <w:bookmarkEnd w:id="28"/>
       <w:r>
         <w:t xml:space="preserve"> </w:t>
       </w:r>
@@ -4613,32 +4989,32 @@
       <w:pPr>
         <w:pStyle w:val="berschrift2"/>
       </w:pPr>
-      <w:bookmarkStart w:id="28" w:name="_Toc455666955"/>
+      <w:bookmarkStart w:id="30" w:name="_Toc455666955"/>
       <w:r>
         <w:t>Prüfstrategie</w:t>
       </w:r>
-      <w:bookmarkEnd w:id="26"/>
-      <w:bookmarkEnd w:id="28"/>
+      <w:bookmarkEnd w:id="29"/>
+      <w:bookmarkEnd w:id="30"/>
     </w:p>
     <w:p>
       <w:pPr>
         <w:pStyle w:val="berschrift2"/>
       </w:pPr>
-      <w:bookmarkStart w:id="29" w:name="_Toc455666956"/>
+      <w:bookmarkStart w:id="31" w:name="_Toc455666956"/>
       <w:r>
         <w:t>Vorgehen zur Prüfung</w:t>
       </w:r>
-      <w:bookmarkEnd w:id="29"/>
+      <w:bookmarkEnd w:id="31"/>
     </w:p>
     <w:p>
       <w:pPr>
         <w:pStyle w:val="berschrift2"/>
       </w:pPr>
-      <w:bookmarkStart w:id="30" w:name="_Toc455666957"/>
+      <w:bookmarkStart w:id="32" w:name="_Toc455666957"/>
       <w:r>
         <w:t>Zu prüfende Systemelemente</w:t>
       </w:r>
-      <w:bookmarkEnd w:id="30"/>
+      <w:bookmarkEnd w:id="32"/>
     </w:p>
     <w:p>
       <w:pPr>
@@ -4661,16 +5037,16 @@
         <w:lastRenderedPageBreak/>
         <w:br w:type="page"/>
       </w:r>
-      <w:bookmarkStart w:id="31" w:name="_Toc237419129"/>
-      <w:bookmarkStart w:id="32" w:name="_Toc249166620"/>
-      <w:bookmarkStart w:id="33" w:name="_Toc455666958"/>
+      <w:bookmarkStart w:id="33" w:name="_Toc237419129"/>
+      <w:bookmarkStart w:id="34" w:name="_Toc249166620"/>
+      <w:bookmarkStart w:id="35" w:name="_Toc455666958"/>
       <w:r>
         <w:lastRenderedPageBreak/>
         <w:t>Referenzdokumente</w:t>
       </w:r>
-      <w:bookmarkEnd w:id="31"/>
-      <w:bookmarkEnd w:id="32"/>
       <w:bookmarkEnd w:id="33"/>
+      <w:bookmarkEnd w:id="34"/>
+      <w:bookmarkEnd w:id="35"/>
     </w:p>
     <w:p>
       <w:r>
@@ -4681,8 +5057,8 @@
       <w:pPr>
         <w:pStyle w:val="AuflistungEbene1"/>
       </w:pPr>
-      <w:bookmarkStart w:id="34" w:name="_Toc237419130"/>
-      <w:bookmarkStart w:id="35" w:name="_Toc249166621"/>
+      <w:bookmarkStart w:id="36" w:name="_Toc237419130"/>
+      <w:bookmarkStart w:id="37" w:name="_Toc249166621"/>
       <w:r>
         <w:t>&lt;Programmierrichtlinien XY&gt;</w:t>
       </w:r>
@@ -4699,13 +5075,13 @@
       <w:pPr>
         <w:pStyle w:val="berschrift1"/>
       </w:pPr>
-      <w:bookmarkStart w:id="36" w:name="_Toc455666959"/>
+      <w:bookmarkStart w:id="38" w:name="_Toc455666959"/>
       <w:r>
         <w:t>Abkürzungsverzeichnis</w:t>
       </w:r>
-      <w:bookmarkEnd w:id="34"/>
-      <w:bookmarkEnd w:id="35"/>
       <w:bookmarkEnd w:id="36"/>
+      <w:bookmarkEnd w:id="37"/>
+      <w:bookmarkEnd w:id="38"/>
     </w:p>
     <w:tbl>
       <w:tblPr>
@@ -4809,49 +5185,36 @@
       <w:pPr>
         <w:pStyle w:val="Beschriftung"/>
       </w:pPr>
-      <w:bookmarkStart w:id="37" w:name="_Toc249166606"/>
-      <w:bookmarkStart w:id="38" w:name="_Toc455666961"/>
+      <w:bookmarkStart w:id="39" w:name="_Toc249166606"/>
+      <w:bookmarkStart w:id="40" w:name="_Toc455666961"/>
       <w:r>
         <w:t xml:space="preserve">Tabelle </w:t>
       </w:r>
-      <w:r>
-        <w:fldChar w:fldCharType="begin"/>
-      </w:r>
-      <w:r>
-        <w:instrText xml:space="preserve"> SEQ Tabelle \* ARABIC </w:instrText>
-      </w:r>
-      <w:r>
-        <w:fldChar w:fldCharType="separate"/>
-      </w:r>
-      <w:r>
-        <w:rPr>
-          <w:noProof/>
-        </w:rPr>
-        <w:t>1</w:t>
-      </w:r>
-      <w:r>
-        <w:rPr>
-          <w:noProof/>
-        </w:rPr>
-        <w:fldChar w:fldCharType="end"/>
-      </w:r>
+      <w:fldSimple w:instr=" SEQ Tabelle \* ARABIC ">
+        <w:r>
+          <w:rPr>
+            <w:noProof/>
+          </w:rPr>
+          <w:t>1</w:t>
+        </w:r>
+      </w:fldSimple>
       <w:r>
         <w:t xml:space="preserve"> - Abkürzungsverzeichnis</w:t>
       </w:r>
-      <w:bookmarkEnd w:id="37"/>
-      <w:bookmarkEnd w:id="38"/>
+      <w:bookmarkEnd w:id="39"/>
+      <w:bookmarkEnd w:id="40"/>
     </w:p>
     <w:p>
       <w:pPr>
         <w:pStyle w:val="berschrift1"/>
       </w:pPr>
-      <w:bookmarkStart w:id="39" w:name="_Toc249166622"/>
-      <w:bookmarkStart w:id="40" w:name="_Toc455666960"/>
+      <w:bookmarkStart w:id="41" w:name="_Toc249166622"/>
+      <w:bookmarkStart w:id="42" w:name="_Toc455666960"/>
       <w:r>
         <w:t>Literaturverzeichnis</w:t>
       </w:r>
-      <w:bookmarkEnd w:id="39"/>
-      <w:bookmarkEnd w:id="40"/>
+      <w:bookmarkEnd w:id="41"/>
+      <w:bookmarkEnd w:id="42"/>
     </w:p>
     <w:tbl>
       <w:tblPr>
@@ -4961,41 +5324,28 @@
       <w:pPr>
         <w:pStyle w:val="Beschriftung"/>
       </w:pPr>
-      <w:bookmarkStart w:id="41" w:name="_Toc455666962"/>
+      <w:bookmarkStart w:id="43" w:name="_Toc455666962"/>
       <w:r>
         <w:t xml:space="preserve">Tabelle </w:t>
       </w:r>
-      <w:r>
-        <w:fldChar w:fldCharType="begin"/>
-      </w:r>
-      <w:r>
-        <w:instrText xml:space="preserve"> SEQ Tabelle \* ARABIC </w:instrText>
-      </w:r>
-      <w:r>
-        <w:fldChar w:fldCharType="separate"/>
-      </w:r>
-      <w:r>
-        <w:rPr>
-          <w:noProof/>
-        </w:rPr>
-        <w:t>2</w:t>
-      </w:r>
-      <w:r>
-        <w:rPr>
-          <w:noProof/>
-        </w:rPr>
-        <w:fldChar w:fldCharType="end"/>
-      </w:r>
+      <w:fldSimple w:instr=" SEQ Tabelle \* ARABIC ">
+        <w:r>
+          <w:rPr>
+            <w:noProof/>
+          </w:rPr>
+          <w:t>2</w:t>
+        </w:r>
+      </w:fldSimple>
       <w:r>
         <w:t xml:space="preserve"> - Literaturverzeichnis</w:t>
       </w:r>
-      <w:bookmarkEnd w:id="41"/>
+      <w:bookmarkEnd w:id="43"/>
     </w:p>
     <w:sectPr>
-      <w:headerReference w:type="default" r:id="rId17"/>
-      <w:footerReference w:type="default" r:id="rId18"/>
-      <w:headerReference w:type="first" r:id="rId19"/>
-      <w:footerReference w:type="first" r:id="rId20"/>
+      <w:headerReference w:type="default" r:id="rId18"/>
+      <w:footerReference w:type="default" r:id="rId19"/>
+      <w:headerReference w:type="first" r:id="rId20"/>
+      <w:footerReference w:type="first" r:id="rId21"/>
       <w:pgSz w:w="11906" w:h="16838" w:code="9"/>
       <w:pgMar w:top="1701" w:right="1134" w:bottom="1134" w:left="1418" w:header="737" w:footer="227" w:gutter="0"/>
       <w:cols w:space="708"/>
@@ -5031,27 +5381,14 @@
     <w:pPr>
       <w:pStyle w:val="Fuzeile"/>
     </w:pPr>
-    <w:r>
-      <w:fldChar w:fldCharType="begin"/>
-    </w:r>
-    <w:r>
-      <w:instrText xml:space="preserve"> FILENAME  \* MERGEFORMAT </w:instrText>
-    </w:r>
-    <w:r>
-      <w:fldChar w:fldCharType="separate"/>
-    </w:r>
-    <w:r>
-      <w:rPr>
-        <w:noProof/>
-      </w:rPr>
-      <w:t>Entwicklerhandbuch_SilverPen_V00.01.docx</w:t>
-    </w:r>
-    <w:r>
-      <w:rPr>
-        <w:noProof/>
-      </w:rPr>
-      <w:fldChar w:fldCharType="end"/>
-    </w:r>
+    <w:fldSimple w:instr=" FILENAME  \* MERGEFORMAT ">
+      <w:r>
+        <w:rPr>
+          <w:noProof/>
+        </w:rPr>
+        <w:t>Entwicklerhandbuch_SilverPen_V00.01.docx</w:t>
+      </w:r>
+    </w:fldSimple>
     <w:r>
       <w:tab/>
       <w:t xml:space="preserve">Seite </w:t>
@@ -5069,7 +5406,7 @@
       <w:rPr>
         <w:noProof/>
       </w:rPr>
-      <w:t>6</w:t>
+      <w:t>11</w:t>
     </w:r>
     <w:r>
       <w:fldChar w:fldCharType="end"/>
@@ -5077,45 +5414,22 @@
     <w:r>
       <w:t xml:space="preserve"> von </w:t>
     </w:r>
-    <w:r>
-      <w:fldChar w:fldCharType="begin"/>
-    </w:r>
-    <w:r>
-      <w:instrText xml:space="preserve"> NUMPAGES  \* MERGEFORMAT </w:instrText>
-    </w:r>
-    <w:r>
-      <w:fldChar w:fldCharType="separate"/>
-    </w:r>
-    <w:r>
-      <w:rPr>
-        <w:noProof/>
-      </w:rPr>
-      <w:t>15</w:t>
-    </w:r>
-    <w:r>
-      <w:rPr>
-        <w:noProof/>
-      </w:rPr>
-      <w:fldChar w:fldCharType="end"/>
-    </w:r>
+    <w:fldSimple w:instr=" NUMPAGES  \* MERGEFORMAT ">
+      <w:r>
+        <w:rPr>
+          <w:noProof/>
+        </w:rPr>
+        <w:t>16</w:t>
+      </w:r>
+    </w:fldSimple>
     <w:r>
       <w:tab/>
     </w:r>
-    <w:r>
-      <w:fldChar w:fldCharType="begin"/>
-    </w:r>
-    <w:r>
-      <w:instrText xml:space="preserve"> COMMENTS  \* MERGEFORMAT </w:instrText>
-    </w:r>
-    <w:r>
-      <w:fldChar w:fldCharType="separate"/>
-    </w:r>
-    <w:r>
-      <w:t>&lt;V00.00 vom 01.07.2016&gt;</w:t>
-    </w:r>
-    <w:r>
-      <w:fldChar w:fldCharType="end"/>
-    </w:r>
+    <w:fldSimple w:instr=" COMMENTS  \* MERGEFORMAT ">
+      <w:r>
+        <w:t>&lt;V00.00 vom 01.07.2016&gt;</w:t>
+      </w:r>
+    </w:fldSimple>
   </w:p>
 </w:ftr>
 </file>
@@ -19963,21 +20277,11 @@
           <w:pPr>
             <w:pStyle w:val="Kopfzeile"/>
           </w:pPr>
-          <w:r>
-            <w:fldChar w:fldCharType="begin"/>
-          </w:r>
-          <w:r>
-            <w:instrText xml:space="preserve"> KEYWORDS   \* MERGEFORMAT </w:instrText>
-          </w:r>
-          <w:r>
-            <w:fldChar w:fldCharType="separate"/>
-          </w:r>
-          <w:r>
-            <w:t>P160701.PEN</w:t>
-          </w:r>
-          <w:r>
-            <w:fldChar w:fldCharType="end"/>
-          </w:r>
+          <w:fldSimple w:instr=" KEYWORDS   \* MERGEFORMAT ">
+            <w:r>
+              <w:t>P160701.PEN</w:t>
+            </w:r>
+          </w:fldSimple>
         </w:p>
       </w:tc>
       <w:tc>
@@ -23199,6 +23503,15 @@
 </file>
 
 <file path=customXml/item1.xml><?xml version="1.0" encoding="utf-8"?>
+<?mso-contentType ?>
+<FormTemplates xmlns="http://schemas.microsoft.com/sharepoint/v3/contenttype/forms">
+  <Display>DocumentLibraryForm</Display>
+  <Edit>DocumentLibraryForm</Edit>
+  <New>DocumentLibraryForm</New>
+</FormTemplates>
+</file>
+
+<file path=customXml/item2.xml><?xml version="1.0" encoding="utf-8"?>
 <ct:contentTypeSchema xmlns:ct="http://schemas.microsoft.com/office/2006/metadata/contentType" xmlns:ma="http://schemas.microsoft.com/office/2006/metadata/properties/metaAttributes" ct:_="" ma:_="" ma:contentTypeName="Dokument" ma:contentTypeID="0x0101002BC631C72B84434BBE5554B19BEE5545" ma:contentTypeVersion="0" ma:contentTypeDescription="Ein neues Dokument erstellen." ma:contentTypeScope="" ma:versionID="cafef27970227a90b94435ec49f2ea2e">
   <xsd:schema xmlns:xsd="http://www.w3.org/2001/XMLSchema" xmlns:xs="http://www.w3.org/2001/XMLSchema" xmlns:p="http://schemas.microsoft.com/office/2006/metadata/properties" targetNamespace="http://schemas.microsoft.com/office/2006/metadata/properties" ma:root="true" ma:fieldsID="8019e8bc3990267f9284cd5e1b576598">
     <xsd:element name="properties">
@@ -23312,15 +23625,6 @@
 </ct:contentTypeSchema>
 </file>
 
-<file path=customXml/item2.xml><?xml version="1.0" encoding="utf-8"?>
-<?mso-contentType ?>
-<FormTemplates xmlns="http://schemas.microsoft.com/sharepoint/v3/contenttype/forms">
-  <Display>DocumentLibraryForm</Display>
-  <Edit>DocumentLibraryForm</Edit>
-  <New>DocumentLibraryForm</New>
-</FormTemplates>
-</file>
-
 <file path=customXml/item3.xml><?xml version="1.0" encoding="utf-8"?>
 <p:properties xmlns:p="http://schemas.microsoft.com/office/2006/metadata/properties" xmlns:xsi="http://www.w3.org/2001/XMLSchema-instance">
   <documentManagement/>
@@ -23332,6 +23636,14 @@
 </file>
 
 <file path=customXml/itemProps1.xml><?xml version="1.0" encoding="utf-8"?>
+<ds:datastoreItem xmlns:ds="http://schemas.openxmlformats.org/officeDocument/2006/customXml" ds:itemID="{8DD1C30B-DE65-427A-8C9F-8C229DA721F7}">
+  <ds:schemaRefs>
+    <ds:schemaRef ds:uri="http://schemas.microsoft.com/sharepoint/v3/contenttype/forms"/>
+  </ds:schemaRefs>
+</ds:datastoreItem>
+</file>
+
+<file path=customXml/itemProps2.xml><?xml version="1.0" encoding="utf-8"?>
 <ds:datastoreItem xmlns:ds="http://schemas.openxmlformats.org/officeDocument/2006/customXml" ds:itemID="{E056282B-0140-4F54-BB9D-033CA3D818C0}">
   <ds:schemaRefs>
     <ds:schemaRef ds:uri="http://schemas.microsoft.com/office/2006/metadata/contentType"/>
@@ -23347,14 +23659,6 @@
 </ds:datastoreItem>
 </file>
 
-<file path=customXml/itemProps2.xml><?xml version="1.0" encoding="utf-8"?>
-<ds:datastoreItem xmlns:ds="http://schemas.openxmlformats.org/officeDocument/2006/customXml" ds:itemID="{8DD1C30B-DE65-427A-8C9F-8C229DA721F7}">
-  <ds:schemaRefs>
-    <ds:schemaRef ds:uri="http://schemas.microsoft.com/sharepoint/v3/contenttype/forms"/>
-  </ds:schemaRefs>
-</ds:datastoreItem>
-</file>
-
 <file path=customXml/itemProps3.xml><?xml version="1.0" encoding="utf-8"?>
 <ds:datastoreItem xmlns:ds="http://schemas.openxmlformats.org/officeDocument/2006/customXml" ds:itemID="{10C9B738-6FB6-4334-87CD-9F5065109D29}">
   <ds:schemaRefs>
@@ -23364,7 +23668,7 @@
 </file>
 
 <file path=customXml/itemProps4.xml><?xml version="1.0" encoding="utf-8"?>
-<ds:datastoreItem xmlns:ds="http://schemas.openxmlformats.org/officeDocument/2006/customXml" ds:itemID="{C8380009-6F87-4151-995B-A996BE9B31AE}">
+<ds:datastoreItem xmlns:ds="http://schemas.openxmlformats.org/officeDocument/2006/customXml" ds:itemID="{67C580CB-DB23-4A9C-B664-86193CBA7BFB}">
   <ds:schemaRefs>
     <ds:schemaRef ds:uri="http://schemas.openxmlformats.org/officeDocument/2006/bibliography"/>
   </ds:schemaRefs>

</xml_diff>

<commit_message>
Hinweis, dass Projekt noch in workspace geklont werden muss.
</commit_message>
<xml_diff>
--- a/Entwicklerhandbuch_SilverPen_V00.01.docx
+++ b/Entwicklerhandbuch_SilverPen_V00.01.docx
@@ -15,11 +15,9 @@
       <w:r>
         <w:fldChar w:fldCharType="separate"/>
       </w:r>
-      <w:proofErr w:type="spellStart"/>
       <w:r>
         <w:t>Entwicklerhandbuch_PoliTime</w:t>
       </w:r>
-      <w:proofErr w:type="spellEnd"/>
       <w:r>
         <w:fldChar w:fldCharType="end"/>
       </w:r>
@@ -28,11 +26,9 @@
       <w:pPr>
         <w:pStyle w:val="Untertitel"/>
       </w:pPr>
-      <w:proofErr w:type="spellStart"/>
       <w:r>
         <w:t>SilverPen</w:t>
       </w:r>
-      <w:proofErr w:type="spellEnd"/>
     </w:p>
     <w:p>
       <w:pPr>
@@ -43,21 +39,11 @@
       <w:pPr>
         <w:pStyle w:val="Titelseite-Dokumentversion"/>
       </w:pPr>
-      <w:r>
-        <w:fldChar w:fldCharType="begin"/>
-      </w:r>
-      <w:r>
-        <w:instrText xml:space="preserve"> COMMENTS  \* MERGEFORMAT </w:instrText>
-      </w:r>
-      <w:r>
-        <w:fldChar w:fldCharType="separate"/>
-      </w:r>
-      <w:r>
-        <w:t>&lt;V00.00 vom 01.07.2016&gt;</w:t>
-      </w:r>
-      <w:r>
-        <w:fldChar w:fldCharType="end"/>
-      </w:r>
+      <w:fldSimple w:instr=" COMMENTS  \* MERGEFORMAT ">
+        <w:r>
+          <w:t>&lt;V00.00 vom 01.07.2016&gt;</w:t>
+        </w:r>
+      </w:fldSimple>
     </w:p>
     <w:p>
       <w:pPr>
@@ -144,23 +130,11 @@
             <w:pPr>
               <w:pStyle w:val="TabelleFlietext"/>
             </w:pPr>
-            <w:r>
-              <w:fldChar w:fldCharType="begin"/>
-            </w:r>
-            <w:r>
-              <w:instrText xml:space="preserve"> TITLE  \* MERGEFORMAT </w:instrText>
-            </w:r>
-            <w:r>
-              <w:fldChar w:fldCharType="separate"/>
-            </w:r>
-            <w:proofErr w:type="spellStart"/>
-            <w:r>
-              <w:t>Entwicklerhandbuch_PoliTime</w:t>
-            </w:r>
-            <w:proofErr w:type="spellEnd"/>
-            <w:r>
-              <w:fldChar w:fldCharType="end"/>
-            </w:r>
+            <w:fldSimple w:instr=" TITLE  \* MERGEFORMAT ">
+              <w:r>
+                <w:t>Entwicklerhandbuch_PoliTime</w:t>
+              </w:r>
+            </w:fldSimple>
           </w:p>
         </w:tc>
       </w:tr>
@@ -203,23 +177,11 @@
             <w:pPr>
               <w:pStyle w:val="TabelleFlietext"/>
             </w:pPr>
-            <w:r>
-              <w:fldChar w:fldCharType="begin"/>
-            </w:r>
-            <w:r>
-              <w:instrText xml:space="preserve"> SUBJECT  \* MERGEFORMAT </w:instrText>
-            </w:r>
-            <w:r>
-              <w:fldChar w:fldCharType="separate"/>
-            </w:r>
-            <w:proofErr w:type="spellStart"/>
-            <w:r>
-              <w:t>PoliTime</w:t>
-            </w:r>
-            <w:proofErr w:type="spellEnd"/>
-            <w:r>
-              <w:fldChar w:fldCharType="end"/>
-            </w:r>
+            <w:fldSimple w:instr=" SUBJECT  \* MERGEFORMAT ">
+              <w:r>
+                <w:t>PoliTime</w:t>
+              </w:r>
+            </w:fldSimple>
           </w:p>
         </w:tc>
       </w:tr>
@@ -262,21 +224,11 @@
             <w:pPr>
               <w:pStyle w:val="TabelleFlietext"/>
             </w:pPr>
-            <w:r>
-              <w:fldChar w:fldCharType="begin"/>
-            </w:r>
-            <w:r>
-              <w:instrText xml:space="preserve"> KEYWORDS  \* MERGEFORMAT </w:instrText>
-            </w:r>
-            <w:r>
-              <w:fldChar w:fldCharType="separate"/>
-            </w:r>
-            <w:r>
-              <w:t>P160701.PEN</w:t>
-            </w:r>
-            <w:r>
-              <w:fldChar w:fldCharType="end"/>
-            </w:r>
+            <w:fldSimple w:instr=" KEYWORDS  \* MERGEFORMAT ">
+              <w:r>
+                <w:t>P160701.PEN</w:t>
+              </w:r>
+            </w:fldSimple>
           </w:p>
         </w:tc>
       </w:tr>
@@ -319,36 +271,21 @@
             <w:pPr>
               <w:pStyle w:val="TabelleFlietext"/>
             </w:pPr>
-            <w:r>
-              <w:fldChar w:fldCharType="begin"/>
-            </w:r>
-            <w:r>
-              <w:instrText xml:space="preserve"> AUTHOR  \* MERGEFORMAT </w:instrText>
-            </w:r>
-            <w:r>
-              <w:fldChar w:fldCharType="separate"/>
-            </w:r>
-            <w:r>
-              <w:rPr>
-                <w:noProof/>
-              </w:rPr>
-              <w:t>Bankiel, Thomas;bjoern.baumgarten@pentasys.de</w:t>
-            </w:r>
-            <w:r>
-              <w:rPr>
-                <w:noProof/>
-              </w:rPr>
-              <w:fldChar w:fldCharType="end"/>
-            </w:r>
+            <w:fldSimple w:instr=" AUTHOR  \* MERGEFORMAT ">
+              <w:r>
+                <w:rPr>
+                  <w:noProof/>
+                </w:rPr>
+                <w:t>Bankiel, Thomas;bjoern.baumgarten@pentasys.de</w:t>
+              </w:r>
+            </w:fldSimple>
             <w:r>
               <w:t xml:space="preserve">; Baumgarten, </w:t>
             </w:r>
             <w:hyperlink r:id="rId11" w:history="1">
-              <w:proofErr w:type="spellStart"/>
               <w:r>
                 <w:t>Bjørn</w:t>
               </w:r>
-              <w:proofErr w:type="spellEnd"/>
             </w:hyperlink>
           </w:p>
         </w:tc>
@@ -396,11 +333,9 @@
               <w:t xml:space="preserve">Baumgarten, </w:t>
             </w:r>
             <w:hyperlink r:id="rId12" w:history="1">
-              <w:proofErr w:type="spellStart"/>
               <w:r>
                 <w:t>Bjørn</w:t>
               </w:r>
-              <w:proofErr w:type="spellEnd"/>
             </w:hyperlink>
           </w:p>
         </w:tc>
@@ -539,27 +474,14 @@
             <w:pPr>
               <w:pStyle w:val="TabelleFlietext"/>
             </w:pPr>
-            <w:r>
-              <w:fldChar w:fldCharType="begin"/>
-            </w:r>
-            <w:r>
-              <w:instrText xml:space="preserve"> NUMPAGES  \* MERGEFORMAT </w:instrText>
-            </w:r>
-            <w:r>
-              <w:fldChar w:fldCharType="separate"/>
-            </w:r>
-            <w:r>
-              <w:rPr>
-                <w:noProof/>
-              </w:rPr>
-              <w:t>15</w:t>
-            </w:r>
-            <w:r>
-              <w:rPr>
-                <w:noProof/>
-              </w:rPr>
-              <w:fldChar w:fldCharType="end"/>
-            </w:r>
+            <w:fldSimple w:instr=" NUMPAGES  \* MERGEFORMAT ">
+              <w:r>
+                <w:rPr>
+                  <w:noProof/>
+                </w:rPr>
+                <w:t>15</w:t>
+              </w:r>
+            </w:fldSimple>
           </w:p>
         </w:tc>
       </w:tr>
@@ -602,27 +524,14 @@
             <w:pPr>
               <w:pStyle w:val="TabelleFlietext"/>
             </w:pPr>
-            <w:r>
-              <w:fldChar w:fldCharType="begin"/>
-            </w:r>
-            <w:r>
-              <w:instrText xml:space="preserve"> DATE  \* MERGEFORMAT </w:instrText>
-            </w:r>
-            <w:r>
-              <w:fldChar w:fldCharType="separate"/>
-            </w:r>
-            <w:r>
-              <w:rPr>
-                <w:noProof/>
-              </w:rPr>
-              <w:t>07.07.2016</w:t>
-            </w:r>
-            <w:r>
-              <w:rPr>
-                <w:noProof/>
-              </w:rPr>
-              <w:fldChar w:fldCharType="end"/>
-            </w:r>
+            <w:fldSimple w:instr=" DATE  \* MERGEFORMAT ">
+              <w:r>
+                <w:rPr>
+                  <w:noProof/>
+                </w:rPr>
+                <w:t>08.07.2016</w:t>
+              </w:r>
+            </w:fldSimple>
           </w:p>
         </w:tc>
       </w:tr>
@@ -665,27 +574,14 @@
             <w:pPr>
               <w:pStyle w:val="TabelleFlietext"/>
             </w:pPr>
-            <w:r>
-              <w:fldChar w:fldCharType="begin"/>
-            </w:r>
-            <w:r>
-              <w:instrText xml:space="preserve"> FILENAME  \* MERGEFORMAT </w:instrText>
-            </w:r>
-            <w:r>
-              <w:fldChar w:fldCharType="separate"/>
-            </w:r>
-            <w:r>
-              <w:rPr>
-                <w:noProof/>
-              </w:rPr>
-              <w:t>Entwicklerhandbuch_SilverPen_V00.02.docx</w:t>
-            </w:r>
-            <w:r>
-              <w:rPr>
-                <w:noProof/>
-              </w:rPr>
-              <w:fldChar w:fldCharType="end"/>
-            </w:r>
+            <w:fldSimple w:instr=" FILENAME  \* MERGEFORMAT ">
+              <w:r>
+                <w:rPr>
+                  <w:noProof/>
+                </w:rPr>
+                <w:t>Entwicklerhandbuch_SilverPen_V00.02.docx</w:t>
+              </w:r>
+            </w:fldSimple>
             <w:r>
               <w:t>1</w:t>
             </w:r>
@@ -914,11 +810,9 @@
             <w:pPr>
               <w:pStyle w:val="TabelleFlietext"/>
             </w:pPr>
-            <w:proofErr w:type="spellStart"/>
             <w:r>
               <w:t>ThBa</w:t>
             </w:r>
-            <w:proofErr w:type="spellEnd"/>
           </w:p>
         </w:tc>
       </w:tr>
@@ -999,13 +893,8 @@
               <w:pStyle w:val="TabelleFlietext"/>
             </w:pPr>
             <w:r>
-              <w:t xml:space="preserve">Kapitel 3 IDE, DB, </w:t>
+              <w:t>Kapitel 3 IDE, DB, AppServer</w:t>
             </w:r>
-            <w:proofErr w:type="spellStart"/>
-            <w:r>
-              <w:t>AppServer</w:t>
-            </w:r>
-            <w:proofErr w:type="spellEnd"/>
           </w:p>
         </w:tc>
         <w:tc>
@@ -1022,11 +911,9 @@
             <w:pPr>
               <w:pStyle w:val="TabelleFlietext"/>
             </w:pPr>
-            <w:proofErr w:type="spellStart"/>
             <w:r>
               <w:t>BjBa</w:t>
             </w:r>
-            <w:proofErr w:type="spellEnd"/>
           </w:p>
         </w:tc>
       </w:tr>
@@ -1620,13 +1507,8 @@
               <w:pStyle w:val="TabelleFlietext"/>
             </w:pPr>
             <w:r>
-              <w:t xml:space="preserve">Jonas </w:t>
+              <w:t>Jonas Edhair</w:t>
             </w:r>
-            <w:proofErr w:type="spellStart"/>
-            <w:r>
-              <w:t>Edhair</w:t>
-            </w:r>
-            <w:proofErr w:type="spellEnd"/>
           </w:p>
           <w:p>
             <w:pPr>
@@ -1666,19 +1548,9 @@
             <w:pPr>
               <w:pStyle w:val="TabelleFlietext"/>
             </w:pPr>
-            <w:proofErr w:type="spellStart"/>
             <w:r>
-              <w:t>Product</w:t>
+              <w:t>Product Owner</w:t>
             </w:r>
-            <w:proofErr w:type="spellEnd"/>
-            <w:r>
-              <w:t xml:space="preserve"> </w:t>
-            </w:r>
-            <w:proofErr w:type="spellStart"/>
-            <w:r>
-              <w:t>Owner</w:t>
-            </w:r>
-            <w:proofErr w:type="spellEnd"/>
           </w:p>
           <w:p>
             <w:pPr>
@@ -1723,14 +1595,9 @@
       <w:r>
         <w:br w:type="page"/>
       </w:r>
-      <w:proofErr w:type="spellStart"/>
       <w:r>
         <w:lastRenderedPageBreak/>
-        <w:t>To</w:t>
-      </w:r>
-      <w:proofErr w:type="spellEnd"/>
-      <w:r>
-        <w:t xml:space="preserve"> Do-Verzeichnis</w:t>
+        <w:t>To Do-Verzeichnis</w:t>
       </w:r>
     </w:p>
     <w:p/>
@@ -1838,49 +1705,7 @@
         <w:rPr>
           <w:rStyle w:val="SchwacheHervorhebung"/>
         </w:rPr>
-        <w:t>&lt;Noch zu bearbeitende Kapitel können im Dokument durch die Formatvorlage „</w:t>
-      </w:r>
-      <w:proofErr w:type="spellStart"/>
-      <w:r>
-        <w:rPr>
-          <w:rStyle w:val="SchwacheHervorhebung"/>
-        </w:rPr>
-        <w:t>To</w:t>
-      </w:r>
-      <w:proofErr w:type="spellEnd"/>
-      <w:r>
-        <w:rPr>
-          <w:rStyle w:val="SchwacheHervorhebung"/>
-        </w:rPr>
-        <w:t xml:space="preserve"> </w:t>
-      </w:r>
-      <w:proofErr w:type="spellStart"/>
-      <w:r>
-        <w:rPr>
-          <w:rStyle w:val="SchwacheHervorhebung"/>
-        </w:rPr>
-        <w:t>be</w:t>
-      </w:r>
-      <w:proofErr w:type="spellEnd"/>
-      <w:r>
-        <w:rPr>
-          <w:rStyle w:val="SchwacheHervorhebung"/>
-        </w:rPr>
-        <w:t xml:space="preserve"> </w:t>
-      </w:r>
-      <w:proofErr w:type="spellStart"/>
-      <w:r>
-        <w:rPr>
-          <w:rStyle w:val="SchwacheHervorhebung"/>
-        </w:rPr>
-        <w:t>done</w:t>
-      </w:r>
-      <w:proofErr w:type="spellEnd"/>
-      <w:r>
-        <w:rPr>
-          <w:rStyle w:val="SchwacheHervorhebung"/>
-        </w:rPr>
-        <w:t>“ gekennzeichnet werden. Durch manuelle Aktualisierung des obigen Verzeichnisses kann so eine Liste der noch zu erledigenden Aufgaben für dieses Dokument gepflegt werden.</w:t>
+        <w:t>&lt;Noch zu bearbeitende Kapitel können im Dokument durch die Formatvorlage „To be done“ gekennzeichnet werden. Durch manuelle Aktualisierung des obigen Verzeichnisses kann so eine Liste der noch zu erledigenden Aufgaben für dieses Dokument gepflegt werden.</w:t>
       </w:r>
     </w:p>
     <w:p>
@@ -1893,55 +1718,13 @@
         <w:rPr>
           <w:rStyle w:val="SchwacheHervorhebung"/>
         </w:rPr>
-        <w:t xml:space="preserve">Das </w:t>
-      </w:r>
-      <w:proofErr w:type="gramStart"/>
+        <w:t xml:space="preserve">Das unten stehende beispielhaft eingefügte To do kann entfernt werden. Nach Fertigstellung </w:t>
+      </w:r>
       <w:r>
         <w:rPr>
           <w:rStyle w:val="SchwacheHervorhebung"/>
         </w:rPr>
-        <w:t>unten stehende</w:t>
-      </w:r>
-      <w:proofErr w:type="gramEnd"/>
-      <w:r>
-        <w:rPr>
-          <w:rStyle w:val="SchwacheHervorhebung"/>
-        </w:rPr>
-        <w:t xml:space="preserve"> beispielhaft eingefügte </w:t>
-      </w:r>
-      <w:proofErr w:type="spellStart"/>
-      <w:r>
-        <w:rPr>
-          <w:rStyle w:val="SchwacheHervorhebung"/>
-        </w:rPr>
-        <w:t>To</w:t>
-      </w:r>
-      <w:proofErr w:type="spellEnd"/>
-      <w:r>
-        <w:rPr>
-          <w:rStyle w:val="SchwacheHervorhebung"/>
-        </w:rPr>
-        <w:t xml:space="preserve"> do kann entfernt werden. Nach Fertigstellung </w:t>
-      </w:r>
-      <w:r>
-        <w:rPr>
-          <w:rStyle w:val="SchwacheHervorhebung"/>
-        </w:rPr>
-        <w:t xml:space="preserve">des Dokuments kann auch das </w:t>
-      </w:r>
-      <w:proofErr w:type="spellStart"/>
-      <w:r>
-        <w:rPr>
-          <w:rStyle w:val="SchwacheHervorhebung"/>
-        </w:rPr>
-        <w:t>To</w:t>
-      </w:r>
-      <w:proofErr w:type="spellEnd"/>
-      <w:r>
-        <w:rPr>
-          <w:rStyle w:val="SchwacheHervorhebung"/>
-        </w:rPr>
-        <w:t xml:space="preserve"> D</w:t>
+        <w:t>des Dokuments kann auch das To D</w:t>
       </w:r>
       <w:r>
         <w:rPr>
@@ -3928,31 +3711,7 @@
         <w:t xml:space="preserve">der Abstimmung im Entwicklungsteam. Neben den notwendigen Tools und den Bezugsquellen sind auch </w:t>
       </w:r>
       <w:r>
-        <w:t xml:space="preserve">Speicherorte, Konfigurationen, </w:t>
-      </w:r>
-      <w:proofErr w:type="spellStart"/>
-      <w:r>
-        <w:t>Coding</w:t>
-      </w:r>
-      <w:proofErr w:type="spellEnd"/>
-      <w:r>
-        <w:t xml:space="preserve"> </w:t>
-      </w:r>
-      <w:proofErr w:type="spellStart"/>
-      <w:r>
-        <w:t>Conventions</w:t>
-      </w:r>
-      <w:proofErr w:type="spellEnd"/>
-      <w:r>
-        <w:t xml:space="preserve"> und </w:t>
-      </w:r>
-      <w:proofErr w:type="spellStart"/>
-      <w:r>
-        <w:t>Styleguides</w:t>
-      </w:r>
-      <w:proofErr w:type="spellEnd"/>
-      <w:r>
-        <w:t xml:space="preserve"> enthalten.</w:t>
+        <w:t>Speicherorte, Konfigurationen, Coding Conventions und Styleguides enthalten.</w:t>
       </w:r>
     </w:p>
     <w:p/>
@@ -3974,26 +3733,18 @@
         <w:br w:type="page"/>
       </w:r>
       <w:bookmarkStart w:id="8" w:name="_Toc455666945"/>
-      <w:bookmarkStart w:id="9" w:name="_Toc249238783"/>
-      <w:bookmarkStart w:id="10" w:name="_Ref455668760"/>
+      <w:bookmarkStart w:id="9" w:name="_Ref455668760"/>
+      <w:bookmarkStart w:id="10" w:name="_Toc249238783"/>
       <w:r>
         <w:lastRenderedPageBreak/>
         <w:t>Vorgehen zur Realisierung</w:t>
       </w:r>
       <w:bookmarkEnd w:id="8"/>
-      <w:bookmarkEnd w:id="10"/>
+      <w:bookmarkEnd w:id="9"/>
     </w:p>
     <w:p>
       <w:r>
-        <w:t xml:space="preserve">Damit eine einfache Installation der Realisierungsumgebung gewährleistet werden kann, wurde ein </w:t>
-      </w:r>
-      <w:proofErr w:type="spellStart"/>
-      <w:r>
-        <w:t>Installationspackage</w:t>
-      </w:r>
-      <w:proofErr w:type="spellEnd"/>
-      <w:r>
-        <w:t xml:space="preserve"> zur Verfügung gestellt. </w:t>
+        <w:t xml:space="preserve">Damit eine einfache Installation der Realisierungsumgebung gewährleistet werden kann, wurde ein Installationspackage zur Verfügung gestellt. </w:t>
       </w:r>
       <w:r>
         <w:t>D</w:t>
@@ -4002,26 +3753,10 @@
         <w:t>ieses</w:t>
       </w:r>
       <w:r>
-        <w:t xml:space="preserve"> </w:t>
-      </w:r>
-      <w:proofErr w:type="spellStart"/>
-      <w:r>
-        <w:t>Installationspackage</w:t>
-      </w:r>
-      <w:proofErr w:type="spellEnd"/>
-      <w:r>
-        <w:t xml:space="preserve"> ist </w:t>
-      </w:r>
-      <w:proofErr w:type="gramStart"/>
-      <w:r>
-        <w:t>n</w:t>
-      </w:r>
-      <w:r>
-        <w:t>ach folgendem</w:t>
-      </w:r>
-      <w:proofErr w:type="gramEnd"/>
-      <w:r>
-        <w:t xml:space="preserve"> Schema aufgebaut:</w:t>
+        <w:t xml:space="preserve"> Installationspackage ist n</w:t>
+      </w:r>
+      <w:r>
+        <w:t>ach folgendem Schema aufgebaut:</w:t>
       </w:r>
     </w:p>
     <w:p>
@@ -4083,14 +3818,27 @@
       <w:r>
         <w:t xml:space="preserve">Abbildung </w:t>
       </w:r>
-      <w:fldSimple w:instr=" SEQ Abbildung \* ARABIC ">
-        <w:r>
-          <w:rPr>
-            <w:noProof/>
-          </w:rPr>
-          <w:t>1</w:t>
-        </w:r>
-      </w:fldSimple>
+      <w:r>
+        <w:fldChar w:fldCharType="begin"/>
+      </w:r>
+      <w:r>
+        <w:instrText xml:space="preserve"> SEQ Abbildung \* ARABIC </w:instrText>
+      </w:r>
+      <w:r>
+        <w:fldChar w:fldCharType="separate"/>
+      </w:r>
+      <w:r>
+        <w:rPr>
+          <w:noProof/>
+        </w:rPr>
+        <w:t>1</w:t>
+      </w:r>
+      <w:r>
+        <w:rPr>
+          <w:noProof/>
+        </w:rPr>
+        <w:fldChar w:fldCharType="end"/>
+      </w:r>
       <w:r>
         <w:t xml:space="preserve"> Verzeichnisstru</w:t>
       </w:r>
@@ -4110,52 +3858,17 @@
     </w:p>
     <w:p>
       <w:r>
-        <w:t xml:space="preserve">In diesem Verzeichnis befindet sich eine fertig konfigurierte </w:t>
-      </w:r>
-      <w:proofErr w:type="spellStart"/>
-      <w:r>
-        <w:t>Eclipse</w:t>
-      </w:r>
-      <w:proofErr w:type="spellEnd"/>
-      <w:r>
-        <w:t xml:space="preserve">-Version, sowie der dazugehörige Workspace. Dieses komplette Verzeichnis an einen nach freier Wahl verschieben. </w:t>
-      </w:r>
-      <w:proofErr w:type="spellStart"/>
-      <w:r>
-        <w:t>Eclipse</w:t>
-      </w:r>
-      <w:proofErr w:type="spellEnd"/>
-      <w:r>
-        <w:t xml:space="preserve"> ist so konfiguriert, dass der Workspace schon vorgegeben ist, sofern er im </w:t>
-      </w:r>
-      <w:proofErr w:type="spellStart"/>
-      <w:r>
-        <w:t>Developmentordner</w:t>
-      </w:r>
-      <w:proofErr w:type="spellEnd"/>
-      <w:r>
-        <w:t xml:space="preserve"> bleibt.</w:t>
-      </w:r>
+        <w:t>In diesem Verzeichnis befindet sich eine fertig konfigurierte Eclipse-Version, sowie der dazugehörige Workspace. Dieses komplette Verzeichnis an einen nach freier Wahl verschieben. Eclipse ist so konfiguriert, dass der Workspace schon vorgegeben ist, sofern er im Developmentordner bleibt.</w:t>
+      </w:r>
+      <w:r>
+        <w:t xml:space="preserve"> Das Projekt muss nur noch per GIT in den Workspace geklont werden.</w:t>
+      </w:r>
+      <w:bookmarkStart w:id="12" w:name="_GoBack"/>
+      <w:bookmarkEnd w:id="12"/>
     </w:p>
     <w:p>
       <w:r>
-        <w:t xml:space="preserve">Die </w:t>
-      </w:r>
-      <w:proofErr w:type="spellStart"/>
-      <w:r>
-        <w:t>JBoss</w:t>
-      </w:r>
-      <w:proofErr w:type="spellEnd"/>
-      <w:r>
-        <w:t xml:space="preserve"> Tools sind installiert und der </w:t>
-      </w:r>
-      <w:proofErr w:type="spellStart"/>
-      <w:r>
-        <w:t>Wildfly</w:t>
-      </w:r>
-      <w:proofErr w:type="spellEnd"/>
-      <w:r>
-        <w:t xml:space="preserve">-Server ist angelegt. Dieser muss nicht mehr konfiguriert werden, sofern er wie in </w:t>
+        <w:t xml:space="preserve">Die JBoss Tools sind installiert und der Wildfly-Server ist angelegt. Dieser muss nicht mehr konfiguriert werden, sofern er wie in </w:t>
       </w:r>
       <w:r>
         <w:fldChar w:fldCharType="begin"/>
@@ -4180,31 +3893,13 @@
       <w:pPr>
         <w:pStyle w:val="berschrift2"/>
       </w:pPr>
-      <w:proofErr w:type="spellStart"/>
       <w:r>
         <w:t>install</w:t>
       </w:r>
-      <w:proofErr w:type="spellEnd"/>
     </w:p>
     <w:p>
       <w:r>
-        <w:t xml:space="preserve">Dieses Verzeichnis </w:t>
-      </w:r>
-      <w:proofErr w:type="spellStart"/>
-      <w:r>
-        <w:t>behinhaltet</w:t>
-      </w:r>
-      <w:proofErr w:type="spellEnd"/>
-      <w:r>
-        <w:t xml:space="preserve"> die Installer zur </w:t>
-      </w:r>
-      <w:proofErr w:type="spellStart"/>
-      <w:r>
-        <w:t>MySql-Workbench</w:t>
-      </w:r>
-      <w:proofErr w:type="spellEnd"/>
-      <w:r>
-        <w:t>, XAMPP und dem Java JDK 1.8.91. Diese müssen einfach nur installiert werden.</w:t>
+        <w:t>Dieses Verzeichnis behinhaltet die Installer zur MySql-Workbench, XAMPP und dem Java JDK 1.8.91. Diese müssen einfach nur installiert werden.</w:t>
       </w:r>
     </w:p>
     <w:p>
@@ -4217,96 +3912,49 @@
     </w:p>
     <w:p>
       <w:r>
-        <w:t xml:space="preserve">Nach der Installation von XAMPP ist das Verzeichnis </w:t>
-      </w:r>
-      <w:proofErr w:type="spellStart"/>
-      <w:r>
-        <w:t>mysql</w:t>
-      </w:r>
-      <w:proofErr w:type="spellEnd"/>
-      <w:r>
-        <w:t xml:space="preserve"> in C:\xampp mit dem hier gezippten Verzeichnis auszutauschen. Das Datenbankschema </w:t>
-      </w:r>
-      <w:proofErr w:type="spellStart"/>
-      <w:r>
-        <w:t>silverpen_db</w:t>
-      </w:r>
-      <w:proofErr w:type="spellEnd"/>
-      <w:r>
-        <w:t xml:space="preserve"> ist hier bereits definiert und wird von </w:t>
-      </w:r>
-      <w:proofErr w:type="spellStart"/>
-      <w:r>
-        <w:t>Eclipse</w:t>
-      </w:r>
-      <w:proofErr w:type="spellEnd"/>
-      <w:r>
-        <w:t xml:space="preserve"> und dem </w:t>
-      </w:r>
-      <w:proofErr w:type="spellStart"/>
-      <w:r>
-        <w:t>Wildfly</w:t>
-      </w:r>
-      <w:proofErr w:type="spellEnd"/>
-      <w:r>
-        <w:t>-Server erkannt.</w:t>
+        <w:t>Nach der Installation von XAMPP ist das Verzeichnis mysql in C:\xampp mit dem hier gezippten Verzeichnis auszutauschen. Das Datenbankschema silverpen_db ist hier bereits definiert und wird von Eclipse und dem Wildfly-Server erkannt.</w:t>
       </w:r>
     </w:p>
     <w:p>
       <w:pPr>
         <w:pStyle w:val="berschrift2"/>
       </w:pPr>
-      <w:bookmarkStart w:id="12" w:name="_Ref455668312"/>
+      <w:bookmarkStart w:id="13" w:name="_Ref455668312"/>
       <w:r>
         <w:t>wildfly-10.0.0.Final.zip</w:t>
       </w:r>
-      <w:bookmarkEnd w:id="12"/>
+      <w:bookmarkEnd w:id="13"/>
     </w:p>
     <w:p>
       <w:r>
-        <w:t xml:space="preserve">Dieses </w:t>
-      </w:r>
-      <w:proofErr w:type="spellStart"/>
-      <w:r>
-        <w:t>zip</w:t>
-      </w:r>
-      <w:proofErr w:type="spellEnd"/>
-      <w:r>
-        <w:t>-File muss nur nach C:\ entpackt werden. Die nötigen Konfigurationen sind bereits durchgeführt.</w:t>
+        <w:t>Dieses zip-File muss nur nach C:\ entpackt werden. Die nötigen Konfigurationen sind bereits durchgeführt.</w:t>
       </w:r>
     </w:p>
     <w:p>
       <w:pPr>
         <w:pStyle w:val="berschrift1"/>
       </w:pPr>
-      <w:bookmarkStart w:id="13" w:name="_Toc455666947"/>
-      <w:r>
+      <w:bookmarkStart w:id="14" w:name="_Toc455666947"/>
+      <w:r>
+        <w:lastRenderedPageBreak/>
         <w:t>Realisierungsumgebung</w:t>
       </w:r>
-      <w:bookmarkEnd w:id="9"/>
-      <w:bookmarkEnd w:id="13"/>
+      <w:bookmarkEnd w:id="10"/>
+      <w:bookmarkEnd w:id="14"/>
     </w:p>
     <w:p>
       <w:pPr>
         <w:pStyle w:val="berschrift2"/>
       </w:pPr>
-      <w:bookmarkStart w:id="14" w:name="_Toc455666948"/>
+      <w:bookmarkStart w:id="15" w:name="_Toc455666948"/>
       <w:r>
         <w:t>Entwicklungsumgebung</w:t>
       </w:r>
-      <w:bookmarkEnd w:id="14"/>
+      <w:bookmarkEnd w:id="15"/>
     </w:p>
     <w:p>
       <w:r>
-        <w:t xml:space="preserve">Als Entwicklungsumgebung wurde </w:t>
-      </w:r>
-      <w:proofErr w:type="spellStart"/>
-      <w:r>
-        <w:t>Eclipse</w:t>
-      </w:r>
-      <w:proofErr w:type="spellEnd"/>
-      <w:r>
-        <w:t xml:space="preserve"> Version 4.6 gewählt. </w:t>
+        <w:t xml:space="preserve">Als Entwicklungsumgebung wurde Eclipse Version 4.6 gewählt. </w:t>
       </w:r>
       <w:r>
         <w:t xml:space="preserve">Wie in Kapitel </w:t>
@@ -4329,8 +3977,6 @@
       <w:r>
         <w:t xml:space="preserve"> beschrieben sind bereits alle Konfigurationen durchgeführt</w:t>
       </w:r>
-      <w:bookmarkStart w:id="15" w:name="_GoBack"/>
-      <w:bookmarkEnd w:id="15"/>
     </w:p>
     <w:p>
       <w:pPr>
@@ -4338,7 +3984,6 @@
       </w:pPr>
       <w:bookmarkStart w:id="16" w:name="_Toc455666949"/>
       <w:r>
-        <w:lastRenderedPageBreak/>
         <w:t>Datenbank</w:t>
       </w:r>
       <w:bookmarkEnd w:id="16"/>
@@ -4350,56 +3995,22 @@
     </w:p>
     <w:p>
       <w:r>
-        <w:t xml:space="preserve">DB-Schema: </w:t>
-      </w:r>
-      <w:proofErr w:type="spellStart"/>
-      <w:r>
-        <w:t>silverpen_db</w:t>
-      </w:r>
-      <w:proofErr w:type="spellEnd"/>
+        <w:t>DB-Schema: silverpen_db</w:t>
+      </w:r>
     </w:p>
     <w:p>
       <w:pPr>
         <w:pStyle w:val="berschrift2"/>
       </w:pPr>
       <w:bookmarkStart w:id="17" w:name="_Toc455666950"/>
-      <w:proofErr w:type="spellStart"/>
-      <w:r>
-        <w:t>Application</w:t>
-      </w:r>
-      <w:proofErr w:type="spellEnd"/>
-      <w:r>
-        <w:t xml:space="preserve"> Server</w:t>
+      <w:r>
+        <w:t>Application Server</w:t>
       </w:r>
       <w:bookmarkEnd w:id="17"/>
     </w:p>
     <w:p>
       <w:r>
-        <w:t xml:space="preserve">Eingesetzt wird der </w:t>
-      </w:r>
-      <w:proofErr w:type="spellStart"/>
-      <w:r>
-        <w:t>JBoss</w:t>
-      </w:r>
-      <w:proofErr w:type="spellEnd"/>
-      <w:r>
-        <w:t xml:space="preserve"> </w:t>
-      </w:r>
-      <w:proofErr w:type="spellStart"/>
-      <w:r>
-        <w:t>Wildfly</w:t>
-      </w:r>
-      <w:proofErr w:type="spellEnd"/>
-      <w:r>
-        <w:t xml:space="preserve"> 10 </w:t>
-      </w:r>
-      <w:proofErr w:type="spellStart"/>
-      <w:r>
-        <w:t>Application</w:t>
-      </w:r>
-      <w:proofErr w:type="spellEnd"/>
-      <w:r>
-        <w:t xml:space="preserve"> Server</w:t>
+        <w:t>Eingesetzt wird der JBoss Wildfly 10 Application Server</w:t>
       </w:r>
       <w:r>
         <w:t xml:space="preserve">. </w:t>
@@ -4407,44 +4018,21 @@
     </w:p>
     <w:p>
       <w:r>
-        <w:t xml:space="preserve">Login: </w:t>
-      </w:r>
-      <w:proofErr w:type="spellStart"/>
-      <w:r>
-        <w:t>root</w:t>
-      </w:r>
-      <w:proofErr w:type="spellEnd"/>
+        <w:t>Login: root</w:t>
+      </w:r>
     </w:p>
     <w:p>
-      <w:proofErr w:type="spellStart"/>
-      <w:r>
-        <w:t>Passwd</w:t>
-      </w:r>
-      <w:proofErr w:type="spellEnd"/>
-      <w:r>
-        <w:t xml:space="preserve">: </w:t>
-      </w:r>
-      <w:proofErr w:type="spellStart"/>
-      <w:r>
-        <w:t>pentasys</w:t>
-      </w:r>
-      <w:proofErr w:type="spellEnd"/>
+      <w:r>
+        <w:t>Passwd: pentasys</w:t>
+      </w:r>
     </w:p>
     <w:p/>
     <w:p>
       <w:r>
-        <w:t xml:space="preserve">In der </w:t>
-      </w:r>
-      <w:proofErr w:type="spellStart"/>
-      <w:r>
-        <w:t>Serverconfiguration</w:t>
-      </w:r>
-      <w:r>
-        <w:t>sdatei</w:t>
-      </w:r>
-      <w:proofErr w:type="spellEnd"/>
-      <w:r>
-        <w:t xml:space="preserve"> standalone.xml</w:t>
+        <w:t>In der Serverconfiguration</w:t>
+      </w:r>
+      <w:r>
+        <w:t>sdatei standalone.xml</w:t>
       </w:r>
       <w:r>
         <w:t xml:space="preserve"> ist die Datenquelle zur MySQL Datenbank wie folgt einzutragen:</w:t>
@@ -4510,24 +4098,29 @@
       <w:r>
         <w:t xml:space="preserve">Abbildung </w:t>
       </w:r>
-      <w:fldSimple w:instr=" SEQ Abbildung \* ARABIC ">
-        <w:r>
-          <w:rPr>
-            <w:noProof/>
-          </w:rPr>
-          <w:t>2</w:t>
-        </w:r>
-      </w:fldSimple>
-      <w:r>
-        <w:t xml:space="preserve"> </w:t>
-      </w:r>
-      <w:proofErr w:type="spellStart"/>
-      <w:r>
-        <w:t>datasource</w:t>
-      </w:r>
-      <w:proofErr w:type="spellEnd"/>
-      <w:r>
-        <w:t xml:space="preserve"> in standalone.xml</w:t>
+      <w:r>
+        <w:fldChar w:fldCharType="begin"/>
+      </w:r>
+      <w:r>
+        <w:instrText xml:space="preserve"> SEQ Abbildung \* ARABIC </w:instrText>
+      </w:r>
+      <w:r>
+        <w:fldChar w:fldCharType="separate"/>
+      </w:r>
+      <w:r>
+        <w:rPr>
+          <w:noProof/>
+        </w:rPr>
+        <w:t>2</w:t>
+      </w:r>
+      <w:r>
+        <w:rPr>
+          <w:noProof/>
+        </w:rPr>
+        <w:fldChar w:fldCharType="end"/>
+      </w:r>
+      <w:r>
+        <w:t xml:space="preserve"> datasource in standalone.xml</w:t>
       </w:r>
       <w:bookmarkEnd w:id="18"/>
     </w:p>
@@ -4539,32 +4132,11 @@
     </w:p>
     <w:p>
       <w:r>
-        <w:t>&lt;&lt;</w:t>
-      </w:r>
-      <w:proofErr w:type="spellStart"/>
-      <w:r>
-        <w:t>Wildfly</w:t>
-      </w:r>
-      <w:proofErr w:type="spellEnd"/>
-      <w:r>
-        <w:t>-Root-directory&gt;&gt;\</w:t>
-      </w:r>
-      <w:proofErr w:type="spellStart"/>
-      <w:r>
-        <w:t>standa</w:t>
-      </w:r>
-      <w:r>
-        <w:t>lone</w:t>
-      </w:r>
-      <w:proofErr w:type="spellEnd"/>
-      <w:r>
-        <w:t>\</w:t>
-      </w:r>
-      <w:proofErr w:type="spellStart"/>
-      <w:r>
-        <w:t>configuration</w:t>
-      </w:r>
-      <w:proofErr w:type="spellEnd"/>
+        <w:t>&lt;&lt;Wildfly-Root-directory&gt;&gt;\standa</w:t>
+      </w:r>
+      <w:r>
+        <w:t>lone\configuration</w:t>
+      </w:r>
     </w:p>
     <w:p/>
     <w:p>
@@ -4573,46 +4145,14 @@
       </w:pPr>
       <w:bookmarkStart w:id="19" w:name="_Toc455666939"/>
       <w:r>
-        <w:t xml:space="preserve">ACHTUNG!!! Der Datenbankschemaname in </w:t>
-      </w:r>
-      <w:proofErr w:type="spellStart"/>
-      <w:r>
-        <w:t>zweile</w:t>
-      </w:r>
-      <w:proofErr w:type="spellEnd"/>
-      <w:r>
-        <w:t xml:space="preserve"> zwei (hier </w:t>
-      </w:r>
-      <w:proofErr w:type="spellStart"/>
-      <w:r>
-        <w:t>pentastart</w:t>
-      </w:r>
-      <w:proofErr w:type="spellEnd"/>
-      <w:r>
-        <w:t xml:space="preserve">) muss auf den Schemanamen der </w:t>
-      </w:r>
-      <w:proofErr w:type="spellStart"/>
-      <w:r>
-        <w:t>ProduktivDB</w:t>
-      </w:r>
-      <w:proofErr w:type="spellEnd"/>
-      <w:r>
-        <w:t xml:space="preserve"> geändert werden!</w:t>
+        <w:t>ACHTUNG!!! Der Datenbankschemaname in zweile zwei (hier pentastart) muss auf den Schemanamen der ProduktivDB geändert werden!</w:t>
       </w:r>
       <w:bookmarkEnd w:id="19"/>
     </w:p>
     <w:p/>
     <w:p>
       <w:r>
-        <w:t xml:space="preserve">Der in </w:t>
-      </w:r>
-      <w:proofErr w:type="spellStart"/>
-      <w:r>
-        <w:t>datasource</w:t>
-      </w:r>
-      <w:proofErr w:type="spellEnd"/>
-      <w:r>
-        <w:t xml:space="preserve"> angegebene Treiber wird folgendermaßen definiert:</w:t>
+        <w:t>Der in datasource angegebene Treiber wird folgendermaßen definiert:</w:t>
       </w:r>
     </w:p>
     <w:p/>
@@ -4675,104 +4215,40 @@
       <w:r>
         <w:t xml:space="preserve">Abbildung </w:t>
       </w:r>
-      <w:fldSimple w:instr=" SEQ Abbildung \* ARABIC ">
-        <w:r>
-          <w:rPr>
-            <w:noProof/>
-          </w:rPr>
-          <w:t>3</w:t>
-        </w:r>
-      </w:fldSimple>
-      <w:r>
-        <w:t xml:space="preserve"> </w:t>
-      </w:r>
-      <w:proofErr w:type="spellStart"/>
-      <w:r>
-        <w:t>driver</w:t>
-      </w:r>
-      <w:proofErr w:type="spellEnd"/>
-      <w:r>
-        <w:t xml:space="preserve"> in standalone.xml</w:t>
+      <w:r>
+        <w:fldChar w:fldCharType="begin"/>
+      </w:r>
+      <w:r>
+        <w:instrText xml:space="preserve"> SEQ Abbildung \* ARABIC </w:instrText>
+      </w:r>
+      <w:r>
+        <w:fldChar w:fldCharType="separate"/>
+      </w:r>
+      <w:r>
+        <w:rPr>
+          <w:noProof/>
+        </w:rPr>
+        <w:t>3</w:t>
+      </w:r>
+      <w:r>
+        <w:rPr>
+          <w:noProof/>
+        </w:rPr>
+        <w:fldChar w:fldCharType="end"/>
+      </w:r>
+      <w:r>
+        <w:t xml:space="preserve"> driver in standalone.xml</w:t>
       </w:r>
       <w:bookmarkEnd w:id="20"/>
     </w:p>
     <w:p/>
     <w:p>
       <w:r>
-        <w:t xml:space="preserve">Der </w:t>
-      </w:r>
-      <w:proofErr w:type="spellStart"/>
-      <w:r>
-        <w:t>jdbc</w:t>
-      </w:r>
-      <w:proofErr w:type="spellEnd"/>
-      <w:r>
-        <w:t>-Treiber muss als Modul auf dem Server vorhanden sein. Um dies zu realisieren wird folgende Verzeichnisstruktur angelegt: &lt;&lt;</w:t>
-      </w:r>
-      <w:proofErr w:type="spellStart"/>
-      <w:r>
-        <w:t>Wildfly</w:t>
-      </w:r>
-      <w:proofErr w:type="spellEnd"/>
-      <w:r>
-        <w:t xml:space="preserve">-Root-directory&gt;&gt; </w:t>
-      </w:r>
-      <w:r>
-        <w:t>\</w:t>
-      </w:r>
-      <w:proofErr w:type="spellStart"/>
-      <w:r>
-        <w:t>modules</w:t>
-      </w:r>
-      <w:proofErr w:type="spellEnd"/>
-      <w:r>
-        <w:t>\</w:t>
-      </w:r>
-      <w:proofErr w:type="spellStart"/>
-      <w:r>
-        <w:t>system</w:t>
-      </w:r>
-      <w:proofErr w:type="spellEnd"/>
-      <w:r>
-        <w:t>\</w:t>
-      </w:r>
-      <w:proofErr w:type="spellStart"/>
-      <w:r>
-        <w:t>layers</w:t>
-      </w:r>
-      <w:proofErr w:type="spellEnd"/>
-      <w:r>
-        <w:t>\</w:t>
-      </w:r>
-      <w:proofErr w:type="spellStart"/>
-      <w:r>
-        <w:t>base</w:t>
-      </w:r>
-      <w:proofErr w:type="spellEnd"/>
-      <w:r>
-        <w:t>\</w:t>
-      </w:r>
-      <w:proofErr w:type="spellStart"/>
-      <w:r>
-        <w:t>com</w:t>
-      </w:r>
-      <w:proofErr w:type="spellEnd"/>
-      <w:r>
-        <w:t>\</w:t>
-      </w:r>
-      <w:proofErr w:type="spellStart"/>
-      <w:r>
-        <w:t>mysql</w:t>
-      </w:r>
-      <w:proofErr w:type="spellEnd"/>
-      <w:r>
-        <w:t>\</w:t>
-      </w:r>
-      <w:proofErr w:type="spellStart"/>
-      <w:r>
-        <w:t>main</w:t>
-      </w:r>
-      <w:proofErr w:type="spellEnd"/>
+        <w:t xml:space="preserve">Der jdbc-Treiber muss als Modul auf dem Server vorhanden sein. Um dies zu realisieren wird folgende Verzeichnisstruktur angelegt: &lt;&lt;Wildfly-Root-directory&gt;&gt; </w:t>
+      </w:r>
+      <w:r>
+        <w:t>\modules\system\layers\base\com\mysql\main</w:t>
+      </w:r>
     </w:p>
     <w:p>
       <w:r>
@@ -4846,14 +4322,27 @@
       <w:r>
         <w:t xml:space="preserve">Abbildung </w:t>
       </w:r>
-      <w:fldSimple w:instr=" SEQ Abbildung \* ARABIC ">
-        <w:r>
-          <w:rPr>
-            <w:noProof/>
-          </w:rPr>
-          <w:t>4</w:t>
-        </w:r>
-      </w:fldSimple>
+      <w:r>
+        <w:fldChar w:fldCharType="begin"/>
+      </w:r>
+      <w:r>
+        <w:instrText xml:space="preserve"> SEQ Abbildung \* ARABIC </w:instrText>
+      </w:r>
+      <w:r>
+        <w:fldChar w:fldCharType="separate"/>
+      </w:r>
+      <w:r>
+        <w:rPr>
+          <w:noProof/>
+        </w:rPr>
+        <w:t>4</w:t>
+      </w:r>
+      <w:r>
+        <w:rPr>
+          <w:noProof/>
+        </w:rPr>
+        <w:fldChar w:fldCharType="end"/>
+      </w:r>
       <w:r>
         <w:t xml:space="preserve"> module.xml</w:t>
       </w:r>
@@ -4866,13 +4355,8 @@
       </w:r>
     </w:p>
     <w:p>
-      <w:proofErr w:type="spellStart"/>
-      <w:r>
-        <w:t>Scrum</w:t>
-      </w:r>
-      <w:proofErr w:type="spellEnd"/>
-      <w:r>
-        <w:t>-Light</w:t>
+      <w:r>
+        <w:t>Scrum-Light</w:t>
       </w:r>
     </w:p>
     <w:p/>
@@ -4882,28 +4366,10 @@
       </w:pPr>
       <w:bookmarkStart w:id="22" w:name="_Toc455666951"/>
       <w:bookmarkStart w:id="23" w:name="_Toc237419069"/>
-      <w:proofErr w:type="spellStart"/>
-      <w:r>
-        <w:t>Coding</w:t>
-      </w:r>
-      <w:proofErr w:type="spellEnd"/>
-      <w:r>
-        <w:t xml:space="preserve"> </w:t>
-      </w:r>
-      <w:proofErr w:type="spellStart"/>
-      <w:r>
-        <w:t>Conventions</w:t>
-      </w:r>
-      <w:proofErr w:type="spellEnd"/>
-      <w:r>
-        <w:t xml:space="preserve"> und </w:t>
-      </w:r>
-      <w:proofErr w:type="spellStart"/>
-      <w:r>
-        <w:t>Styleguides</w:t>
+      <w:r>
+        <w:t>Coding Conventions und Styleguides</w:t>
       </w:r>
       <w:bookmarkEnd w:id="22"/>
-      <w:proofErr w:type="spellEnd"/>
     </w:p>
     <w:p/>
     <w:p/>
@@ -5190,14 +4656,27 @@
       <w:r>
         <w:t xml:space="preserve">Tabelle </w:t>
       </w:r>
-      <w:fldSimple w:instr=" SEQ Tabelle \* ARABIC ">
-        <w:r>
-          <w:rPr>
-            <w:noProof/>
-          </w:rPr>
-          <w:t>1</w:t>
-        </w:r>
-      </w:fldSimple>
+      <w:r>
+        <w:fldChar w:fldCharType="begin"/>
+      </w:r>
+      <w:r>
+        <w:instrText xml:space="preserve"> SEQ Tabelle \* ARABIC </w:instrText>
+      </w:r>
+      <w:r>
+        <w:fldChar w:fldCharType="separate"/>
+      </w:r>
+      <w:r>
+        <w:rPr>
+          <w:noProof/>
+        </w:rPr>
+        <w:t>1</w:t>
+      </w:r>
+      <w:r>
+        <w:rPr>
+          <w:noProof/>
+        </w:rPr>
+        <w:fldChar w:fldCharType="end"/>
+      </w:r>
       <w:r>
         <w:t xml:space="preserve"> - Abkürzungsverzeichnis</w:t>
       </w:r>
@@ -5328,14 +4807,27 @@
       <w:r>
         <w:t xml:space="preserve">Tabelle </w:t>
       </w:r>
-      <w:fldSimple w:instr=" SEQ Tabelle \* ARABIC ">
-        <w:r>
-          <w:rPr>
-            <w:noProof/>
-          </w:rPr>
-          <w:t>2</w:t>
-        </w:r>
-      </w:fldSimple>
+      <w:r>
+        <w:fldChar w:fldCharType="begin"/>
+      </w:r>
+      <w:r>
+        <w:instrText xml:space="preserve"> SEQ Tabelle \* ARABIC </w:instrText>
+      </w:r>
+      <w:r>
+        <w:fldChar w:fldCharType="separate"/>
+      </w:r>
+      <w:r>
+        <w:rPr>
+          <w:noProof/>
+        </w:rPr>
+        <w:t>2</w:t>
+      </w:r>
+      <w:r>
+        <w:rPr>
+          <w:noProof/>
+        </w:rPr>
+        <w:fldChar w:fldCharType="end"/>
+      </w:r>
       <w:r>
         <w:t xml:space="preserve"> - Literaturverzeichnis</w:t>
       </w:r>
@@ -5381,14 +4873,27 @@
     <w:pPr>
       <w:pStyle w:val="Fuzeile"/>
     </w:pPr>
-    <w:fldSimple w:instr=" FILENAME  \* MERGEFORMAT ">
-      <w:r>
-        <w:rPr>
-          <w:noProof/>
-        </w:rPr>
-        <w:t>Entwicklerhandbuch_SilverPen_V00.01.docx</w:t>
-      </w:r>
-    </w:fldSimple>
+    <w:r>
+      <w:fldChar w:fldCharType="begin"/>
+    </w:r>
+    <w:r>
+      <w:instrText xml:space="preserve"> FILENAME  \* MERGEFORMAT </w:instrText>
+    </w:r>
+    <w:r>
+      <w:fldChar w:fldCharType="separate"/>
+    </w:r>
+    <w:r>
+      <w:rPr>
+        <w:noProof/>
+      </w:rPr>
+      <w:t>Entwicklerhandbuch_SilverPen_V00.01.docx</w:t>
+    </w:r>
+    <w:r>
+      <w:rPr>
+        <w:noProof/>
+      </w:rPr>
+      <w:fldChar w:fldCharType="end"/>
+    </w:r>
     <w:r>
       <w:tab/>
       <w:t xml:space="preserve">Seite </w:t>
@@ -5406,7 +4911,7 @@
       <w:rPr>
         <w:noProof/>
       </w:rPr>
-      <w:t>11</w:t>
+      <w:t>9</w:t>
     </w:r>
     <w:r>
       <w:fldChar w:fldCharType="end"/>
@@ -5414,22 +4919,45 @@
     <w:r>
       <w:t xml:space="preserve"> von </w:t>
     </w:r>
-    <w:fldSimple w:instr=" NUMPAGES  \* MERGEFORMAT ">
-      <w:r>
-        <w:rPr>
-          <w:noProof/>
-        </w:rPr>
-        <w:t>16</w:t>
-      </w:r>
-    </w:fldSimple>
+    <w:r>
+      <w:fldChar w:fldCharType="begin"/>
+    </w:r>
+    <w:r>
+      <w:instrText xml:space="preserve"> NUMPAGES  \* MERGEFORMAT </w:instrText>
+    </w:r>
+    <w:r>
+      <w:fldChar w:fldCharType="separate"/>
+    </w:r>
+    <w:r>
+      <w:rPr>
+        <w:noProof/>
+      </w:rPr>
+      <w:t>16</w:t>
+    </w:r>
+    <w:r>
+      <w:rPr>
+        <w:noProof/>
+      </w:rPr>
+      <w:fldChar w:fldCharType="end"/>
+    </w:r>
     <w:r>
       <w:tab/>
     </w:r>
-    <w:fldSimple w:instr=" COMMENTS  \* MERGEFORMAT ">
-      <w:r>
-        <w:t>&lt;V00.00 vom 01.07.2016&gt;</w:t>
-      </w:r>
-    </w:fldSimple>
+    <w:r>
+      <w:fldChar w:fldCharType="begin"/>
+    </w:r>
+    <w:r>
+      <w:instrText xml:space="preserve"> COMMENTS  \* MERGEFORMAT </w:instrText>
+    </w:r>
+    <w:r>
+      <w:fldChar w:fldCharType="separate"/>
+    </w:r>
+    <w:r>
+      <w:t>&lt;V00.00 vom 01.07.2016&gt;</w:t>
+    </w:r>
+    <w:r>
+      <w:fldChar w:fldCharType="end"/>
+    </w:r>
   </w:p>
 </w:ftr>
 </file>
@@ -20223,23 +19751,11 @@
           <w:pPr>
             <w:pStyle w:val="Kopfzeile"/>
           </w:pPr>
-          <w:r>
-            <w:fldChar w:fldCharType="begin"/>
-          </w:r>
-          <w:r>
-            <w:instrText xml:space="preserve"> TITLE  \* MERGEFORMAT </w:instrText>
-          </w:r>
-          <w:r>
-            <w:fldChar w:fldCharType="separate"/>
-          </w:r>
-          <w:proofErr w:type="spellStart"/>
-          <w:r>
-            <w:t>Entwicklerhandbuch_PoliTime</w:t>
-          </w:r>
-          <w:proofErr w:type="spellEnd"/>
-          <w:r>
-            <w:fldChar w:fldCharType="end"/>
-          </w:r>
+          <w:fldSimple w:instr=" TITLE  \* MERGEFORMAT ">
+            <w:r>
+              <w:t>Entwicklerhandbuch_PoliTime</w:t>
+            </w:r>
+          </w:fldSimple>
         </w:p>
       </w:tc>
     </w:tr>
@@ -20277,11 +19793,21 @@
           <w:pPr>
             <w:pStyle w:val="Kopfzeile"/>
           </w:pPr>
-          <w:fldSimple w:instr=" KEYWORDS   \* MERGEFORMAT ">
-            <w:r>
-              <w:t>P160701.PEN</w:t>
-            </w:r>
-          </w:fldSimple>
+          <w:r>
+            <w:fldChar w:fldCharType="begin"/>
+          </w:r>
+          <w:r>
+            <w:instrText xml:space="preserve"> KEYWORDS   \* MERGEFORMAT </w:instrText>
+          </w:r>
+          <w:r>
+            <w:fldChar w:fldCharType="separate"/>
+          </w:r>
+          <w:r>
+            <w:t>P160701.PEN</w:t>
+          </w:r>
+          <w:r>
+            <w:fldChar w:fldCharType="end"/>
+          </w:r>
         </w:p>
       </w:tc>
       <w:tc>
@@ -20299,11 +19825,9 @@
           <w:pPr>
             <w:pStyle w:val="Kopfzeile"/>
           </w:pPr>
-          <w:proofErr w:type="spellStart"/>
           <w:r>
             <w:t>SilverPen</w:t>
           </w:r>
-          <w:proofErr w:type="spellEnd"/>
         </w:p>
       </w:tc>
     </w:tr>
@@ -23503,15 +23027,6 @@
 </file>
 
 <file path=customXml/item1.xml><?xml version="1.0" encoding="utf-8"?>
-<?mso-contentType ?>
-<FormTemplates xmlns="http://schemas.microsoft.com/sharepoint/v3/contenttype/forms">
-  <Display>DocumentLibraryForm</Display>
-  <Edit>DocumentLibraryForm</Edit>
-  <New>DocumentLibraryForm</New>
-</FormTemplates>
-</file>
-
-<file path=customXml/item2.xml><?xml version="1.0" encoding="utf-8"?>
 <ct:contentTypeSchema xmlns:ct="http://schemas.microsoft.com/office/2006/metadata/contentType" xmlns:ma="http://schemas.microsoft.com/office/2006/metadata/properties/metaAttributes" ct:_="" ma:_="" ma:contentTypeName="Dokument" ma:contentTypeID="0x0101002BC631C72B84434BBE5554B19BEE5545" ma:contentTypeVersion="0" ma:contentTypeDescription="Ein neues Dokument erstellen." ma:contentTypeScope="" ma:versionID="cafef27970227a90b94435ec49f2ea2e">
   <xsd:schema xmlns:xsd="http://www.w3.org/2001/XMLSchema" xmlns:xs="http://www.w3.org/2001/XMLSchema" xmlns:p="http://schemas.microsoft.com/office/2006/metadata/properties" targetNamespace="http://schemas.microsoft.com/office/2006/metadata/properties" ma:root="true" ma:fieldsID="8019e8bc3990267f9284cd5e1b576598">
     <xsd:element name="properties">
@@ -23625,6 +23140,15 @@
 </ct:contentTypeSchema>
 </file>
 
+<file path=customXml/item2.xml><?xml version="1.0" encoding="utf-8"?>
+<?mso-contentType ?>
+<FormTemplates xmlns="http://schemas.microsoft.com/sharepoint/v3/contenttype/forms">
+  <Display>DocumentLibraryForm</Display>
+  <Edit>DocumentLibraryForm</Edit>
+  <New>DocumentLibraryForm</New>
+</FormTemplates>
+</file>
+
 <file path=customXml/item3.xml><?xml version="1.0" encoding="utf-8"?>
 <p:properties xmlns:p="http://schemas.microsoft.com/office/2006/metadata/properties" xmlns:xsi="http://www.w3.org/2001/XMLSchema-instance">
   <documentManagement/>
@@ -23636,14 +23160,6 @@
 </file>
 
 <file path=customXml/itemProps1.xml><?xml version="1.0" encoding="utf-8"?>
-<ds:datastoreItem xmlns:ds="http://schemas.openxmlformats.org/officeDocument/2006/customXml" ds:itemID="{8DD1C30B-DE65-427A-8C9F-8C229DA721F7}">
-  <ds:schemaRefs>
-    <ds:schemaRef ds:uri="http://schemas.microsoft.com/sharepoint/v3/contenttype/forms"/>
-  </ds:schemaRefs>
-</ds:datastoreItem>
-</file>
-
-<file path=customXml/itemProps2.xml><?xml version="1.0" encoding="utf-8"?>
 <ds:datastoreItem xmlns:ds="http://schemas.openxmlformats.org/officeDocument/2006/customXml" ds:itemID="{E056282B-0140-4F54-BB9D-033CA3D818C0}">
   <ds:schemaRefs>
     <ds:schemaRef ds:uri="http://schemas.microsoft.com/office/2006/metadata/contentType"/>
@@ -23659,6 +23175,14 @@
 </ds:datastoreItem>
 </file>
 
+<file path=customXml/itemProps2.xml><?xml version="1.0" encoding="utf-8"?>
+<ds:datastoreItem xmlns:ds="http://schemas.openxmlformats.org/officeDocument/2006/customXml" ds:itemID="{8DD1C30B-DE65-427A-8C9F-8C229DA721F7}">
+  <ds:schemaRefs>
+    <ds:schemaRef ds:uri="http://schemas.microsoft.com/sharepoint/v3/contenttype/forms"/>
+  </ds:schemaRefs>
+</ds:datastoreItem>
+</file>
+
 <file path=customXml/itemProps3.xml><?xml version="1.0" encoding="utf-8"?>
 <ds:datastoreItem xmlns:ds="http://schemas.openxmlformats.org/officeDocument/2006/customXml" ds:itemID="{10C9B738-6FB6-4334-87CD-9F5065109D29}">
   <ds:schemaRefs>
@@ -23668,7 +23192,7 @@
 </file>
 
 <file path=customXml/itemProps4.xml><?xml version="1.0" encoding="utf-8"?>
-<ds:datastoreItem xmlns:ds="http://schemas.openxmlformats.org/officeDocument/2006/customXml" ds:itemID="{67C580CB-DB23-4A9C-B664-86193CBA7BFB}">
+<ds:datastoreItem xmlns:ds="http://schemas.openxmlformats.org/officeDocument/2006/customXml" ds:itemID="{D9521C6F-EAA8-4365-9478-A8632434E01A}">
   <ds:schemaRefs>
     <ds:schemaRef ds:uri="http://schemas.openxmlformats.org/officeDocument/2006/bibliography"/>
   </ds:schemaRefs>

</xml_diff>